<commit_message>
Update Manuale Tecnico - V1.0 - Climate Monitoring.docx
</commit_message>
<xml_diff>
--- a/Documentazione/Manuale Tecnico - V1.0 - Climate Monitoring.docx
+++ b/Documentazione/Manuale Tecnico - V1.0 - Climate Monitoring.docx
@@ -2,6 +2,14 @@
 <file path=word/document.xml><?xml version="1.0" encoding="utf-8"?>
 <w:document xmlns:wpc="http://schemas.microsoft.com/office/word/2010/wordprocessingCanvas" xmlns:cx="http://schemas.microsoft.com/office/drawing/2014/chartex" xmlns:cx1="http://schemas.microsoft.com/office/drawing/2015/9/8/chartex" xmlns:cx2="http://schemas.microsoft.com/office/drawing/2015/10/21/chartex" xmlns:cx3="http://schemas.microsoft.com/office/drawing/2016/5/9/chartex" xmlns:cx4="http://schemas.microsoft.com/office/drawing/2016/5/10/chartex" xmlns:cx5="http://schemas.microsoft.com/office/drawing/2016/5/11/chartex" xmlns:cx6="http://schemas.microsoft.com/office/drawing/2016/5/12/chartex" xmlns:cx7="http://schemas.microsoft.com/office/drawing/2016/5/13/chartex" xmlns:cx8="http://schemas.microsoft.com/office/drawing/2016/5/14/chartex" xmlns:mc="http://schemas.openxmlformats.org/markup-compatibility/2006" xmlns:aink="http://schemas.microsoft.com/office/drawing/2016/ink" xmlns:am3d="http://schemas.microsoft.com/office/drawing/2017/model3d" xmlns:o="urn:schemas-microsoft-com:office:office" xmlns:oel="http://schemas.microsoft.com/office/2019/extlst" xmlns:r="http://schemas.openxmlformats.org/officeDocument/2006/relationships" xmlns:m="http://schemas.openxmlformats.org/officeDocument/2006/math" xmlns:v="urn:schemas-microsoft-com:vml" xmlns:wp14="http://schemas.microsoft.com/office/word/2010/wordprocessingDrawing" xmlns:wp="http://schemas.openxmlformats.org/drawingml/2006/wordprocessingDrawing" xmlns:w10="urn:schemas-microsoft-com:office:word" xmlns:w="http://schemas.openxmlformats.org/wordprocessingml/2006/main" xmlns:w14="http://schemas.microsoft.com/office/word/2010/wordml" xmlns:w15="http://schemas.microsoft.com/office/word/2012/wordml" xmlns:w16cex="http://schemas.microsoft.com/office/word/2018/wordml/cex" xmlns:w16cid="http://schemas.microsoft.com/office/word/2016/wordml/cid" xmlns:w16="http://schemas.microsoft.com/office/word/2018/wordml" xmlns:w16du="http://schemas.microsoft.com/office/word/2023/wordml/word16du" xmlns:w16sdtdh="http://schemas.microsoft.com/office/word/2020/wordml/sdtdatahash" xmlns:w16se="http://schemas.microsoft.com/office/word/2015/wordml/symex" xmlns:wpg="http://schemas.microsoft.com/office/word/2010/wordprocessingGroup" xmlns:wpi="http://schemas.microsoft.com/office/word/2010/wordprocessingInk" xmlns:wne="http://schemas.microsoft.com/office/word/2006/wordml" xmlns:wps="http://schemas.microsoft.com/office/word/2010/wordprocessingShape" mc:Ignorable="w14 w15 w16se w16cid w16 w16cex w16sdtdh wp14">
   <w:body>
+    <w:p>
+      <w:pPr>
+        <w:jc w:val="both"/>
+      </w:pPr>
+      <w:r>
+        <w:t>q</w:t>
+      </w:r>
+    </w:p>
     <w:sdt>
       <w:sdtPr>
         <w:id w:val="1843203817"/>
@@ -95,7 +103,6 @@
                                     <w:calendar w:val="gregorian"/>
                                   </w:date>
                                 </w:sdtPr>
-                                <w:sdtEndPr/>
                                 <w:sdtContent>
                                   <w:p>
                                     <w:pPr>
@@ -281,7 +288,6 @@
                                   <w:dataBinding w:prefixMappings="xmlns:ns0='http://purl.org/dc/elements/1.1/' xmlns:ns1='http://schemas.openxmlformats.org/package/2006/metadata/core-properties' " w:xpath="/ns1:coreProperties[1]/ns0:subject[1]" w:storeItemID="{6C3C8BC8-F283-45AE-878A-BAB7291924A1}"/>
                                   <w:text/>
                                 </w:sdtPr>
-                                <w:sdtEndPr/>
                                 <w:sdtContent>
                                   <w:p>
                                     <w:pPr>
@@ -615,7 +621,6 @@
                             <w:dataBinding w:prefixMappings="xmlns:ns0='http://purl.org/dc/elements/1.1/' xmlns:ns1='http://schemas.openxmlformats.org/package/2006/metadata/core-properties' " w:xpath="/ns1:coreProperties[1]/ns0:subject[1]" w:storeItemID="{6C3C8BC8-F283-45AE-878A-BAB7291924A1}"/>
                             <w:text/>
                           </w:sdtPr>
-                          <w:sdtEndPr/>
                           <w:sdtContent>
                             <w:p>
                               <w:pPr>
@@ -1090,7 +1095,6 @@
                                       <w:dataBinding w:prefixMappings="xmlns:ns0='http://purl.org/dc/elements/1.1/' xmlns:ns1='http://schemas.openxmlformats.org/package/2006/metadata/core-properties' " w:xpath="/ns1:coreProperties[1]/ns0:title[1]" w:storeItemID="{6C3C8BC8-F283-45AE-878A-BAB7291924A1}"/>
                                       <w:text/>
                                     </w:sdtPr>
-                                    <w:sdtEndPr/>
                                     <w:sdtContent>
                                       <w:r>
                                         <w:rPr>
@@ -1369,7 +1373,6 @@
                                     <w:dataBinding w:prefixMappings="xmlns:ns0='http://schemas.openxmlformats.org/officeDocument/2006/extended-properties' " w:xpath="/ns0:Properties[1]/ns0:Company[1]" w:storeItemID="{6668398D-A668-4E3E-A5EB-62B293D839F1}"/>
                                     <w:text/>
                                   </w:sdtPr>
-                                  <w:sdtEndPr/>
                                   <w:sdtContent>
                                     <w:r>
                                       <w:rPr>
@@ -3643,25 +3646,51 @@
         <w:rPr>
           <w:rFonts w:ascii="Avenir Next LT Pro Light" w:hAnsi="Avenir Next LT Pro Light"/>
         </w:rPr>
+        <w:t>“</w:t>
+      </w:r>
+      <w:r>
+        <w:rPr>
+          <w:rFonts w:ascii="Avenir Next LT Pro Light" w:hAnsi="Avenir Next LT Pro Light"/>
+          <w:i/>
+          <w:iCs/>
+        </w:rPr>
         <w:t>codice-fiscale-java-master</w:t>
       </w:r>
       <w:r>
         <w:rPr>
           <w:rFonts w:ascii="Avenir Next LT Pro Light" w:hAnsi="Avenir Next LT Pro Light"/>
         </w:rPr>
+        <w:t>”</w:t>
+      </w:r>
+      <w:r>
+        <w:rPr>
+          <w:rFonts w:ascii="Avenir Next LT Pro Light" w:hAnsi="Avenir Next LT Pro Light"/>
+        </w:rPr>
         <w:t xml:space="preserve"> </w:t>
       </w:r>
       <w:r>
         <w:rPr>
           <w:rFonts w:ascii="Avenir Next LT Pro Light" w:hAnsi="Avenir Next LT Pro Light"/>
         </w:rPr>
-        <w:t xml:space="preserve">tramite i metodi in essa contenuti permette di </w:t>
+        <w:t xml:space="preserve">ci permette </w:t>
+      </w:r>
+      <w:r>
+        <w:rPr>
+          <w:rFonts w:ascii="Avenir Next LT Pro Light" w:hAnsi="Avenir Next LT Pro Light"/>
+        </w:rPr>
+        <w:t xml:space="preserve">tramite i metodi in essa contenuti di </w:t>
       </w:r>
       <w:r>
         <w:rPr>
           <w:rFonts w:ascii="Avenir Next LT Pro Light" w:hAnsi="Avenir Next LT Pro Light"/>
         </w:rPr>
         <w:t>calcolare il codice fiscale di una persona</w:t>
+      </w:r>
+      <w:r>
+        <w:rPr>
+          <w:rFonts w:ascii="Avenir Next LT Pro Light" w:hAnsi="Avenir Next LT Pro Light"/>
+        </w:rPr>
+        <w:t>, di cui ci vengono forniti i dati personali necessari per il calcolo. Questa libreria viene utilizzata nella parte di registrazione di un utente.2</w:t>
       </w:r>
     </w:p>
     <w:p>
@@ -3695,7 +3724,19 @@
         <w:rPr>
           <w:rFonts w:ascii="Avenir Next LT Pro Light" w:hAnsi="Avenir Next LT Pro Light"/>
         </w:rPr>
-        <w:t>, è una libreria che abbiamo implementato per migliorare l’aspetto grafico del lavoro</w:t>
+        <w:t xml:space="preserve">, è una libreria che abbiamo </w:t>
+      </w:r>
+      <w:r>
+        <w:rPr>
+          <w:rFonts w:ascii="Avenir Next LT Pro Light" w:hAnsi="Avenir Next LT Pro Light"/>
+        </w:rPr>
+        <w:t>aggiunto</w:t>
+      </w:r>
+      <w:r>
+        <w:rPr>
+          <w:rFonts w:ascii="Avenir Next LT Pro Light" w:hAnsi="Avenir Next LT Pro Light"/>
+        </w:rPr>
+        <w:t xml:space="preserve"> per migliorare l’aspetto grafico del lavoro</w:t>
       </w:r>
       <w:r>
         <w:rPr>
@@ -4149,6 +4190,7 @@
         <w:rPr>
           <w:rFonts w:ascii="Avenir Next LT Pro Light" w:hAnsi="Avenir Next LT Pro Light"/>
         </w:rPr>
+        <w:lastRenderedPageBreak/>
         <w:t>homepage</w:t>
       </w:r>
     </w:p>
@@ -4168,7 +4210,6 @@
         <w:rPr>
           <w:rFonts w:ascii="Avenir Next LT Pro Light" w:hAnsi="Avenir Next LT Pro Light"/>
         </w:rPr>
-        <w:lastRenderedPageBreak/>
         <w:t>infoStazione</w:t>
       </w:r>
     </w:p>
@@ -4303,6 +4344,32 @@
     </w:p>
     <w:p>
       <w:pPr>
+        <w:jc w:val="both"/>
+        <w:rPr>
+          <w:rFonts w:ascii="Avenir Next LT Pro Light" w:hAnsi="Avenir Next LT Pro Light"/>
+        </w:rPr>
+      </w:pPr>
+      <w:r>
+        <w:rPr>
+          <w:rFonts w:ascii="Avenir Next LT Pro Light" w:hAnsi="Avenir Next LT Pro Light"/>
+        </w:rPr>
+        <w:t>La classe ParserCSV è la classe cardine del progetto, il cui scopo è quello di gestire la scrittura e la lettura dei dati presenti nei file.</w:t>
+      </w:r>
+      <w:r>
+        <w:rPr>
+          <w:rFonts w:ascii="Avenir Next LT Pro Light" w:hAnsi="Avenir Next LT Pro Light"/>
+        </w:rPr>
+        <w:t xml:space="preserve"> Fornendo poi i dati elaborati in liste alle diverse classi grafiche per la visualizzazione a schermo.</w:t>
+      </w:r>
+      <w:r>
+        <w:rPr>
+          <w:rFonts w:ascii="Avenir Next LT Pro Light" w:hAnsi="Avenir Next LT Pro Light"/>
+        </w:rPr>
+        <w:t xml:space="preserve"> Dovendo questa classe essere utilizzata in diverse parti del programma è stata implementata come una classe statica.</w:t>
+      </w:r>
+    </w:p>
+    <w:p>
+      <w:pPr>
         <w:pStyle w:val="Titolo3"/>
         <w:jc w:val="both"/>
       </w:pPr>
@@ -4365,62 +4432,122 @@
         <w:rPr>
           <w:rFonts w:ascii="Avenir Next LT Pro Light" w:hAnsi="Avenir Next LT Pro Light"/>
         </w:rPr>
-        <w:t xml:space="preserve"> ed ognuno memorizza uno specifico </w:t>
-      </w:r>
-      <w:r>
-        <w:rPr>
-          <w:rFonts w:ascii="Avenir Next LT Pro Light" w:hAnsi="Avenir Next LT Pro Light"/>
-        </w:rPr>
-        <w:t>tipo di dato</w:t>
-      </w:r>
-      <w:r>
-        <w:rPr>
-          <w:rFonts w:ascii="Avenir Next LT Pro Light" w:hAnsi="Avenir Next LT Pro Light"/>
-        </w:rPr>
-        <w:t xml:space="preserve">, e sono suddivisi nel seguente </w:t>
-      </w:r>
-      <w:r>
-        <w:rPr>
-          <w:rFonts w:ascii="Avenir Next LT Pro Light" w:hAnsi="Avenir Next LT Pro Light"/>
-        </w:rPr>
-        <w:t>modo:</w:t>
-      </w:r>
-    </w:p>
-    <w:p>
-      <w:pPr>
-        <w:jc w:val="both"/>
-        <w:rPr>
-          <w:rFonts w:ascii="Avenir Next LT Pro Light" w:hAnsi="Avenir Next LT Pro Light"/>
-        </w:rPr>
-      </w:pPr>
+        <w:t xml:space="preserve"> ed ognuno</w:t>
+      </w:r>
     </w:p>
     <w:tbl>
       <w:tblPr>
         <w:tblStyle w:val="Grigliatabella"/>
-        <w:tblW w:w="0" w:type="auto"/>
+        <w:tblpPr w:leftFromText="141" w:rightFromText="141" w:vertAnchor="text" w:horzAnchor="margin" w:tblpXSpec="center" w:tblpY="512"/>
+        <w:tblW w:w="10348" w:type="dxa"/>
         <w:tblBorders>
           <w:top w:val="none" w:sz="0" w:space="0" w:color="auto"/>
           <w:left w:val="none" w:sz="0" w:space="0" w:color="auto"/>
           <w:bottom w:val="none" w:sz="0" w:space="0" w:color="auto"/>
           <w:right w:val="none" w:sz="0" w:space="0" w:color="auto"/>
-          <w:insideH w:val="none" w:sz="0" w:space="0" w:color="auto"/>
           <w:insideV w:val="none" w:sz="0" w:space="0" w:color="auto"/>
         </w:tblBorders>
         <w:tblLook w:val="04A0" w:firstRow="1" w:lastRow="0" w:firstColumn="1" w:lastColumn="0" w:noHBand="0" w:noVBand="1"/>
       </w:tblPr>
       <w:tblGrid>
-        <w:gridCol w:w="3570"/>
-        <w:gridCol w:w="3307"/>
-        <w:gridCol w:w="2751"/>
+        <w:gridCol w:w="2045"/>
+        <w:gridCol w:w="3625"/>
+        <w:gridCol w:w="2410"/>
+        <w:gridCol w:w="2268"/>
       </w:tblGrid>
       <w:tr>
+        <w:trPr>
+          <w:trHeight w:val="286"/>
+        </w:trPr>
         <w:tc>
           <w:tcPr>
-            <w:tcW w:w="3570" w:type="dxa"/>
+            <w:tcW w:w="2045" w:type="dxa"/>
           </w:tcPr>
           <w:p>
             <w:pPr>
-              <w:jc w:val="both"/>
+              <w:jc w:val="center"/>
+              <w:rPr>
+                <w:rFonts w:ascii="Avenir Next LT Pro Light" w:hAnsi="Avenir Next LT Pro Light"/>
+              </w:rPr>
+            </w:pPr>
+            <w:r>
+              <w:rPr>
+                <w:rFonts w:ascii="Avenir Next LT Pro Light" w:hAnsi="Avenir Next LT Pro Light"/>
+              </w:rPr>
+              <w:t>Nome del file</w:t>
+            </w:r>
+          </w:p>
+        </w:tc>
+        <w:tc>
+          <w:tcPr>
+            <w:tcW w:w="3625" w:type="dxa"/>
+          </w:tcPr>
+          <w:p>
+            <w:pPr>
+              <w:jc w:val="center"/>
+              <w:rPr>
+                <w:rFonts w:ascii="Avenir Next LT Pro Light" w:hAnsi="Avenir Next LT Pro Light"/>
+              </w:rPr>
+            </w:pPr>
+            <w:r>
+              <w:rPr>
+                <w:rFonts w:ascii="Avenir Next LT Pro Light" w:hAnsi="Avenir Next LT Pro Light"/>
+              </w:rPr>
+              <w:t>Descrizione</w:t>
+            </w:r>
+          </w:p>
+        </w:tc>
+        <w:tc>
+          <w:tcPr>
+            <w:tcW w:w="2410" w:type="dxa"/>
+          </w:tcPr>
+          <w:p>
+            <w:pPr>
+              <w:jc w:val="center"/>
+              <w:rPr>
+                <w:rFonts w:ascii="Avenir Next LT Pro Light" w:hAnsi="Avenir Next LT Pro Light"/>
+              </w:rPr>
+            </w:pPr>
+            <w:r>
+              <w:rPr>
+                <w:rFonts w:ascii="Avenir Next LT Pro Light" w:hAnsi="Avenir Next LT Pro Light"/>
+              </w:rPr>
+              <w:t>Dati contenuti</w:t>
+            </w:r>
+          </w:p>
+        </w:tc>
+        <w:tc>
+          <w:tcPr>
+            <w:tcW w:w="2268" w:type="dxa"/>
+          </w:tcPr>
+          <w:p>
+            <w:pPr>
+              <w:jc w:val="center"/>
+              <w:rPr>
+                <w:rFonts w:ascii="Avenir Next LT Pro Light" w:hAnsi="Avenir Next LT Pro Light"/>
+              </w:rPr>
+            </w:pPr>
+            <w:r>
+              <w:rPr>
+                <w:rFonts w:ascii="Avenir Next LT Pro Light" w:hAnsi="Avenir Next LT Pro Light"/>
+              </w:rPr>
+              <w:t>Nome variabile</w:t>
+            </w:r>
+          </w:p>
+        </w:tc>
+      </w:tr>
+      <w:tr>
+        <w:trPr>
+          <w:trHeight w:val="1130"/>
+        </w:trPr>
+        <w:tc>
+          <w:tcPr>
+            <w:tcW w:w="2045" w:type="dxa"/>
+            <w:vAlign w:val="center"/>
+          </w:tcPr>
+          <w:p>
+            <w:pPr>
+              <w:jc w:val="center"/>
               <w:rPr>
                 <w:rFonts w:ascii="Avenir Next LT Pro Light" w:hAnsi="Avenir Next LT Pro Light"/>
               </w:rPr>
@@ -4435,7 +4562,7 @@
         </w:tc>
         <w:tc>
           <w:tcPr>
-            <w:tcW w:w="3307" w:type="dxa"/>
+            <w:tcW w:w="3625" w:type="dxa"/>
           </w:tcPr>
           <w:p>
             <w:pPr>
@@ -4448,31 +4575,13 @@
               <w:rPr>
                 <w:rFonts w:ascii="Avenir Next LT Pro Light" w:hAnsi="Avenir Next LT Pro Light"/>
               </w:rPr>
-              <w:t>File su cui sono presenti i dati di accesso delle persone registrate</w:t>
-            </w:r>
-            <w:r>
-              <w:rPr>
-                <w:rFonts w:ascii="Avenir Next LT Pro Light" w:hAnsi="Avenir Next LT Pro Light"/>
-              </w:rPr>
-              <w:t xml:space="preserve">, </w:t>
-            </w:r>
-            <w:r>
-              <w:rPr>
-                <w:rFonts w:ascii="Avenir Next LT Pro Light" w:hAnsi="Avenir Next LT Pro Light"/>
-              </w:rPr>
-              <w:t xml:space="preserve">ogni utente sarà associato ad un operatore </w:t>
-            </w:r>
-            <w:r>
-              <w:rPr>
-                <w:rFonts w:ascii="Avenir Next LT Pro Light" w:hAnsi="Avenir Next LT Pro Light"/>
-              </w:rPr>
-              <w:t xml:space="preserve"> </w:t>
+              <w:t>File su cui sono presenti i dati di accesso delle persone registrate, ogni utente sarà associato ad un operatore</w:t>
             </w:r>
           </w:p>
         </w:tc>
         <w:tc>
           <w:tcPr>
-            <w:tcW w:w="2751" w:type="dxa"/>
+            <w:tcW w:w="2410" w:type="dxa"/>
           </w:tcPr>
           <w:p>
             <w:pPr>
@@ -4513,15 +4622,41 @@
             </w:r>
           </w:p>
         </w:tc>
-      </w:tr>
-      <w:tr>
         <w:tc>
           <w:tcPr>
-            <w:tcW w:w="3570" w:type="dxa"/>
+            <w:tcW w:w="2268" w:type="dxa"/>
+            <w:vAlign w:val="center"/>
           </w:tcPr>
           <w:p>
             <w:pPr>
-              <w:jc w:val="both"/>
+              <w:jc w:val="center"/>
+              <w:rPr>
+                <w:rFonts w:ascii="Avenir Next LT Pro Light" w:hAnsi="Avenir Next LT Pro Light"/>
+              </w:rPr>
+            </w:pPr>
+            <w:proofErr w:type="spellStart"/>
+            <w:r>
+              <w:rPr>
+                <w:rFonts w:ascii="Avenir Next LT Pro Light" w:hAnsi="Avenir Next LT Pro Light"/>
+              </w:rPr>
+              <w:t>fUtenti</w:t>
+            </w:r>
+            <w:proofErr w:type="spellEnd"/>
+          </w:p>
+        </w:tc>
+      </w:tr>
+      <w:tr>
+        <w:trPr>
+          <w:trHeight w:val="694"/>
+        </w:trPr>
+        <w:tc>
+          <w:tcPr>
+            <w:tcW w:w="2045" w:type="dxa"/>
+            <w:vAlign w:val="center"/>
+          </w:tcPr>
+          <w:p>
+            <w:pPr>
+              <w:jc w:val="center"/>
               <w:rPr>
                 <w:rFonts w:ascii="Avenir Next LT Pro Light" w:hAnsi="Avenir Next LT Pro Light"/>
               </w:rPr>
@@ -4536,7 +4671,7 @@
         </w:tc>
         <w:tc>
           <w:tcPr>
-            <w:tcW w:w="3307" w:type="dxa"/>
+            <w:tcW w:w="3625" w:type="dxa"/>
           </w:tcPr>
           <w:p>
             <w:pPr>
@@ -4555,7 +4690,7 @@
         </w:tc>
         <w:tc>
           <w:tcPr>
-            <w:tcW w:w="2751" w:type="dxa"/>
+            <w:tcW w:w="2410" w:type="dxa"/>
           </w:tcPr>
           <w:p>
             <w:pPr>
@@ -4572,15 +4707,41 @@
             </w:r>
           </w:p>
         </w:tc>
-      </w:tr>
-      <w:tr>
         <w:tc>
           <w:tcPr>
-            <w:tcW w:w="3570" w:type="dxa"/>
+            <w:tcW w:w="2268" w:type="dxa"/>
+            <w:vAlign w:val="center"/>
           </w:tcPr>
           <w:p>
             <w:pPr>
-              <w:jc w:val="both"/>
+              <w:jc w:val="center"/>
+              <w:rPr>
+                <w:rFonts w:ascii="Avenir Next LT Pro Light" w:hAnsi="Avenir Next LT Pro Light"/>
+              </w:rPr>
+            </w:pPr>
+            <w:proofErr w:type="spellStart"/>
+            <w:r>
+              <w:rPr>
+                <w:rFonts w:ascii="Avenir Next LT Pro Light" w:hAnsi="Avenir Next LT Pro Light"/>
+              </w:rPr>
+              <w:t>fOperatori</w:t>
+            </w:r>
+            <w:proofErr w:type="spellEnd"/>
+          </w:p>
+        </w:tc>
+      </w:tr>
+      <w:tr>
+        <w:trPr>
+          <w:trHeight w:val="1482"/>
+        </w:trPr>
+        <w:tc>
+          <w:tcPr>
+            <w:tcW w:w="2045" w:type="dxa"/>
+            <w:vAlign w:val="center"/>
+          </w:tcPr>
+          <w:p>
+            <w:pPr>
+              <w:jc w:val="center"/>
               <w:rPr>
                 <w:rFonts w:ascii="Avenir Next LT Pro Light" w:hAnsi="Avenir Next LT Pro Light"/>
               </w:rPr>
@@ -4595,7 +4756,7 @@
         </w:tc>
         <w:tc>
           <w:tcPr>
-            <w:tcW w:w="3307" w:type="dxa"/>
+            <w:tcW w:w="3625" w:type="dxa"/>
           </w:tcPr>
           <w:p>
             <w:pPr>
@@ -4608,25 +4769,13 @@
               <w:rPr>
                 <w:rFonts w:ascii="Avenir Next LT Pro Light" w:hAnsi="Avenir Next LT Pro Light"/>
               </w:rPr>
-              <w:t>File in cui sono presenti le aree d’interesse inserite dagli operatori</w:t>
-            </w:r>
-            <w:r>
-              <w:rPr>
-                <w:rFonts w:ascii="Avenir Next LT Pro Light" w:hAnsi="Avenir Next LT Pro Light"/>
-              </w:rPr>
-              <w:t xml:space="preserve">, ogni area d’interesse </w:t>
-            </w:r>
-            <w:r>
-              <w:rPr>
-                <w:rFonts w:ascii="Avenir Next LT Pro Light" w:hAnsi="Avenir Next LT Pro Light"/>
-              </w:rPr>
-              <w:t>sarà associata ad una stazione metereologica</w:t>
+              <w:t>File in cui sono presenti le aree d’interesse inserite dagli operatori, ogni area d’interesse sarà associata ad una stazione metereologica</w:t>
             </w:r>
           </w:p>
         </w:tc>
         <w:tc>
           <w:tcPr>
-            <w:tcW w:w="2751" w:type="dxa"/>
+            <w:tcW w:w="2410" w:type="dxa"/>
           </w:tcPr>
           <w:p>
             <w:pPr>
@@ -4655,28 +4804,47 @@
                 <w:rFonts w:ascii="Avenir Next LT Pro Light" w:hAnsi="Avenir Next LT Pro Light"/>
                 <w:lang w:val="en-GB"/>
               </w:rPr>
-              <w:t xml:space="preserve">geoname_id, </w:t>
+              <w:t>geoname_id, nome</w:t>
             </w:r>
+          </w:p>
+        </w:tc>
+        <w:tc>
+          <w:tcPr>
+            <w:tcW w:w="2268" w:type="dxa"/>
+            <w:vAlign w:val="center"/>
+          </w:tcPr>
+          <w:p>
+            <w:pPr>
+              <w:jc w:val="center"/>
+              <w:rPr>
+                <w:rFonts w:ascii="Avenir Next LT Pro Light" w:hAnsi="Avenir Next LT Pro Light"/>
+                <w:lang w:val="en-GB"/>
+              </w:rPr>
+            </w:pPr>
             <w:proofErr w:type="spellStart"/>
             <w:r>
               <w:rPr>
                 <w:rFonts w:ascii="Avenir Next LT Pro Light" w:hAnsi="Avenir Next LT Pro Light"/>
                 <w:lang w:val="en-GB"/>
               </w:rPr>
-              <w:t>nome</w:t>
+              <w:t>fAreeInteresse</w:t>
             </w:r>
             <w:proofErr w:type="spellEnd"/>
           </w:p>
         </w:tc>
       </w:tr>
       <w:tr>
+        <w:trPr>
+          <w:trHeight w:val="2184"/>
+        </w:trPr>
         <w:tc>
           <w:tcPr>
-            <w:tcW w:w="3570" w:type="dxa"/>
+            <w:tcW w:w="2045" w:type="dxa"/>
+            <w:vAlign w:val="center"/>
           </w:tcPr>
           <w:p>
             <w:pPr>
-              <w:jc w:val="both"/>
+              <w:jc w:val="center"/>
               <w:rPr>
                 <w:rFonts w:ascii="Avenir Next LT Pro Light" w:hAnsi="Avenir Next LT Pro Light"/>
               </w:rPr>
@@ -4691,7 +4859,7 @@
         </w:tc>
         <w:tc>
           <w:tcPr>
-            <w:tcW w:w="3307" w:type="dxa"/>
+            <w:tcW w:w="3625" w:type="dxa"/>
           </w:tcPr>
           <w:p>
             <w:pPr>
@@ -4710,7 +4878,7 @@
         </w:tc>
         <w:tc>
           <w:tcPr>
-            <w:tcW w:w="2751" w:type="dxa"/>
+            <w:tcW w:w="2410" w:type="dxa"/>
           </w:tcPr>
           <w:p>
             <w:pPr>
@@ -4751,15 +4919,41 @@
             </w:r>
           </w:p>
         </w:tc>
-      </w:tr>
-      <w:tr>
         <w:tc>
           <w:tcPr>
-            <w:tcW w:w="3570" w:type="dxa"/>
+            <w:tcW w:w="2268" w:type="dxa"/>
+            <w:vAlign w:val="center"/>
           </w:tcPr>
           <w:p>
             <w:pPr>
-              <w:jc w:val="both"/>
+              <w:jc w:val="center"/>
+              <w:rPr>
+                <w:rFonts w:ascii="Avenir Next LT Pro Light" w:hAnsi="Avenir Next LT Pro Light"/>
+              </w:rPr>
+            </w:pPr>
+            <w:proofErr w:type="spellStart"/>
+            <w:r>
+              <w:rPr>
+                <w:rFonts w:ascii="Avenir Next LT Pro Light" w:hAnsi="Avenir Next LT Pro Light"/>
+              </w:rPr>
+              <w:t>fPrevisioni</w:t>
+            </w:r>
+            <w:proofErr w:type="spellEnd"/>
+          </w:p>
+        </w:tc>
+      </w:tr>
+      <w:tr>
+        <w:trPr>
+          <w:trHeight w:val="976"/>
+        </w:trPr>
+        <w:tc>
+          <w:tcPr>
+            <w:tcW w:w="2045" w:type="dxa"/>
+            <w:vAlign w:val="center"/>
+          </w:tcPr>
+          <w:p>
+            <w:pPr>
+              <w:jc w:val="center"/>
               <w:rPr>
                 <w:rFonts w:ascii="Avenir Next LT Pro Light" w:hAnsi="Avenir Next LT Pro Light"/>
               </w:rPr>
@@ -4774,7 +4968,7 @@
         </w:tc>
         <w:tc>
           <w:tcPr>
-            <w:tcW w:w="3307" w:type="dxa"/>
+            <w:tcW w:w="3625" w:type="dxa"/>
           </w:tcPr>
           <w:p>
             <w:pPr>
@@ -4787,25 +4981,13 @@
               <w:rPr>
                 <w:rFonts w:ascii="Avenir Next LT Pro Light" w:hAnsi="Avenir Next LT Pro Light"/>
               </w:rPr>
-              <w:t xml:space="preserve">File in cui sono presenti </w:t>
-            </w:r>
-            <w:r>
-              <w:rPr>
-                <w:rFonts w:ascii="Avenir Next LT Pro Light" w:hAnsi="Avenir Next LT Pro Light"/>
-              </w:rPr>
-              <w:t xml:space="preserve">tutte le stazioni metereologiche </w:t>
-            </w:r>
-            <w:r>
-              <w:rPr>
-                <w:rFonts w:ascii="Avenir Next LT Pro Light" w:hAnsi="Avenir Next LT Pro Light"/>
-              </w:rPr>
-              <w:t>inserite degli operatori</w:t>
+              <w:t>File in cui sono presenti tutte le stazioni metereologiche inserite degli operatori</w:t>
             </w:r>
           </w:p>
         </w:tc>
         <w:tc>
           <w:tcPr>
-            <w:tcW w:w="2751" w:type="dxa"/>
+            <w:tcW w:w="2410" w:type="dxa"/>
           </w:tcPr>
           <w:p>
             <w:pPr>
@@ -4818,21 +5000,7 @@
               <w:rPr>
                 <w:rFonts w:ascii="Avenir Next LT Pro Light" w:hAnsi="Avenir Next LT Pro Light"/>
               </w:rPr>
-              <w:t xml:space="preserve">geoname_id, </w:t>
-            </w:r>
-            <w:proofErr w:type="gramStart"/>
-            <w:r>
-              <w:rPr>
-                <w:rFonts w:ascii="Avenir Next LT Pro Light" w:hAnsi="Avenir Next LT Pro Light"/>
-              </w:rPr>
-              <w:t>citta</w:t>
-            </w:r>
-            <w:proofErr w:type="gramEnd"/>
-            <w:r>
-              <w:rPr>
-                <w:rFonts w:ascii="Avenir Next LT Pro Light" w:hAnsi="Avenir Next LT Pro Light"/>
-              </w:rPr>
-              <w:t>, cod_nazione,</w:t>
+              <w:t>geoname_id, citta, cod_nazione,</w:t>
             </w:r>
             <w:r>
               <w:rPr>
@@ -4848,15 +5016,41 @@
             </w:r>
           </w:p>
         </w:tc>
-      </w:tr>
-      <w:tr>
         <w:tc>
           <w:tcPr>
-            <w:tcW w:w="3570" w:type="dxa"/>
+            <w:tcW w:w="2268" w:type="dxa"/>
+            <w:vAlign w:val="center"/>
           </w:tcPr>
           <w:p>
             <w:pPr>
-              <w:jc w:val="both"/>
+              <w:jc w:val="center"/>
+              <w:rPr>
+                <w:rFonts w:ascii="Avenir Next LT Pro Light" w:hAnsi="Avenir Next LT Pro Light"/>
+              </w:rPr>
+            </w:pPr>
+            <w:proofErr w:type="spellStart"/>
+            <w:r>
+              <w:rPr>
+                <w:rFonts w:ascii="Avenir Next LT Pro Light" w:hAnsi="Avenir Next LT Pro Light"/>
+              </w:rPr>
+              <w:t>fStazioni</w:t>
+            </w:r>
+            <w:proofErr w:type="spellEnd"/>
+          </w:p>
+        </w:tc>
+      </w:tr>
+      <w:tr>
+        <w:trPr>
+          <w:trHeight w:val="283"/>
+        </w:trPr>
+        <w:tc>
+          <w:tcPr>
+            <w:tcW w:w="2045" w:type="dxa"/>
+            <w:vAlign w:val="center"/>
+          </w:tcPr>
+          <w:p>
+            <w:pPr>
+              <w:jc w:val="center"/>
               <w:rPr>
                 <w:rFonts w:ascii="Avenir Next LT Pro Light" w:hAnsi="Avenir Next LT Pro Light"/>
               </w:rPr>
@@ -4871,7 +5065,7 @@
         </w:tc>
         <w:tc>
           <w:tcPr>
-            <w:tcW w:w="3307" w:type="dxa"/>
+            <w:tcW w:w="3625" w:type="dxa"/>
           </w:tcPr>
           <w:p>
             <w:pPr>
@@ -4884,29 +5078,16 @@
               <w:rPr>
                 <w:rFonts w:ascii="Avenir Next LT Pro Light" w:hAnsi="Avenir Next LT Pro Light"/>
               </w:rPr>
-              <w:t xml:space="preserve">File </w:t>
-            </w:r>
-            <w:r>
-              <w:rPr>
-                <w:rFonts w:ascii="Avenir Next LT Pro Light" w:hAnsi="Avenir Next LT Pro Light"/>
-              </w:rPr>
-              <w:t xml:space="preserve">in cui sono presenti </w:t>
-            </w:r>
-            <w:r>
-              <w:rPr>
-                <w:rFonts w:ascii="Avenir Next LT Pro Light" w:hAnsi="Avenir Next LT Pro Light"/>
-              </w:rPr>
-              <w:t xml:space="preserve">tutte le nazioni </w:t>
+              <w:t>File in cui sono presenti tutte le nazioni</w:t>
             </w:r>
           </w:p>
         </w:tc>
         <w:tc>
           <w:tcPr>
-            <w:tcW w:w="2751" w:type="dxa"/>
+            <w:tcW w:w="2410" w:type="dxa"/>
           </w:tcPr>
           <w:p>
             <w:pPr>
-              <w:jc w:val="both"/>
               <w:rPr>
                 <w:rFonts w:ascii="Avenir Next LT Pro Light" w:hAnsi="Avenir Next LT Pro Light"/>
               </w:rPr>
@@ -4919,6 +5100,28 @@
             </w:r>
           </w:p>
         </w:tc>
+        <w:tc>
+          <w:tcPr>
+            <w:tcW w:w="2268" w:type="dxa"/>
+            <w:vAlign w:val="center"/>
+          </w:tcPr>
+          <w:p>
+            <w:pPr>
+              <w:jc w:val="center"/>
+              <w:rPr>
+                <w:rFonts w:ascii="Avenir Next LT Pro Light" w:hAnsi="Avenir Next LT Pro Light"/>
+              </w:rPr>
+            </w:pPr>
+            <w:proofErr w:type="spellStart"/>
+            <w:r>
+              <w:rPr>
+                <w:rFonts w:ascii="Avenir Next LT Pro Light" w:hAnsi="Avenir Next LT Pro Light"/>
+              </w:rPr>
+              <w:t>fNazioni</w:t>
+            </w:r>
+            <w:proofErr w:type="spellEnd"/>
+          </w:p>
+        </w:tc>
       </w:tr>
     </w:tbl>
     <w:p>
@@ -4928,6 +5131,30 @@
           <w:rFonts w:ascii="Avenir Next LT Pro Light" w:hAnsi="Avenir Next LT Pro Light"/>
         </w:rPr>
       </w:pPr>
+      <w:r>
+        <w:rPr>
+          <w:rFonts w:ascii="Avenir Next LT Pro Light" w:hAnsi="Avenir Next LT Pro Light"/>
+        </w:rPr>
+        <w:t xml:space="preserve">memorizza uno specifico </w:t>
+      </w:r>
+      <w:r>
+        <w:rPr>
+          <w:rFonts w:ascii="Avenir Next LT Pro Light" w:hAnsi="Avenir Next LT Pro Light"/>
+        </w:rPr>
+        <w:t>tipo di dato</w:t>
+      </w:r>
+      <w:r>
+        <w:rPr>
+          <w:rFonts w:ascii="Avenir Next LT Pro Light" w:hAnsi="Avenir Next LT Pro Light"/>
+        </w:rPr>
+        <w:t xml:space="preserve">, e sono suddivisi nel seguente </w:t>
+      </w:r>
+      <w:r>
+        <w:rPr>
+          <w:rFonts w:ascii="Avenir Next LT Pro Light" w:hAnsi="Avenir Next LT Pro Light"/>
+        </w:rPr>
+        <w:t>modo:</w:t>
+      </w:r>
     </w:p>
     <w:p>
       <w:pPr>
@@ -4940,22 +5167,56 @@
         <w:rPr>
           <w:rFonts w:ascii="Avenir Next LT Pro Light" w:hAnsi="Avenir Next LT Pro Light"/>
         </w:rPr>
-        <w:t>La classe ParserCSV è la classe cardine del progetto, il cui scopo è quello di gestire la scrittura e la lettura dei dati presenti nei file.</w:t>
-      </w:r>
-      <w:r>
-        <w:rPr>
-          <w:rFonts w:ascii="Avenir Next LT Pro Light" w:hAnsi="Avenir Next LT Pro Light"/>
-        </w:rPr>
-        <w:t xml:space="preserve"> </w:t>
+        <w:lastRenderedPageBreak/>
+        <w:t xml:space="preserve">La classe contiene come attributi </w:t>
+      </w:r>
+      <w:r>
+        <w:rPr>
+          <w:rFonts w:ascii="Avenir Next LT Pro Light" w:hAnsi="Avenir Next LT Pro Light"/>
+        </w:rPr>
+        <w:t xml:space="preserve">i vari percorsi relativi </w:t>
+      </w:r>
+      <w:r>
+        <w:rPr>
+          <w:rFonts w:ascii="Avenir Next LT Pro Light" w:hAnsi="Avenir Next LT Pro Light"/>
+        </w:rPr>
+        <w:t>dei file che sono contenuti nella cartella “</w:t>
+      </w:r>
+      <w:r>
+        <w:rPr>
+          <w:rFonts w:ascii="Avenir Next LT Pro Light" w:hAnsi="Avenir Next LT Pro Light"/>
+          <w:i/>
+          <w:iCs/>
+        </w:rPr>
+        <w:t>dati</w:t>
+      </w:r>
+      <w:r>
+        <w:rPr>
+          <w:rFonts w:ascii="Avenir Next LT Pro Light" w:hAnsi="Avenir Next LT Pro Light"/>
+        </w:rPr>
+        <w:t xml:space="preserve">” all’interno di quella del progetto. </w:t>
       </w:r>
     </w:p>
     <w:p>
       <w:pPr>
-        <w:jc w:val="both"/>
-        <w:rPr>
-          <w:rFonts w:ascii="Avenir Next LT Pro Light" w:hAnsi="Avenir Next LT Pro Light"/>
-        </w:rPr>
-      </w:pPr>
+        <w:pStyle w:val="Titolo3"/>
+      </w:pPr>
+      <w:r>
+        <w:t>Metodi Principali della classe</w:t>
+      </w:r>
+    </w:p>
+    <w:p>
+      <w:pPr>
+        <w:rPr>
+          <w:rFonts w:ascii="Avenir Next LT Pro Light" w:hAnsi="Avenir Next LT Pro Light"/>
+        </w:rPr>
+      </w:pPr>
+      <w:r>
+        <w:rPr>
+          <w:rFonts w:ascii="Avenir Next LT Pro Light" w:hAnsi="Avenir Next LT Pro Light"/>
+        </w:rPr>
+        <w:t>d</w:t>
+      </w:r>
     </w:p>
     <w:p>
       <w:pPr>
@@ -4979,7 +5240,7 @@
         <w:rPr>
           <w:rFonts w:ascii="Avenir Next LT Pro Light" w:hAnsi="Avenir Next LT Pro Light"/>
         </w:rPr>
-        <w:t>o</w:t>
+        <w:t>d</w:t>
       </w:r>
     </w:p>
     <w:p>
@@ -4989,7 +5250,6 @@
       </w:pPr>
       <w:bookmarkStart w:id="11" w:name="_Toc137743441"/>
       <w:r>
-        <w:lastRenderedPageBreak/>
         <w:t>JCoordinate</w:t>
       </w:r>
       <w:bookmarkEnd w:id="11"/>
@@ -5005,7 +5265,13 @@
         <w:rPr>
           <w:rFonts w:ascii="Avenir Next LT Pro Light" w:hAnsi="Avenir Next LT Pro Light"/>
         </w:rPr>
-        <w:t>o</w:t>
+        <w:t xml:space="preserve">Essendo </w:t>
+      </w:r>
+      <w:r>
+        <w:rPr>
+          <w:rFonts w:ascii="Avenir Next LT Pro Light" w:hAnsi="Avenir Next LT Pro Light"/>
+        </w:rPr>
+        <w:t xml:space="preserve">nel progetto </w:t>
       </w:r>
     </w:p>
     <w:p>
@@ -5248,6 +5514,7 @@
       </w:pPr>
       <w:bookmarkStart w:id="21" w:name="_Toc137743451"/>
       <w:r>
+        <w:lastRenderedPageBreak/>
         <w:t>mostraPrevisioni</w:t>
       </w:r>
       <w:bookmarkEnd w:id="21"/>
@@ -5340,7 +5607,6 @@
         <w:rPr>
           <w:rFonts w:ascii="Avenir Next LT Pro Light" w:hAnsi="Avenir Next LT Pro Light"/>
         </w:rPr>
-        <w:lastRenderedPageBreak/>
         <w:t>JCalendar</w:t>
       </w:r>
       <w:r>
@@ -5465,7 +5731,6 @@
         <w:docPartUnique/>
       </w:docPartObj>
     </w:sdtPr>
-    <w:sdtEndPr/>
     <w:sdtContent>
       <w:p>
         <w:pPr>
@@ -5759,6 +6024,118 @@
     </w:lvl>
   </w:abstractNum>
   <w:abstractNum w:abstractNumId="2" w15:restartNumberingAfterBreak="0">
+    <w:nsid w:val="287849C2"/>
+    <w:multiLevelType w:val="hybridMultilevel"/>
+    <w:tmpl w:val="17C42850"/>
+    <w:lvl w:ilvl="0" w:tplc="63ECAD18">
+      <w:numFmt w:val="bullet"/>
+      <w:lvlText w:val=""/>
+      <w:lvlJc w:val="left"/>
+      <w:pPr>
+        <w:ind w:left="720" w:hanging="360"/>
+      </w:pPr>
+      <w:rPr>
+        <w:rFonts w:ascii="Wingdings" w:eastAsiaTheme="minorHAnsi" w:hAnsi="Wingdings" w:cstheme="minorBidi" w:hint="default"/>
+      </w:rPr>
+    </w:lvl>
+    <w:lvl w:ilvl="1" w:tplc="04100003" w:tentative="1">
+      <w:start w:val="1"/>
+      <w:numFmt w:val="bullet"/>
+      <w:lvlText w:val="o"/>
+      <w:lvlJc w:val="left"/>
+      <w:pPr>
+        <w:ind w:left="1440" w:hanging="360"/>
+      </w:pPr>
+      <w:rPr>
+        <w:rFonts w:ascii="Courier New" w:hAnsi="Courier New" w:cs="Courier New" w:hint="default"/>
+      </w:rPr>
+    </w:lvl>
+    <w:lvl w:ilvl="2" w:tplc="04100005" w:tentative="1">
+      <w:start w:val="1"/>
+      <w:numFmt w:val="bullet"/>
+      <w:lvlText w:val=""/>
+      <w:lvlJc w:val="left"/>
+      <w:pPr>
+        <w:ind w:left="2160" w:hanging="360"/>
+      </w:pPr>
+      <w:rPr>
+        <w:rFonts w:ascii="Wingdings" w:hAnsi="Wingdings" w:hint="default"/>
+      </w:rPr>
+    </w:lvl>
+    <w:lvl w:ilvl="3" w:tplc="04100001" w:tentative="1">
+      <w:start w:val="1"/>
+      <w:numFmt w:val="bullet"/>
+      <w:lvlText w:val=""/>
+      <w:lvlJc w:val="left"/>
+      <w:pPr>
+        <w:ind w:left="2880" w:hanging="360"/>
+      </w:pPr>
+      <w:rPr>
+        <w:rFonts w:ascii="Symbol" w:hAnsi="Symbol" w:hint="default"/>
+      </w:rPr>
+    </w:lvl>
+    <w:lvl w:ilvl="4" w:tplc="04100003" w:tentative="1">
+      <w:start w:val="1"/>
+      <w:numFmt w:val="bullet"/>
+      <w:lvlText w:val="o"/>
+      <w:lvlJc w:val="left"/>
+      <w:pPr>
+        <w:ind w:left="3600" w:hanging="360"/>
+      </w:pPr>
+      <w:rPr>
+        <w:rFonts w:ascii="Courier New" w:hAnsi="Courier New" w:cs="Courier New" w:hint="default"/>
+      </w:rPr>
+    </w:lvl>
+    <w:lvl w:ilvl="5" w:tplc="04100005" w:tentative="1">
+      <w:start w:val="1"/>
+      <w:numFmt w:val="bullet"/>
+      <w:lvlText w:val=""/>
+      <w:lvlJc w:val="left"/>
+      <w:pPr>
+        <w:ind w:left="4320" w:hanging="360"/>
+      </w:pPr>
+      <w:rPr>
+        <w:rFonts w:ascii="Wingdings" w:hAnsi="Wingdings" w:hint="default"/>
+      </w:rPr>
+    </w:lvl>
+    <w:lvl w:ilvl="6" w:tplc="04100001" w:tentative="1">
+      <w:start w:val="1"/>
+      <w:numFmt w:val="bullet"/>
+      <w:lvlText w:val=""/>
+      <w:lvlJc w:val="left"/>
+      <w:pPr>
+        <w:ind w:left="5040" w:hanging="360"/>
+      </w:pPr>
+      <w:rPr>
+        <w:rFonts w:ascii="Symbol" w:hAnsi="Symbol" w:hint="default"/>
+      </w:rPr>
+    </w:lvl>
+    <w:lvl w:ilvl="7" w:tplc="04100003" w:tentative="1">
+      <w:start w:val="1"/>
+      <w:numFmt w:val="bullet"/>
+      <w:lvlText w:val="o"/>
+      <w:lvlJc w:val="left"/>
+      <w:pPr>
+        <w:ind w:left="5760" w:hanging="360"/>
+      </w:pPr>
+      <w:rPr>
+        <w:rFonts w:ascii="Courier New" w:hAnsi="Courier New" w:cs="Courier New" w:hint="default"/>
+      </w:rPr>
+    </w:lvl>
+    <w:lvl w:ilvl="8" w:tplc="04100005" w:tentative="1">
+      <w:start w:val="1"/>
+      <w:numFmt w:val="bullet"/>
+      <w:lvlText w:val=""/>
+      <w:lvlJc w:val="left"/>
+      <w:pPr>
+        <w:ind w:left="6480" w:hanging="360"/>
+      </w:pPr>
+      <w:rPr>
+        <w:rFonts w:ascii="Wingdings" w:hAnsi="Wingdings" w:hint="default"/>
+      </w:rPr>
+    </w:lvl>
+  </w:abstractNum>
+  <w:abstractNum w:abstractNumId="3" w15:restartNumberingAfterBreak="0">
     <w:nsid w:val="4956226C"/>
     <w:multiLevelType w:val="hybridMultilevel"/>
     <w:tmpl w:val="64DA5398"/>
@@ -5871,7 +6248,7 @@
       </w:rPr>
     </w:lvl>
   </w:abstractNum>
-  <w:abstractNum w:abstractNumId="3" w15:restartNumberingAfterBreak="0">
+  <w:abstractNum w:abstractNumId="4" w15:restartNumberingAfterBreak="0">
     <w:nsid w:val="58016836"/>
     <w:multiLevelType w:val="hybridMultilevel"/>
     <w:tmpl w:val="5D7A6B92"/>
@@ -5984,7 +6361,7 @@
       </w:rPr>
     </w:lvl>
   </w:abstractNum>
-  <w:abstractNum w:abstractNumId="4" w15:restartNumberingAfterBreak="0">
+  <w:abstractNum w:abstractNumId="5" w15:restartNumberingAfterBreak="0">
     <w:nsid w:val="75B74590"/>
     <w:multiLevelType w:val="hybridMultilevel"/>
     <w:tmpl w:val="AA8E7706"/>
@@ -6098,19 +6475,22 @@
     </w:lvl>
   </w:abstractNum>
   <w:num w:numId="1" w16cid:durableId="525603999">
-    <w:abstractNumId w:val="3"/>
+    <w:abstractNumId w:val="4"/>
   </w:num>
   <w:num w:numId="2" w16cid:durableId="1995260059">
-    <w:abstractNumId w:val="2"/>
+    <w:abstractNumId w:val="3"/>
   </w:num>
   <w:num w:numId="3" w16cid:durableId="1664626413">
     <w:abstractNumId w:val="0"/>
   </w:num>
   <w:num w:numId="4" w16cid:durableId="1204056644">
-    <w:abstractNumId w:val="4"/>
+    <w:abstractNumId w:val="5"/>
   </w:num>
   <w:num w:numId="5" w16cid:durableId="1379745655">
     <w:abstractNumId w:val="1"/>
+  </w:num>
+  <w:num w:numId="6" w16cid:durableId="1459033143">
+    <w:abstractNumId w:val="2"/>
   </w:num>
 </w:numbering>
 </file>
@@ -7191,21 +7571,6 @@
 </file>
 
 <file path=customXml/item3.xml><?xml version="1.0" encoding="utf-8"?>
-<p:properties xmlns:p="http://schemas.microsoft.com/office/2006/metadata/properties" xmlns:xsi="http://www.w3.org/2001/XMLSchema-instance" xmlns:pc="http://schemas.microsoft.com/office/infopath/2007/PartnerControls">
-  <documentManagement/>
-</p:properties>
-</file>
-
-<file path=customXml/item4.xml><?xml version="1.0" encoding="utf-8"?>
-<?mso-contentType ?>
-<FormTemplates xmlns="http://schemas.microsoft.com/sharepoint/v3/contenttype/forms">
-  <Display>DocumentLibraryForm</Display>
-  <Edit>DocumentLibraryForm</Edit>
-  <New>DocumentLibraryForm</New>
-</FormTemplates>
-</file>
-
-<file path=customXml/item5.xml><?xml version="1.0" encoding="utf-8"?>
 <ct:contentTypeSchema xmlns:ct="http://schemas.microsoft.com/office/2006/metadata/contentType" xmlns:ma="http://schemas.microsoft.com/office/2006/metadata/properties/metaAttributes" ct:_="" ma:_="" ma:contentTypeName="Document" ma:contentTypeID="0x010100E485F102B5050D4DB989A6A4AB05CC5C" ma:contentTypeVersion="0" ma:contentTypeDescription="Create a new document." ma:contentTypeScope="" ma:versionID="b82f68185742eb9b7efe43af7475f014">
   <xsd:schema xmlns:xsd="http://www.w3.org/2001/XMLSchema" xmlns:xs="http://www.w3.org/2001/XMLSchema" xmlns:p="http://schemas.microsoft.com/office/2006/metadata/properties" targetNamespace="http://schemas.microsoft.com/office/2006/metadata/properties" ma:root="true" ma:fieldsID="9e7f003efe42c572d1a6cb0ca9e32f3d">
     <xsd:element name="properties">
@@ -7319,6 +7684,21 @@
 </ct:contentTypeSchema>
 </file>
 
+<file path=customXml/item4.xml><?xml version="1.0" encoding="utf-8"?>
+<?mso-contentType ?>
+<FormTemplates xmlns="http://schemas.microsoft.com/sharepoint/v3/contenttype/forms">
+  <Display>DocumentLibraryForm</Display>
+  <Edit>DocumentLibraryForm</Edit>
+  <New>DocumentLibraryForm</New>
+</FormTemplates>
+</file>
+
+<file path=customXml/item5.xml><?xml version="1.0" encoding="utf-8"?>
+<p:properties xmlns:p="http://schemas.microsoft.com/office/2006/metadata/properties" xmlns:xsi="http://www.w3.org/2001/XMLSchema-instance" xmlns:pc="http://schemas.microsoft.com/office/infopath/2007/PartnerControls">
+  <documentManagement/>
+</p:properties>
+</file>
+
 <file path=customXml/itemProps1.xml><?xml version="1.0" encoding="utf-8"?>
 <ds:datastoreItem xmlns:ds="http://schemas.openxmlformats.org/officeDocument/2006/customXml" ds:itemID="{55AF091B-3C7A-41E3-B477-F2FDAA23CFDA}">
   <ds:schemaRefs>
@@ -7336,16 +7716,17 @@
 </file>
 
 <file path=customXml/itemProps3.xml><?xml version="1.0" encoding="utf-8"?>
-<ds:datastoreItem xmlns:ds="http://schemas.openxmlformats.org/officeDocument/2006/customXml" ds:itemID="{936230A3-27B0-486E-BD35-0B3600C57AAE}">
+<ds:datastoreItem xmlns:ds="http://schemas.openxmlformats.org/officeDocument/2006/customXml" ds:itemID="{79744A70-1965-4F52-B4B5-8DD36BC3A4C8}">
   <ds:schemaRefs>
-    <ds:schemaRef ds:uri="http://purl.org/dc/dcmitype/"/>
-    <ds:schemaRef ds:uri="http://schemas.microsoft.com/office/2006/documentManagement/types"/>
+    <ds:schemaRef ds:uri="http://schemas.microsoft.com/office/2006/metadata/contentType"/>
+    <ds:schemaRef ds:uri="http://schemas.microsoft.com/office/2006/metadata/properties/metaAttributes"/>
+    <ds:schemaRef ds:uri="http://www.w3.org/2001/XMLSchema"/>
+    <ds:schemaRef ds:uri="http://schemas.microsoft.com/office/2006/metadata/properties"/>
+    <ds:schemaRef ds:uri="http://schemas.openxmlformats.org/package/2006/metadata/core-properties"/>
     <ds:schemaRef ds:uri="http://purl.org/dc/elements/1.1/"/>
-    <ds:schemaRef ds:uri="http://schemas.microsoft.com/office/2006/metadata/properties"/>
     <ds:schemaRef ds:uri="http://purl.org/dc/terms/"/>
-    <ds:schemaRef ds:uri="http://schemas.openxmlformats.org/package/2006/metadata/core-properties"/>
+    <ds:schemaRef ds:uri="http://schemas.microsoft.com/internal/obd"/>
     <ds:schemaRef ds:uri="http://schemas.microsoft.com/office/infopath/2007/PartnerControls"/>
-    <ds:schemaRef ds:uri="http://www.w3.org/XML/1998/namespace"/>
   </ds:schemaRefs>
 </ds:datastoreItem>
 </file>
@@ -7359,16 +7740,9 @@
 </file>
 
 <file path=customXml/itemProps5.xml><?xml version="1.0" encoding="utf-8"?>
-<ds:datastoreItem xmlns:ds="http://schemas.openxmlformats.org/officeDocument/2006/customXml" ds:itemID="{79744A70-1965-4F52-B4B5-8DD36BC3A4C8}">
+<ds:datastoreItem xmlns:ds="http://schemas.openxmlformats.org/officeDocument/2006/customXml" ds:itemID="{936230A3-27B0-486E-BD35-0B3600C57AAE}">
   <ds:schemaRefs>
-    <ds:schemaRef ds:uri="http://schemas.microsoft.com/office/2006/metadata/contentType"/>
-    <ds:schemaRef ds:uri="http://schemas.microsoft.com/office/2006/metadata/properties/metaAttributes"/>
-    <ds:schemaRef ds:uri="http://www.w3.org/2001/XMLSchema"/>
     <ds:schemaRef ds:uri="http://schemas.microsoft.com/office/2006/metadata/properties"/>
-    <ds:schemaRef ds:uri="http://schemas.openxmlformats.org/package/2006/metadata/core-properties"/>
-    <ds:schemaRef ds:uri="http://purl.org/dc/elements/1.1/"/>
-    <ds:schemaRef ds:uri="http://purl.org/dc/terms/"/>
-    <ds:schemaRef ds:uri="http://schemas.microsoft.com/internal/obd"/>
     <ds:schemaRef ds:uri="http://schemas.microsoft.com/office/infopath/2007/PartnerControls"/>
   </ds:schemaRefs>
 </ds:datastoreItem>

</xml_diff>

<commit_message>
Modifiche al manuale tecnico
</commit_message>
<xml_diff>
--- a/Documentazione/Manuale Tecnico - V1.0 - Climate Monitoring.docx
+++ b/Documentazione/Manuale Tecnico - V1.0 - Climate Monitoring.docx
@@ -164,7 +164,6 @@
                               <w:calendar w:val="gregorian"/>
                             </w:date>
                           </w:sdtPr>
-                          <w:sdtEndPr/>
                           <w:sdtContent>
                             <w:p>
                               <w:pPr>
@@ -1265,7 +1264,6 @@
                                 <w:dataBinding w:prefixMappings="xmlns:ns0='http://purl.org/dc/elements/1.1/' xmlns:ns1='http://schemas.openxmlformats.org/package/2006/metadata/core-properties' " w:xpath="/ns1:coreProperties[1]/ns0:title[1]" w:storeItemID="{6C3C8BC8-F283-45AE-878A-BAB7291924A1}"/>
                                 <w:text/>
                               </w:sdtPr>
-                              <w:sdtEndPr/>
                               <w:sdtContent>
                                 <w:r>
                                   <w:rPr>
@@ -1442,7 +1440,6 @@
                               <w:dataBinding w:prefixMappings="xmlns:ns0='http://schemas.openxmlformats.org/officeDocument/2006/extended-properties' " w:xpath="/ns0:Properties[1]/ns0:Company[1]" w:storeItemID="{6668398D-A668-4E3E-A5EB-62B293D839F1}"/>
                               <w:text/>
                             </w:sdtPr>
-                            <w:sdtEndPr/>
                             <w:sdtContent>
                               <w:r>
                                 <w:rPr>
@@ -4375,6 +4372,9 @@
         <w:t>Organizzazione dei file</w:t>
       </w:r>
       <w:bookmarkEnd w:id="9"/>
+      <w:r>
+        <w:t xml:space="preserve"> (attributi classe)</w:t>
+      </w:r>
     </w:p>
     <w:p>
       <w:pPr>
@@ -4912,21 +4912,7 @@
               <w:rPr>
                 <w:rFonts w:ascii="Avenir Next LT Pro Light" w:hAnsi="Avenir Next LT Pro Light"/>
               </w:rPr>
-              <w:t xml:space="preserve">geoname_id, </w:t>
-            </w:r>
-            <w:proofErr w:type="gramStart"/>
-            <w:r>
-              <w:rPr>
-                <w:rFonts w:ascii="Avenir Next LT Pro Light" w:hAnsi="Avenir Next LT Pro Light"/>
-              </w:rPr>
-              <w:t>citta</w:t>
-            </w:r>
-            <w:proofErr w:type="gramEnd"/>
-            <w:r>
-              <w:rPr>
-                <w:rFonts w:ascii="Avenir Next LT Pro Light" w:hAnsi="Avenir Next LT Pro Light"/>
-              </w:rPr>
-              <w:t>, cod_nazione,</w:t>
+              <w:t>geoname_id, citta, cod_nazione,</w:t>
             </w:r>
             <w:r>
               <w:rPr>
@@ -5053,18 +5039,25 @@
       <w:tblPr>
         <w:tblStyle w:val="Grigliatabella"/>
         <w:tblW w:w="0" w:type="auto"/>
+        <w:tblBorders>
+          <w:top w:val="none" w:sz="0" w:space="0" w:color="auto"/>
+          <w:left w:val="none" w:sz="0" w:space="0" w:color="auto"/>
+          <w:bottom w:val="none" w:sz="0" w:space="0" w:color="auto"/>
+          <w:right w:val="none" w:sz="0" w:space="0" w:color="auto"/>
+          <w:insideV w:val="none" w:sz="0" w:space="0" w:color="auto"/>
+        </w:tblBorders>
         <w:tblLook w:val="04A0" w:firstRow="1" w:lastRow="0" w:firstColumn="1" w:lastColumn="0" w:noHBand="0" w:noVBand="1"/>
       </w:tblPr>
       <w:tblGrid>
-        <w:gridCol w:w="2407"/>
-        <w:gridCol w:w="2407"/>
-        <w:gridCol w:w="2407"/>
-        <w:gridCol w:w="2407"/>
+        <w:gridCol w:w="3446"/>
+        <w:gridCol w:w="2095"/>
+        <w:gridCol w:w="2036"/>
+        <w:gridCol w:w="2061"/>
       </w:tblGrid>
       <w:tr>
         <w:tc>
           <w:tcPr>
-            <w:tcW w:w="2407" w:type="dxa"/>
+            <w:tcW w:w="3446" w:type="dxa"/>
           </w:tcPr>
           <w:p>
             <w:pPr>
@@ -5083,7 +5076,7 @@
         </w:tc>
         <w:tc>
           <w:tcPr>
-            <w:tcW w:w="2407" w:type="dxa"/>
+            <w:tcW w:w="2095" w:type="dxa"/>
           </w:tcPr>
           <w:p>
             <w:pPr>
@@ -5102,7 +5095,7 @@
         </w:tc>
         <w:tc>
           <w:tcPr>
-            <w:tcW w:w="2407" w:type="dxa"/>
+            <w:tcW w:w="2036" w:type="dxa"/>
           </w:tcPr>
           <w:p>
             <w:pPr>
@@ -5121,7 +5114,7 @@
         </w:tc>
         <w:tc>
           <w:tcPr>
-            <w:tcW w:w="2407" w:type="dxa"/>
+            <w:tcW w:w="2061" w:type="dxa"/>
           </w:tcPr>
           <w:p>
             <w:pPr>
@@ -5142,961 +5135,1585 @@
       <w:tr>
         <w:tc>
           <w:tcPr>
-            <w:tcW w:w="2407" w:type="dxa"/>
-          </w:tcPr>
-          <w:p>
-            <w:pPr>
-              <w:rPr>
-                <w:rFonts w:ascii="Avenir Next LT Pro Light" w:hAnsi="Avenir Next LT Pro Light"/>
-              </w:rPr>
-            </w:pPr>
-          </w:p>
-        </w:tc>
-        <w:tc>
-          <w:tcPr>
-            <w:tcW w:w="2407" w:type="dxa"/>
-          </w:tcPr>
-          <w:p>
-            <w:pPr>
-              <w:rPr>
-                <w:rFonts w:ascii="Avenir Next LT Pro Light" w:hAnsi="Avenir Next LT Pro Light"/>
-              </w:rPr>
-            </w:pPr>
-          </w:p>
-        </w:tc>
-        <w:tc>
-          <w:tcPr>
-            <w:tcW w:w="2407" w:type="dxa"/>
-          </w:tcPr>
-          <w:p>
-            <w:pPr>
-              <w:rPr>
-                <w:rFonts w:ascii="Avenir Next LT Pro Light" w:hAnsi="Avenir Next LT Pro Light"/>
-              </w:rPr>
-            </w:pPr>
-          </w:p>
-        </w:tc>
-        <w:tc>
-          <w:tcPr>
-            <w:tcW w:w="2407" w:type="dxa"/>
-          </w:tcPr>
-          <w:p>
-            <w:pPr>
-              <w:rPr>
-                <w:rFonts w:ascii="Avenir Next LT Pro Light" w:hAnsi="Avenir Next LT Pro Light"/>
-              </w:rPr>
-            </w:pPr>
+            <w:tcW w:w="3446" w:type="dxa"/>
+          </w:tcPr>
+          <w:p>
+            <w:pPr>
+              <w:rPr>
+                <w:rFonts w:ascii="Avenir Next LT Pro Light" w:hAnsi="Avenir Next LT Pro Light"/>
+              </w:rPr>
+            </w:pPr>
+            <w:proofErr w:type="spellStart"/>
+            <w:r>
+              <w:rPr>
+                <w:rFonts w:ascii="Avenir Next LT Pro Light" w:hAnsi="Avenir Next LT Pro Light"/>
+              </w:rPr>
+              <w:t>aggiungiAreaInteresse</w:t>
+            </w:r>
+            <w:proofErr w:type="spellEnd"/>
+          </w:p>
+        </w:tc>
+        <w:tc>
+          <w:tcPr>
+            <w:tcW w:w="2095" w:type="dxa"/>
+          </w:tcPr>
+          <w:p>
+            <w:pPr>
+              <w:rPr>
+                <w:rFonts w:ascii="Avenir Next LT Pro Light" w:hAnsi="Avenir Next LT Pro Light"/>
+              </w:rPr>
+            </w:pPr>
+            <w:r>
+              <w:rPr>
+                <w:rFonts w:ascii="Avenir Next LT Pro Light" w:hAnsi="Avenir Next LT Pro Light"/>
+              </w:rPr>
+              <w:t>Integer geoname_id:</w:t>
+            </w:r>
+          </w:p>
+          <w:p>
+            <w:pPr>
+              <w:rPr>
+                <w:rFonts w:ascii="Avenir Next LT Pro Light" w:hAnsi="Avenir Next LT Pro Light"/>
+              </w:rPr>
+            </w:pPr>
+            <w:r>
+              <w:rPr>
+                <w:rFonts w:ascii="Avenir Next LT Pro Light" w:hAnsi="Avenir Next LT Pro Light"/>
+              </w:rPr>
+              <w:t>String nome</w:t>
+            </w:r>
+          </w:p>
+        </w:tc>
+        <w:tc>
+          <w:tcPr>
+            <w:tcW w:w="2036" w:type="dxa"/>
+          </w:tcPr>
+          <w:p>
+            <w:pPr>
+              <w:jc w:val="both"/>
+              <w:rPr>
+                <w:rFonts w:ascii="Avenir Next LT Pro Light" w:hAnsi="Avenir Next LT Pro Light"/>
+              </w:rPr>
+            </w:pPr>
+            <w:r>
+              <w:rPr>
+                <w:rFonts w:ascii="Avenir Next LT Pro Light" w:hAnsi="Avenir Next LT Pro Light"/>
+              </w:rPr>
+              <w:t>aggiunge una nuova area di interesse al file delle aree di interesse</w:t>
+            </w:r>
+          </w:p>
+        </w:tc>
+        <w:tc>
+          <w:tcPr>
+            <w:tcW w:w="2061" w:type="dxa"/>
+          </w:tcPr>
+          <w:p>
+            <w:pPr>
+              <w:jc w:val="both"/>
+              <w:rPr>
+                <w:rFonts w:ascii="Avenir Next LT Pro Light" w:hAnsi="Avenir Next LT Pro Light"/>
+              </w:rPr>
+            </w:pPr>
+            <w:r>
+              <w:rPr>
+                <w:rFonts w:ascii="Avenir Next LT Pro Light" w:hAnsi="Avenir Next LT Pro Light"/>
+              </w:rPr>
+              <w:t>O(n + m</w:t>
+            </w:r>
+            <w:r>
+              <w:rPr>
+                <w:rFonts w:ascii="Avenir Next LT Pro Light" w:hAnsi="Avenir Next LT Pro Light"/>
+              </w:rPr>
+              <w:t xml:space="preserve"> ), </w:t>
+            </w:r>
+            <w:r>
+              <w:rPr>
+                <w:rFonts w:ascii="Avenir Next LT Pro Light" w:hAnsi="Avenir Next LT Pro Light"/>
+              </w:rPr>
+              <w:t>dipende dalla dimensione del file delle aree di interesse</w:t>
+            </w:r>
           </w:p>
         </w:tc>
       </w:tr>
       <w:tr>
         <w:tc>
           <w:tcPr>
-            <w:tcW w:w="2407" w:type="dxa"/>
-          </w:tcPr>
-          <w:p>
-            <w:pPr>
-              <w:rPr>
-                <w:rFonts w:ascii="Avenir Next LT Pro Light" w:hAnsi="Avenir Next LT Pro Light"/>
-              </w:rPr>
-            </w:pPr>
-          </w:p>
-        </w:tc>
-        <w:tc>
-          <w:tcPr>
-            <w:tcW w:w="2407" w:type="dxa"/>
-          </w:tcPr>
-          <w:p>
-            <w:pPr>
-              <w:rPr>
-                <w:rFonts w:ascii="Avenir Next LT Pro Light" w:hAnsi="Avenir Next LT Pro Light"/>
-              </w:rPr>
-            </w:pPr>
-          </w:p>
-        </w:tc>
-        <w:tc>
-          <w:tcPr>
-            <w:tcW w:w="2407" w:type="dxa"/>
-          </w:tcPr>
-          <w:p>
-            <w:pPr>
-              <w:rPr>
-                <w:rFonts w:ascii="Avenir Next LT Pro Light" w:hAnsi="Avenir Next LT Pro Light"/>
-              </w:rPr>
-            </w:pPr>
-          </w:p>
-        </w:tc>
-        <w:tc>
-          <w:tcPr>
-            <w:tcW w:w="2407" w:type="dxa"/>
-          </w:tcPr>
-          <w:p>
-            <w:pPr>
-              <w:rPr>
-                <w:rFonts w:ascii="Avenir Next LT Pro Light" w:hAnsi="Avenir Next LT Pro Light"/>
-              </w:rPr>
-            </w:pPr>
+            <w:tcW w:w="3446" w:type="dxa"/>
+          </w:tcPr>
+          <w:p>
+            <w:pPr>
+              <w:rPr>
+                <w:rFonts w:ascii="Avenir Next LT Pro Light" w:hAnsi="Avenir Next LT Pro Light"/>
+              </w:rPr>
+            </w:pPr>
+            <w:proofErr w:type="spellStart"/>
+            <w:r>
+              <w:rPr>
+                <w:rFonts w:ascii="Avenir Next LT Pro Light" w:hAnsi="Avenir Next LT Pro Light"/>
+              </w:rPr>
+              <w:t>aggiungiPrevisione</w:t>
+            </w:r>
+            <w:proofErr w:type="spellEnd"/>
+          </w:p>
+        </w:tc>
+        <w:tc>
+          <w:tcPr>
+            <w:tcW w:w="2095" w:type="dxa"/>
+          </w:tcPr>
+          <w:p>
+            <w:pPr>
+              <w:rPr>
+                <w:rFonts w:ascii="Avenir Next LT Pro Light" w:hAnsi="Avenir Next LT Pro Light"/>
+              </w:rPr>
+            </w:pPr>
+            <w:proofErr w:type="spellStart"/>
+            <w:r>
+              <w:rPr>
+                <w:rFonts w:ascii="Avenir Next LT Pro Light" w:hAnsi="Avenir Next LT Pro Light"/>
+              </w:rPr>
+              <w:t>JPrevisione</w:t>
+            </w:r>
+            <w:proofErr w:type="spellEnd"/>
+            <w:r>
+              <w:rPr>
+                <w:rFonts w:ascii="Avenir Next LT Pro Light" w:hAnsi="Avenir Next LT Pro Light"/>
+              </w:rPr>
+              <w:t xml:space="preserve"> previsione</w:t>
+            </w:r>
+          </w:p>
+        </w:tc>
+        <w:tc>
+          <w:tcPr>
+            <w:tcW w:w="2036" w:type="dxa"/>
+          </w:tcPr>
+          <w:p>
+            <w:pPr>
+              <w:jc w:val="both"/>
+              <w:rPr>
+                <w:rFonts w:ascii="Avenir Next LT Pro Light" w:hAnsi="Avenir Next LT Pro Light"/>
+              </w:rPr>
+            </w:pPr>
+            <w:r>
+              <w:rPr>
+                <w:rFonts w:ascii="Avenir Next LT Pro Light" w:hAnsi="Avenir Next LT Pro Light"/>
+              </w:rPr>
+              <w:t>aggiunge una nuova previsione al file delle previsioni</w:t>
+            </w:r>
+          </w:p>
+        </w:tc>
+        <w:tc>
+          <w:tcPr>
+            <w:tcW w:w="2061" w:type="dxa"/>
+          </w:tcPr>
+          <w:p>
+            <w:pPr>
+              <w:jc w:val="both"/>
+              <w:rPr>
+                <w:rFonts w:ascii="Avenir Next LT Pro Light" w:hAnsi="Avenir Next LT Pro Light"/>
+              </w:rPr>
+            </w:pPr>
+            <w:r>
+              <w:rPr>
+                <w:rFonts w:ascii="Avenir Next LT Pro Light" w:hAnsi="Avenir Next LT Pro Light"/>
+              </w:rPr>
+              <w:t>O(n + m), dipende dalla dimensione del file delle previsioni</w:t>
+            </w:r>
           </w:p>
         </w:tc>
       </w:tr>
       <w:tr>
         <w:tc>
           <w:tcPr>
-            <w:tcW w:w="2407" w:type="dxa"/>
-          </w:tcPr>
-          <w:p>
-            <w:pPr>
-              <w:rPr>
-                <w:rFonts w:ascii="Avenir Next LT Pro Light" w:hAnsi="Avenir Next LT Pro Light"/>
-              </w:rPr>
-            </w:pPr>
-          </w:p>
-        </w:tc>
-        <w:tc>
-          <w:tcPr>
-            <w:tcW w:w="2407" w:type="dxa"/>
-          </w:tcPr>
-          <w:p>
-            <w:pPr>
-              <w:rPr>
-                <w:rFonts w:ascii="Avenir Next LT Pro Light" w:hAnsi="Avenir Next LT Pro Light"/>
-              </w:rPr>
-            </w:pPr>
-          </w:p>
-        </w:tc>
-        <w:tc>
-          <w:tcPr>
-            <w:tcW w:w="2407" w:type="dxa"/>
-          </w:tcPr>
-          <w:p>
-            <w:pPr>
-              <w:rPr>
-                <w:rFonts w:ascii="Avenir Next LT Pro Light" w:hAnsi="Avenir Next LT Pro Light"/>
-              </w:rPr>
-            </w:pPr>
-          </w:p>
-        </w:tc>
-        <w:tc>
-          <w:tcPr>
-            <w:tcW w:w="2407" w:type="dxa"/>
-          </w:tcPr>
-          <w:p>
-            <w:pPr>
-              <w:rPr>
-                <w:rFonts w:ascii="Avenir Next LT Pro Light" w:hAnsi="Avenir Next LT Pro Light"/>
-              </w:rPr>
-            </w:pPr>
+            <w:tcW w:w="3446" w:type="dxa"/>
+          </w:tcPr>
+          <w:p>
+            <w:pPr>
+              <w:rPr>
+                <w:rFonts w:ascii="Avenir Next LT Pro Light" w:hAnsi="Avenir Next LT Pro Light"/>
+              </w:rPr>
+            </w:pPr>
+            <w:proofErr w:type="spellStart"/>
+            <w:r>
+              <w:rPr>
+                <w:rFonts w:ascii="Avenir Next LT Pro Light" w:hAnsi="Avenir Next LT Pro Light"/>
+              </w:rPr>
+              <w:t>cercaPerArea</w:t>
+            </w:r>
+            <w:proofErr w:type="spellEnd"/>
+          </w:p>
+        </w:tc>
+        <w:tc>
+          <w:tcPr>
+            <w:tcW w:w="2095" w:type="dxa"/>
+          </w:tcPr>
+          <w:p>
+            <w:pPr>
+              <w:rPr>
+                <w:rFonts w:ascii="Avenir Next LT Pro Light" w:hAnsi="Avenir Next LT Pro Light"/>
+              </w:rPr>
+            </w:pPr>
+            <w:r>
+              <w:rPr>
+                <w:rFonts w:ascii="Avenir Next LT Pro Light" w:hAnsi="Avenir Next LT Pro Light"/>
+              </w:rPr>
+              <w:t>String citta</w:t>
+            </w:r>
+          </w:p>
+        </w:tc>
+        <w:tc>
+          <w:tcPr>
+            <w:tcW w:w="2036" w:type="dxa"/>
+          </w:tcPr>
+          <w:p>
+            <w:pPr>
+              <w:jc w:val="both"/>
+              <w:rPr>
+                <w:rFonts w:ascii="Avenir Next LT Pro Light" w:hAnsi="Avenir Next LT Pro Light"/>
+              </w:rPr>
+            </w:pPr>
+            <w:r>
+              <w:rPr>
+                <w:rFonts w:ascii="Avenir Next LT Pro Light" w:hAnsi="Avenir Next LT Pro Light"/>
+              </w:rPr>
+              <w:t>cerca le aree di interesse in base al nome della città fornita come parametro</w:t>
+            </w:r>
+          </w:p>
+        </w:tc>
+        <w:tc>
+          <w:tcPr>
+            <w:tcW w:w="2061" w:type="dxa"/>
+          </w:tcPr>
+          <w:p>
+            <w:pPr>
+              <w:jc w:val="both"/>
+              <w:rPr>
+                <w:rFonts w:ascii="Avenir Next LT Pro Light" w:hAnsi="Avenir Next LT Pro Light"/>
+              </w:rPr>
+            </w:pPr>
+            <w:r>
+              <w:rPr>
+                <w:rFonts w:ascii="Avenir Next LT Pro Light" w:hAnsi="Avenir Next LT Pro Light"/>
+              </w:rPr>
+              <w:t>O(n + m)</w:t>
+            </w:r>
+            <w:r>
+              <w:rPr>
+                <w:rFonts w:ascii="Avenir Next LT Pro Light" w:hAnsi="Avenir Next LT Pro Light"/>
+              </w:rPr>
+              <w:t xml:space="preserve">, </w:t>
+            </w:r>
+            <w:r>
+              <w:rPr>
+                <w:rFonts w:ascii="Avenir Next LT Pro Light" w:hAnsi="Avenir Next LT Pro Light"/>
+              </w:rPr>
+              <w:t>dipende dalla dimensione del file delle aree di interesse</w:t>
+            </w:r>
           </w:p>
         </w:tc>
       </w:tr>
       <w:tr>
         <w:tc>
           <w:tcPr>
-            <w:tcW w:w="2407" w:type="dxa"/>
-          </w:tcPr>
-          <w:p>
-            <w:pPr>
-              <w:rPr>
-                <w:rFonts w:ascii="Avenir Next LT Pro Light" w:hAnsi="Avenir Next LT Pro Light"/>
-              </w:rPr>
-            </w:pPr>
-          </w:p>
-        </w:tc>
-        <w:tc>
-          <w:tcPr>
-            <w:tcW w:w="2407" w:type="dxa"/>
-          </w:tcPr>
-          <w:p>
-            <w:pPr>
-              <w:rPr>
-                <w:rFonts w:ascii="Avenir Next LT Pro Light" w:hAnsi="Avenir Next LT Pro Light"/>
-              </w:rPr>
-            </w:pPr>
-          </w:p>
-        </w:tc>
-        <w:tc>
-          <w:tcPr>
-            <w:tcW w:w="2407" w:type="dxa"/>
-          </w:tcPr>
-          <w:p>
-            <w:pPr>
-              <w:rPr>
-                <w:rFonts w:ascii="Avenir Next LT Pro Light" w:hAnsi="Avenir Next LT Pro Light"/>
-              </w:rPr>
-            </w:pPr>
-          </w:p>
-        </w:tc>
-        <w:tc>
-          <w:tcPr>
-            <w:tcW w:w="2407" w:type="dxa"/>
-          </w:tcPr>
-          <w:p>
-            <w:pPr>
-              <w:rPr>
-                <w:rFonts w:ascii="Avenir Next LT Pro Light" w:hAnsi="Avenir Next LT Pro Light"/>
-              </w:rPr>
-            </w:pPr>
+            <w:tcW w:w="3446" w:type="dxa"/>
+          </w:tcPr>
+          <w:p>
+            <w:pPr>
+              <w:rPr>
+                <w:rFonts w:ascii="Avenir Next LT Pro Light" w:hAnsi="Avenir Next LT Pro Light"/>
+              </w:rPr>
+            </w:pPr>
+            <w:proofErr w:type="spellStart"/>
+            <w:r>
+              <w:rPr>
+                <w:rFonts w:ascii="Avenir Next LT Pro Light" w:hAnsi="Avenir Next LT Pro Light"/>
+              </w:rPr>
+              <w:t>cercaPerStazione</w:t>
+            </w:r>
+            <w:proofErr w:type="spellEnd"/>
+          </w:p>
+        </w:tc>
+        <w:tc>
+          <w:tcPr>
+            <w:tcW w:w="2095" w:type="dxa"/>
+          </w:tcPr>
+          <w:p>
+            <w:pPr>
+              <w:rPr>
+                <w:rFonts w:ascii="Avenir Next LT Pro Light" w:hAnsi="Avenir Next LT Pro Light"/>
+              </w:rPr>
+            </w:pPr>
+            <w:r>
+              <w:rPr>
+                <w:rFonts w:ascii="Avenir Next LT Pro Light" w:hAnsi="Avenir Next LT Pro Light"/>
+              </w:rPr>
+              <w:t>String citta</w:t>
+            </w:r>
+          </w:p>
+          <w:p>
+            <w:pPr>
+              <w:rPr>
+                <w:rFonts w:ascii="Avenir Next LT Pro Light" w:hAnsi="Avenir Next LT Pro Light"/>
+              </w:rPr>
+            </w:pPr>
+            <w:r>
+              <w:rPr>
+                <w:rFonts w:ascii="Avenir Next LT Pro Light" w:hAnsi="Avenir Next LT Pro Light"/>
+              </w:rPr>
+              <w:t>JCoordinate coordinata</w:t>
+            </w:r>
+          </w:p>
+          <w:p>
+            <w:pPr>
+              <w:rPr>
+                <w:rFonts w:ascii="Avenir Next LT Pro Light" w:hAnsi="Avenir Next LT Pro Light"/>
+              </w:rPr>
+            </w:pPr>
+            <w:r>
+              <w:rPr>
+                <w:rFonts w:ascii="Avenir Next LT Pro Light" w:hAnsi="Avenir Next LT Pro Light"/>
+              </w:rPr>
+              <w:t>Integer Distanza</w:t>
+            </w:r>
+          </w:p>
+        </w:tc>
+        <w:tc>
+          <w:tcPr>
+            <w:tcW w:w="2036" w:type="dxa"/>
+          </w:tcPr>
+          <w:p>
+            <w:pPr>
+              <w:jc w:val="both"/>
+              <w:rPr>
+                <w:rFonts w:ascii="Avenir Next LT Pro Light" w:hAnsi="Avenir Next LT Pro Light"/>
+              </w:rPr>
+            </w:pPr>
+            <w:r>
+              <w:rPr>
+                <w:rFonts w:ascii="Avenir Next LT Pro Light" w:hAnsi="Avenir Next LT Pro Light"/>
+              </w:rPr>
+              <w:t>cerca i luoghi (stazioni) in base alla città o alle coordinate fornite come parametri</w:t>
+            </w:r>
+          </w:p>
+        </w:tc>
+        <w:tc>
+          <w:tcPr>
+            <w:tcW w:w="2061" w:type="dxa"/>
+          </w:tcPr>
+          <w:p>
+            <w:pPr>
+              <w:jc w:val="both"/>
+              <w:rPr>
+                <w:rFonts w:ascii="Avenir Next LT Pro Light" w:hAnsi="Avenir Next LT Pro Light"/>
+              </w:rPr>
+            </w:pPr>
+            <w:r>
+              <w:rPr>
+                <w:rFonts w:ascii="Avenir Next LT Pro Light" w:hAnsi="Avenir Next LT Pro Light"/>
+              </w:rPr>
+              <w:t>O(n + m)</w:t>
+            </w:r>
+            <w:r>
+              <w:rPr>
+                <w:rFonts w:ascii="Avenir Next LT Pro Light" w:hAnsi="Avenir Next LT Pro Light"/>
+              </w:rPr>
+              <w:t xml:space="preserve">, </w:t>
+            </w:r>
+            <w:r>
+              <w:rPr>
+                <w:rFonts w:ascii="Avenir Next LT Pro Light" w:hAnsi="Avenir Next LT Pro Light"/>
+              </w:rPr>
+              <w:t>dipende principalmente dalla dimensione del file delle stazioni</w:t>
+            </w:r>
           </w:p>
         </w:tc>
       </w:tr>
       <w:tr>
         <w:tc>
           <w:tcPr>
-            <w:tcW w:w="2407" w:type="dxa"/>
-          </w:tcPr>
-          <w:p>
-            <w:pPr>
-              <w:rPr>
-                <w:rFonts w:ascii="Avenir Next LT Pro Light" w:hAnsi="Avenir Next LT Pro Light"/>
-              </w:rPr>
-            </w:pPr>
-          </w:p>
-        </w:tc>
-        <w:tc>
-          <w:tcPr>
-            <w:tcW w:w="2407" w:type="dxa"/>
-          </w:tcPr>
-          <w:p>
-            <w:pPr>
-              <w:rPr>
-                <w:rFonts w:ascii="Avenir Next LT Pro Light" w:hAnsi="Avenir Next LT Pro Light"/>
-              </w:rPr>
-            </w:pPr>
-          </w:p>
-        </w:tc>
-        <w:tc>
-          <w:tcPr>
-            <w:tcW w:w="2407" w:type="dxa"/>
-          </w:tcPr>
-          <w:p>
-            <w:pPr>
-              <w:rPr>
-                <w:rFonts w:ascii="Avenir Next LT Pro Light" w:hAnsi="Avenir Next LT Pro Light"/>
-              </w:rPr>
-            </w:pPr>
-          </w:p>
-        </w:tc>
-        <w:tc>
-          <w:tcPr>
-            <w:tcW w:w="2407" w:type="dxa"/>
-          </w:tcPr>
-          <w:p>
-            <w:pPr>
-              <w:rPr>
-                <w:rFonts w:ascii="Avenir Next LT Pro Light" w:hAnsi="Avenir Next LT Pro Light"/>
-              </w:rPr>
-            </w:pPr>
+            <w:tcW w:w="3446" w:type="dxa"/>
+          </w:tcPr>
+          <w:p>
+            <w:pPr>
+              <w:rPr>
+                <w:rFonts w:ascii="Avenir Next LT Pro Light" w:hAnsi="Avenir Next LT Pro Light"/>
+              </w:rPr>
+            </w:pPr>
+            <w:proofErr w:type="spellStart"/>
+            <w:r>
+              <w:rPr>
+                <w:rFonts w:ascii="Avenir Next LT Pro Light" w:hAnsi="Avenir Next LT Pro Light"/>
+              </w:rPr>
+              <w:t>checkCodiceOperatore</w:t>
+            </w:r>
+            <w:proofErr w:type="spellEnd"/>
+          </w:p>
+        </w:tc>
+        <w:tc>
+          <w:tcPr>
+            <w:tcW w:w="2095" w:type="dxa"/>
+          </w:tcPr>
+          <w:p>
+            <w:pPr>
+              <w:rPr>
+                <w:rFonts w:ascii="Avenir Next LT Pro Light" w:hAnsi="Avenir Next LT Pro Light"/>
+              </w:rPr>
+            </w:pPr>
+          </w:p>
+        </w:tc>
+        <w:tc>
+          <w:tcPr>
+            <w:tcW w:w="2036" w:type="dxa"/>
+          </w:tcPr>
+          <w:p>
+            <w:pPr>
+              <w:jc w:val="both"/>
+              <w:rPr>
+                <w:rFonts w:ascii="Avenir Next LT Pro Light" w:hAnsi="Avenir Next LT Pro Light"/>
+              </w:rPr>
+            </w:pPr>
+            <w:r>
+              <w:rPr>
+                <w:rFonts w:ascii="Avenir Next LT Pro Light" w:hAnsi="Avenir Next LT Pro Light"/>
+              </w:rPr>
+              <w:t>verifica se un determinato codice operatore esiste nel file degli operatori</w:t>
+            </w:r>
+          </w:p>
+        </w:tc>
+        <w:tc>
+          <w:tcPr>
+            <w:tcW w:w="2061" w:type="dxa"/>
+          </w:tcPr>
+          <w:p>
+            <w:pPr>
+              <w:jc w:val="both"/>
+              <w:rPr>
+                <w:rFonts w:ascii="Avenir Next LT Pro Light" w:hAnsi="Avenir Next LT Pro Light"/>
+              </w:rPr>
+            </w:pPr>
+            <w:r>
+              <w:rPr>
+                <w:rFonts w:ascii="Avenir Next LT Pro Light" w:hAnsi="Avenir Next LT Pro Light"/>
+              </w:rPr>
+              <w:t>O(n + m</w:t>
+            </w:r>
+            <w:r>
+              <w:rPr>
+                <w:rFonts w:ascii="Avenir Next LT Pro Light" w:hAnsi="Avenir Next LT Pro Light"/>
+              </w:rPr>
+              <w:t xml:space="preserve"> + k</w:t>
+            </w:r>
+            <w:r>
+              <w:rPr>
+                <w:rFonts w:ascii="Avenir Next LT Pro Light" w:hAnsi="Avenir Next LT Pro Light"/>
+              </w:rPr>
+              <w:t>)</w:t>
+            </w:r>
+            <w:r>
+              <w:rPr>
+                <w:rFonts w:ascii="Avenir Next LT Pro Light" w:hAnsi="Avenir Next LT Pro Light"/>
+              </w:rPr>
+              <w:t xml:space="preserve">, </w:t>
+            </w:r>
+            <w:r>
+              <w:rPr>
+                <w:rFonts w:ascii="Avenir Next LT Pro Light" w:hAnsi="Avenir Next LT Pro Light"/>
+              </w:rPr>
+              <w:t>dipende dalla dimensione del file degli operatori e dalla lunghezza del codice operatore</w:t>
+            </w:r>
           </w:p>
         </w:tc>
       </w:tr>
       <w:tr>
         <w:tc>
           <w:tcPr>
-            <w:tcW w:w="2407" w:type="dxa"/>
-          </w:tcPr>
-          <w:p>
-            <w:pPr>
-              <w:rPr>
-                <w:rFonts w:ascii="Avenir Next LT Pro Light" w:hAnsi="Avenir Next LT Pro Light"/>
-              </w:rPr>
-            </w:pPr>
-          </w:p>
-        </w:tc>
-        <w:tc>
-          <w:tcPr>
-            <w:tcW w:w="2407" w:type="dxa"/>
-          </w:tcPr>
-          <w:p>
-            <w:pPr>
-              <w:rPr>
-                <w:rFonts w:ascii="Avenir Next LT Pro Light" w:hAnsi="Avenir Next LT Pro Light"/>
-              </w:rPr>
-            </w:pPr>
-          </w:p>
-        </w:tc>
-        <w:tc>
-          <w:tcPr>
-            <w:tcW w:w="2407" w:type="dxa"/>
-          </w:tcPr>
-          <w:p>
-            <w:pPr>
-              <w:rPr>
-                <w:rFonts w:ascii="Avenir Next LT Pro Light" w:hAnsi="Avenir Next LT Pro Light"/>
-              </w:rPr>
-            </w:pPr>
-          </w:p>
-        </w:tc>
-        <w:tc>
-          <w:tcPr>
-            <w:tcW w:w="2407" w:type="dxa"/>
-          </w:tcPr>
-          <w:p>
-            <w:pPr>
-              <w:rPr>
-                <w:rFonts w:ascii="Avenir Next LT Pro Light" w:hAnsi="Avenir Next LT Pro Light"/>
-              </w:rPr>
-            </w:pPr>
+            <w:tcW w:w="3446" w:type="dxa"/>
+          </w:tcPr>
+          <w:p>
+            <w:pPr>
+              <w:rPr>
+                <w:rFonts w:ascii="Avenir Next LT Pro Light" w:hAnsi="Avenir Next LT Pro Light"/>
+              </w:rPr>
+            </w:pPr>
+            <w:proofErr w:type="spellStart"/>
+            <w:r>
+              <w:rPr>
+                <w:rFonts w:ascii="Avenir Next LT Pro Light" w:hAnsi="Avenir Next LT Pro Light"/>
+              </w:rPr>
+              <w:t>creaListaPrevisioni</w:t>
+            </w:r>
+            <w:proofErr w:type="spellEnd"/>
+          </w:p>
+        </w:tc>
+        <w:tc>
+          <w:tcPr>
+            <w:tcW w:w="2095" w:type="dxa"/>
+          </w:tcPr>
+          <w:p>
+            <w:pPr>
+              <w:rPr>
+                <w:rFonts w:ascii="Avenir Next LT Pro Light" w:hAnsi="Avenir Next LT Pro Light"/>
+              </w:rPr>
+            </w:pPr>
+            <w:r>
+              <w:rPr>
+                <w:rFonts w:ascii="Avenir Next LT Pro Light" w:hAnsi="Avenir Next LT Pro Light"/>
+              </w:rPr>
+              <w:t>Integer id_area</w:t>
+            </w:r>
+          </w:p>
+        </w:tc>
+        <w:tc>
+          <w:tcPr>
+            <w:tcW w:w="2036" w:type="dxa"/>
+          </w:tcPr>
+          <w:p>
+            <w:pPr>
+              <w:jc w:val="both"/>
+              <w:rPr>
+                <w:rFonts w:ascii="Avenir Next LT Pro Light" w:hAnsi="Avenir Next LT Pro Light"/>
+              </w:rPr>
+            </w:pPr>
+            <w:r>
+              <w:rPr>
+                <w:rFonts w:ascii="Avenir Next LT Pro Light" w:hAnsi="Avenir Next LT Pro Light"/>
+              </w:rPr>
+              <w:t>legge le previsioni dal file delle previsioni e crea un'</w:t>
+            </w:r>
+            <w:proofErr w:type="spellStart"/>
+            <w:r>
+              <w:rPr>
+                <w:rFonts w:ascii="Avenir Next LT Pro Light" w:hAnsi="Avenir Next LT Pro Light"/>
+              </w:rPr>
+              <w:t>ArrayList</w:t>
+            </w:r>
+            <w:proofErr w:type="spellEnd"/>
+            <w:r>
+              <w:rPr>
+                <w:rFonts w:ascii="Avenir Next LT Pro Light" w:hAnsi="Avenir Next LT Pro Light"/>
+              </w:rPr>
+              <w:t xml:space="preserve"> di oggetti JPrevisioni corrispondenti all'area specificata</w:t>
+            </w:r>
+          </w:p>
+        </w:tc>
+        <w:tc>
+          <w:tcPr>
+            <w:tcW w:w="2061" w:type="dxa"/>
+          </w:tcPr>
+          <w:p>
+            <w:pPr>
+              <w:jc w:val="both"/>
+              <w:rPr>
+                <w:rFonts w:ascii="Avenir Next LT Pro Light" w:hAnsi="Avenir Next LT Pro Light"/>
+              </w:rPr>
+            </w:pPr>
+            <w:r>
+              <w:rPr>
+                <w:rFonts w:ascii="Avenir Next LT Pro Light" w:hAnsi="Avenir Next LT Pro Light"/>
+              </w:rPr>
+              <w:t>O(n + m)</w:t>
+            </w:r>
+            <w:r>
+              <w:rPr>
+                <w:rFonts w:ascii="Avenir Next LT Pro Light" w:hAnsi="Avenir Next LT Pro Light"/>
+              </w:rPr>
+              <w:t xml:space="preserve">, </w:t>
+            </w:r>
+            <w:r>
+              <w:rPr>
+                <w:rFonts w:ascii="Avenir Next LT Pro Light" w:hAnsi="Avenir Next LT Pro Light"/>
+              </w:rPr>
+              <w:t xml:space="preserve">dipende dalla dimensione del file delle previsioni </w:t>
+            </w:r>
           </w:p>
         </w:tc>
       </w:tr>
       <w:tr>
         <w:tc>
           <w:tcPr>
-            <w:tcW w:w="2407" w:type="dxa"/>
-          </w:tcPr>
-          <w:p>
-            <w:pPr>
-              <w:rPr>
-                <w:rFonts w:ascii="Avenir Next LT Pro Light" w:hAnsi="Avenir Next LT Pro Light"/>
-              </w:rPr>
-            </w:pPr>
-          </w:p>
-        </w:tc>
-        <w:tc>
-          <w:tcPr>
-            <w:tcW w:w="2407" w:type="dxa"/>
-          </w:tcPr>
-          <w:p>
-            <w:pPr>
-              <w:rPr>
-                <w:rFonts w:ascii="Avenir Next LT Pro Light" w:hAnsi="Avenir Next LT Pro Light"/>
-              </w:rPr>
-            </w:pPr>
-          </w:p>
-        </w:tc>
-        <w:tc>
-          <w:tcPr>
-            <w:tcW w:w="2407" w:type="dxa"/>
-          </w:tcPr>
-          <w:p>
-            <w:pPr>
-              <w:rPr>
-                <w:rFonts w:ascii="Avenir Next LT Pro Light" w:hAnsi="Avenir Next LT Pro Light"/>
-              </w:rPr>
-            </w:pPr>
-          </w:p>
-        </w:tc>
-        <w:tc>
-          <w:tcPr>
-            <w:tcW w:w="2407" w:type="dxa"/>
-          </w:tcPr>
-          <w:p>
-            <w:pPr>
-              <w:rPr>
-                <w:rFonts w:ascii="Avenir Next LT Pro Light" w:hAnsi="Avenir Next LT Pro Light"/>
-              </w:rPr>
-            </w:pPr>
+            <w:tcW w:w="3446" w:type="dxa"/>
+          </w:tcPr>
+          <w:p>
+            <w:pPr>
+              <w:rPr>
+                <w:rFonts w:ascii="Avenir Next LT Pro Light" w:hAnsi="Avenir Next LT Pro Light"/>
+              </w:rPr>
+            </w:pPr>
+            <w:proofErr w:type="spellStart"/>
+            <w:r>
+              <w:rPr>
+                <w:rFonts w:ascii="Avenir Next LT Pro Light" w:hAnsi="Avenir Next LT Pro Light"/>
+              </w:rPr>
+              <w:t>creaListaPrevisioniByDate</w:t>
+            </w:r>
+            <w:proofErr w:type="spellEnd"/>
+          </w:p>
+        </w:tc>
+        <w:tc>
+          <w:tcPr>
+            <w:tcW w:w="2095" w:type="dxa"/>
+          </w:tcPr>
+          <w:p>
+            <w:pPr>
+              <w:rPr>
+                <w:rFonts w:ascii="Avenir Next LT Pro Light" w:hAnsi="Avenir Next LT Pro Light"/>
+              </w:rPr>
+            </w:pPr>
+            <w:r>
+              <w:rPr>
+                <w:rFonts w:ascii="Avenir Next LT Pro Light" w:hAnsi="Avenir Next LT Pro Light"/>
+              </w:rPr>
+              <w:t>Integer id_area</w:t>
+            </w:r>
+          </w:p>
+          <w:p>
+            <w:pPr>
+              <w:rPr>
+                <w:rFonts w:ascii="Avenir Next LT Pro Light" w:hAnsi="Avenir Next LT Pro Light"/>
+              </w:rPr>
+            </w:pPr>
+            <w:r>
+              <w:rPr>
+                <w:rFonts w:ascii="Avenir Next LT Pro Light" w:hAnsi="Avenir Next LT Pro Light"/>
+              </w:rPr>
+              <w:t xml:space="preserve">String </w:t>
+            </w:r>
+            <w:proofErr w:type="spellStart"/>
+            <w:r>
+              <w:rPr>
+                <w:rFonts w:ascii="Avenir Next LT Pro Light" w:hAnsi="Avenir Next LT Pro Light"/>
+              </w:rPr>
+              <w:t>strData</w:t>
+            </w:r>
+            <w:proofErr w:type="spellEnd"/>
+          </w:p>
+        </w:tc>
+        <w:tc>
+          <w:tcPr>
+            <w:tcW w:w="2036" w:type="dxa"/>
+          </w:tcPr>
+          <w:p>
+            <w:pPr>
+              <w:jc w:val="both"/>
+              <w:rPr>
+                <w:rFonts w:ascii="Avenir Next LT Pro Light" w:hAnsi="Avenir Next LT Pro Light"/>
+              </w:rPr>
+            </w:pPr>
+            <w:r>
+              <w:rPr>
+                <w:rFonts w:ascii="Avenir Next LT Pro Light" w:hAnsi="Avenir Next LT Pro Light"/>
+              </w:rPr>
+              <w:t>legge le previsioni dal file delle previsioni e crea un'</w:t>
+            </w:r>
+            <w:proofErr w:type="spellStart"/>
+            <w:r>
+              <w:rPr>
+                <w:rFonts w:ascii="Avenir Next LT Pro Light" w:hAnsi="Avenir Next LT Pro Light"/>
+              </w:rPr>
+              <w:t>ArrayList</w:t>
+            </w:r>
+            <w:proofErr w:type="spellEnd"/>
+            <w:r>
+              <w:rPr>
+                <w:rFonts w:ascii="Avenir Next LT Pro Light" w:hAnsi="Avenir Next LT Pro Light"/>
+              </w:rPr>
+              <w:t xml:space="preserve"> di oggetti JPrevisioni corrispondenti all'area specificata e alla data specificata</w:t>
+            </w:r>
+          </w:p>
+        </w:tc>
+        <w:tc>
+          <w:tcPr>
+            <w:tcW w:w="2061" w:type="dxa"/>
+          </w:tcPr>
+          <w:p>
+            <w:pPr>
+              <w:jc w:val="both"/>
+              <w:rPr>
+                <w:rFonts w:ascii="Avenir Next LT Pro Light" w:hAnsi="Avenir Next LT Pro Light"/>
+              </w:rPr>
+            </w:pPr>
+            <w:r>
+              <w:rPr>
+                <w:rFonts w:ascii="Avenir Next LT Pro Light" w:hAnsi="Avenir Next LT Pro Light"/>
+              </w:rPr>
+              <w:t>dipende principalmente dalla dimensione del file delle previsioni e può essere approssimata a O(n + m</w:t>
+            </w:r>
           </w:p>
         </w:tc>
       </w:tr>
       <w:tr>
         <w:tc>
           <w:tcPr>
-            <w:tcW w:w="2407" w:type="dxa"/>
-          </w:tcPr>
-          <w:p>
-            <w:pPr>
-              <w:rPr>
-                <w:rFonts w:ascii="Avenir Next LT Pro Light" w:hAnsi="Avenir Next LT Pro Light"/>
-              </w:rPr>
-            </w:pPr>
-          </w:p>
-        </w:tc>
-        <w:tc>
-          <w:tcPr>
-            <w:tcW w:w="2407" w:type="dxa"/>
-          </w:tcPr>
-          <w:p>
-            <w:pPr>
-              <w:rPr>
-                <w:rFonts w:ascii="Avenir Next LT Pro Light" w:hAnsi="Avenir Next LT Pro Light"/>
-              </w:rPr>
-            </w:pPr>
-          </w:p>
-        </w:tc>
-        <w:tc>
-          <w:tcPr>
-            <w:tcW w:w="2407" w:type="dxa"/>
-          </w:tcPr>
-          <w:p>
-            <w:pPr>
-              <w:rPr>
-                <w:rFonts w:ascii="Avenir Next LT Pro Light" w:hAnsi="Avenir Next LT Pro Light"/>
-              </w:rPr>
-            </w:pPr>
-          </w:p>
-        </w:tc>
-        <w:tc>
-          <w:tcPr>
-            <w:tcW w:w="2407" w:type="dxa"/>
-          </w:tcPr>
-          <w:p>
-            <w:pPr>
-              <w:rPr>
-                <w:rFonts w:ascii="Avenir Next LT Pro Light" w:hAnsi="Avenir Next LT Pro Light"/>
-              </w:rPr>
-            </w:pPr>
+            <w:tcW w:w="3446" w:type="dxa"/>
+          </w:tcPr>
+          <w:p>
+            <w:pPr>
+              <w:rPr>
+                <w:rFonts w:ascii="Avenir Next LT Pro Light" w:hAnsi="Avenir Next LT Pro Light"/>
+              </w:rPr>
+            </w:pPr>
+            <w:proofErr w:type="spellStart"/>
+            <w:r>
+              <w:rPr>
+                <w:rFonts w:ascii="Avenir Next LT Pro Light" w:hAnsi="Avenir Next LT Pro Light"/>
+              </w:rPr>
+              <w:t>creaListaPrevisioniUniqueDate</w:t>
+            </w:r>
+            <w:proofErr w:type="spellEnd"/>
+          </w:p>
+        </w:tc>
+        <w:tc>
+          <w:tcPr>
+            <w:tcW w:w="2095" w:type="dxa"/>
+          </w:tcPr>
+          <w:p>
+            <w:pPr>
+              <w:rPr>
+                <w:rFonts w:ascii="Avenir Next LT Pro Light" w:hAnsi="Avenir Next LT Pro Light"/>
+              </w:rPr>
+            </w:pPr>
+          </w:p>
+        </w:tc>
+        <w:tc>
+          <w:tcPr>
+            <w:tcW w:w="2036" w:type="dxa"/>
+          </w:tcPr>
+          <w:p>
+            <w:pPr>
+              <w:jc w:val="both"/>
+              <w:rPr>
+                <w:rFonts w:ascii="Avenir Next LT Pro Light" w:hAnsi="Avenir Next LT Pro Light"/>
+              </w:rPr>
+            </w:pPr>
+            <w:r>
+              <w:rPr>
+                <w:rFonts w:ascii="Avenir Next LT Pro Light" w:hAnsi="Avenir Next LT Pro Light"/>
+              </w:rPr>
+              <w:t>legge le previsioni dal file delle previsioni e crea un'</w:t>
+            </w:r>
+            <w:proofErr w:type="spellStart"/>
+            <w:r>
+              <w:rPr>
+                <w:rFonts w:ascii="Avenir Next LT Pro Light" w:hAnsi="Avenir Next LT Pro Light"/>
+              </w:rPr>
+              <w:t>ArrayList</w:t>
+            </w:r>
+            <w:proofErr w:type="spellEnd"/>
+            <w:r>
+              <w:rPr>
+                <w:rFonts w:ascii="Avenir Next LT Pro Light" w:hAnsi="Avenir Next LT Pro Light"/>
+              </w:rPr>
+              <w:t xml:space="preserve"> di oggetti JPrevisioni corrispondenti all'area </w:t>
+            </w:r>
+            <w:r>
+              <w:rPr>
+                <w:rFonts w:ascii="Avenir Next LT Pro Light" w:hAnsi="Avenir Next LT Pro Light"/>
+              </w:rPr>
+              <w:lastRenderedPageBreak/>
+              <w:t>specificata, con date univoche</w:t>
+            </w:r>
+          </w:p>
+        </w:tc>
+        <w:tc>
+          <w:tcPr>
+            <w:tcW w:w="2061" w:type="dxa"/>
+          </w:tcPr>
+          <w:p>
+            <w:pPr>
+              <w:jc w:val="both"/>
+              <w:rPr>
+                <w:rFonts w:ascii="Avenir Next LT Pro Light" w:hAnsi="Avenir Next LT Pro Light"/>
+              </w:rPr>
+            </w:pPr>
+            <w:r>
+              <w:rPr>
+                <w:rFonts w:ascii="Avenir Next LT Pro Light" w:hAnsi="Avenir Next LT Pro Light"/>
+              </w:rPr>
+              <w:lastRenderedPageBreak/>
+              <w:t>O(n + m + k)</w:t>
+            </w:r>
+            <w:r>
+              <w:rPr>
+                <w:rFonts w:ascii="Avenir Next LT Pro Light" w:hAnsi="Avenir Next LT Pro Light"/>
+              </w:rPr>
+              <w:t xml:space="preserve">, </w:t>
+            </w:r>
+            <w:r>
+              <w:rPr>
+                <w:rFonts w:ascii="Avenir Next LT Pro Light" w:hAnsi="Avenir Next LT Pro Light"/>
+              </w:rPr>
+              <w:t xml:space="preserve">dipende dalla dimensione del file delle previsioni e dalla dimensione della </w:t>
+            </w:r>
+            <w:r>
+              <w:rPr>
+                <w:rFonts w:ascii="Avenir Next LT Pro Light" w:hAnsi="Avenir Next LT Pro Light"/>
+              </w:rPr>
+              <w:lastRenderedPageBreak/>
+              <w:t>lista l di previsioni univoche</w:t>
+            </w:r>
           </w:p>
         </w:tc>
       </w:tr>
       <w:tr>
         <w:tc>
           <w:tcPr>
-            <w:tcW w:w="2407" w:type="dxa"/>
-          </w:tcPr>
-          <w:p>
-            <w:pPr>
-              <w:rPr>
-                <w:rFonts w:ascii="Avenir Next LT Pro Light" w:hAnsi="Avenir Next LT Pro Light"/>
-              </w:rPr>
-            </w:pPr>
-          </w:p>
-        </w:tc>
-        <w:tc>
-          <w:tcPr>
-            <w:tcW w:w="2407" w:type="dxa"/>
-          </w:tcPr>
-          <w:p>
-            <w:pPr>
-              <w:rPr>
-                <w:rFonts w:ascii="Avenir Next LT Pro Light" w:hAnsi="Avenir Next LT Pro Light"/>
-              </w:rPr>
-            </w:pPr>
-          </w:p>
-        </w:tc>
-        <w:tc>
-          <w:tcPr>
-            <w:tcW w:w="2407" w:type="dxa"/>
-          </w:tcPr>
-          <w:p>
-            <w:pPr>
-              <w:rPr>
-                <w:rFonts w:ascii="Avenir Next LT Pro Light" w:hAnsi="Avenir Next LT Pro Light"/>
-              </w:rPr>
-            </w:pPr>
-          </w:p>
-        </w:tc>
-        <w:tc>
-          <w:tcPr>
-            <w:tcW w:w="2407" w:type="dxa"/>
-          </w:tcPr>
-          <w:p>
-            <w:pPr>
-              <w:rPr>
-                <w:rFonts w:ascii="Avenir Next LT Pro Light" w:hAnsi="Avenir Next LT Pro Light"/>
-              </w:rPr>
-            </w:pPr>
+            <w:tcW w:w="3446" w:type="dxa"/>
+          </w:tcPr>
+          <w:p>
+            <w:pPr>
+              <w:rPr>
+                <w:rFonts w:ascii="Avenir Next LT Pro Light" w:hAnsi="Avenir Next LT Pro Light"/>
+              </w:rPr>
+            </w:pPr>
+            <w:proofErr w:type="spellStart"/>
+            <w:r>
+              <w:rPr>
+                <w:rFonts w:ascii="Avenir Next LT Pro Light" w:hAnsi="Avenir Next LT Pro Light"/>
+              </w:rPr>
+              <w:lastRenderedPageBreak/>
+              <w:t>creaListaStazioni</w:t>
+            </w:r>
+            <w:proofErr w:type="spellEnd"/>
+          </w:p>
+        </w:tc>
+        <w:tc>
+          <w:tcPr>
+            <w:tcW w:w="2095" w:type="dxa"/>
+          </w:tcPr>
+          <w:p>
+            <w:pPr>
+              <w:rPr>
+                <w:rFonts w:ascii="Avenir Next LT Pro Light" w:hAnsi="Avenir Next LT Pro Light"/>
+              </w:rPr>
+            </w:pPr>
+          </w:p>
+        </w:tc>
+        <w:tc>
+          <w:tcPr>
+            <w:tcW w:w="2036" w:type="dxa"/>
+          </w:tcPr>
+          <w:p>
+            <w:pPr>
+              <w:jc w:val="both"/>
+              <w:rPr>
+                <w:rFonts w:ascii="Avenir Next LT Pro Light" w:hAnsi="Avenir Next LT Pro Light"/>
+              </w:rPr>
+            </w:pPr>
+            <w:r>
+              <w:rPr>
+                <w:rFonts w:ascii="Avenir Next LT Pro Light" w:hAnsi="Avenir Next LT Pro Light"/>
+              </w:rPr>
+              <w:t>C</w:t>
+            </w:r>
+            <w:r>
+              <w:rPr>
+                <w:rFonts w:ascii="Avenir Next LT Pro Light" w:hAnsi="Avenir Next LT Pro Light"/>
+              </w:rPr>
+              <w:t>rea una lista di oggetti JLuogo leggendo le linee da un file e inizializzando un nuovo oggetto JLuogo per ogni linea letta.</w:t>
+            </w:r>
+          </w:p>
+        </w:tc>
+        <w:tc>
+          <w:tcPr>
+            <w:tcW w:w="2061" w:type="dxa"/>
+          </w:tcPr>
+          <w:p>
+            <w:pPr>
+              <w:jc w:val="both"/>
+              <w:rPr>
+                <w:rFonts w:ascii="Avenir Next LT Pro Light" w:hAnsi="Avenir Next LT Pro Light"/>
+              </w:rPr>
+            </w:pPr>
+            <w:r>
+              <w:rPr>
+                <w:rFonts w:ascii="Avenir Next LT Pro Light" w:hAnsi="Avenir Next LT Pro Light"/>
+              </w:rPr>
+              <w:t>O(n + m), dove n è la dimensione del file e m è il numero di linee lette</w:t>
+            </w:r>
           </w:p>
         </w:tc>
       </w:tr>
       <w:tr>
         <w:tc>
           <w:tcPr>
-            <w:tcW w:w="2407" w:type="dxa"/>
-          </w:tcPr>
-          <w:p>
-            <w:pPr>
-              <w:rPr>
-                <w:rFonts w:ascii="Avenir Next LT Pro Light" w:hAnsi="Avenir Next LT Pro Light"/>
-              </w:rPr>
-            </w:pPr>
-          </w:p>
-        </w:tc>
-        <w:tc>
-          <w:tcPr>
-            <w:tcW w:w="2407" w:type="dxa"/>
-          </w:tcPr>
-          <w:p>
-            <w:pPr>
-              <w:rPr>
-                <w:rFonts w:ascii="Avenir Next LT Pro Light" w:hAnsi="Avenir Next LT Pro Light"/>
-              </w:rPr>
-            </w:pPr>
-          </w:p>
-        </w:tc>
-        <w:tc>
-          <w:tcPr>
-            <w:tcW w:w="2407" w:type="dxa"/>
-          </w:tcPr>
-          <w:p>
-            <w:pPr>
-              <w:rPr>
-                <w:rFonts w:ascii="Avenir Next LT Pro Light" w:hAnsi="Avenir Next LT Pro Light"/>
-              </w:rPr>
-            </w:pPr>
-          </w:p>
-        </w:tc>
-        <w:tc>
-          <w:tcPr>
-            <w:tcW w:w="2407" w:type="dxa"/>
-          </w:tcPr>
-          <w:p>
-            <w:pPr>
-              <w:rPr>
-                <w:rFonts w:ascii="Avenir Next LT Pro Light" w:hAnsi="Avenir Next LT Pro Light"/>
-              </w:rPr>
-            </w:pPr>
+            <w:tcW w:w="3446" w:type="dxa"/>
+          </w:tcPr>
+          <w:p>
+            <w:pPr>
+              <w:rPr>
+                <w:rFonts w:ascii="Avenir Next LT Pro Light" w:hAnsi="Avenir Next LT Pro Light"/>
+              </w:rPr>
+            </w:pPr>
+            <w:r>
+              <w:rPr>
+                <w:rFonts w:ascii="Avenir Next LT Pro Light" w:hAnsi="Avenir Next LT Pro Light"/>
+              </w:rPr>
+              <w:t>creaStazione</w:t>
+            </w:r>
+          </w:p>
+        </w:tc>
+        <w:tc>
+          <w:tcPr>
+            <w:tcW w:w="2095" w:type="dxa"/>
+          </w:tcPr>
+          <w:p>
+            <w:pPr>
+              <w:rPr>
+                <w:rFonts w:ascii="Avenir Next LT Pro Light" w:hAnsi="Avenir Next LT Pro Light"/>
+              </w:rPr>
+            </w:pPr>
+          </w:p>
+        </w:tc>
+        <w:tc>
+          <w:tcPr>
+            <w:tcW w:w="2036" w:type="dxa"/>
+          </w:tcPr>
+          <w:p>
+            <w:pPr>
+              <w:jc w:val="both"/>
+              <w:rPr>
+                <w:rFonts w:ascii="Avenir Next LT Pro Light" w:hAnsi="Avenir Next LT Pro Light"/>
+              </w:rPr>
+            </w:pPr>
+            <w:r>
+              <w:rPr>
+                <w:rFonts w:ascii="Avenir Next LT Pro Light" w:hAnsi="Avenir Next LT Pro Light"/>
+              </w:rPr>
+              <w:t>Crea</w:t>
+            </w:r>
+            <w:r>
+              <w:rPr>
+                <w:rFonts w:ascii="Avenir Next LT Pro Light" w:hAnsi="Avenir Next LT Pro Light"/>
+              </w:rPr>
+              <w:t xml:space="preserve"> una nuova riga nel file delle stazioni con i dati specificati.</w:t>
+            </w:r>
+          </w:p>
+        </w:tc>
+        <w:tc>
+          <w:tcPr>
+            <w:tcW w:w="2061" w:type="dxa"/>
+          </w:tcPr>
+          <w:p>
+            <w:pPr>
+              <w:jc w:val="both"/>
+              <w:rPr>
+                <w:rFonts w:ascii="Avenir Next LT Pro Light" w:hAnsi="Avenir Next LT Pro Light"/>
+              </w:rPr>
+            </w:pPr>
+            <w:r>
+              <w:rPr>
+                <w:rFonts w:ascii="Avenir Next LT Pro Light" w:hAnsi="Avenir Next LT Pro Light"/>
+              </w:rPr>
+              <w:t>O(k)</w:t>
+            </w:r>
+            <w:r>
+              <w:rPr>
+                <w:rFonts w:ascii="Avenir Next LT Pro Light" w:hAnsi="Avenir Next LT Pro Light"/>
+              </w:rPr>
+              <w:t xml:space="preserve">, </w:t>
+            </w:r>
+            <w:r>
+              <w:rPr>
+                <w:rFonts w:ascii="Avenir Next LT Pro Light" w:hAnsi="Avenir Next LT Pro Light"/>
+              </w:rPr>
+              <w:t xml:space="preserve">dipende dalla dimensione della riga </w:t>
+            </w:r>
           </w:p>
         </w:tc>
       </w:tr>
       <w:tr>
         <w:tc>
           <w:tcPr>
-            <w:tcW w:w="2407" w:type="dxa"/>
-          </w:tcPr>
-          <w:p>
-            <w:pPr>
-              <w:rPr>
-                <w:rFonts w:ascii="Avenir Next LT Pro Light" w:hAnsi="Avenir Next LT Pro Light"/>
-              </w:rPr>
-            </w:pPr>
-          </w:p>
-        </w:tc>
-        <w:tc>
-          <w:tcPr>
-            <w:tcW w:w="2407" w:type="dxa"/>
-          </w:tcPr>
-          <w:p>
-            <w:pPr>
-              <w:rPr>
-                <w:rFonts w:ascii="Avenir Next LT Pro Light" w:hAnsi="Avenir Next LT Pro Light"/>
-              </w:rPr>
-            </w:pPr>
-          </w:p>
-        </w:tc>
-        <w:tc>
-          <w:tcPr>
-            <w:tcW w:w="2407" w:type="dxa"/>
-          </w:tcPr>
-          <w:p>
-            <w:pPr>
-              <w:rPr>
-                <w:rFonts w:ascii="Avenir Next LT Pro Light" w:hAnsi="Avenir Next LT Pro Light"/>
-              </w:rPr>
-            </w:pPr>
-          </w:p>
-        </w:tc>
-        <w:tc>
-          <w:tcPr>
-            <w:tcW w:w="2407" w:type="dxa"/>
-          </w:tcPr>
-          <w:p>
-            <w:pPr>
-              <w:rPr>
-                <w:rFonts w:ascii="Avenir Next LT Pro Light" w:hAnsi="Avenir Next LT Pro Light"/>
-              </w:rPr>
-            </w:pPr>
+            <w:tcW w:w="3446" w:type="dxa"/>
+          </w:tcPr>
+          <w:p>
+            <w:pPr>
+              <w:rPr>
+                <w:rFonts w:ascii="Avenir Next LT Pro Light" w:hAnsi="Avenir Next LT Pro Light"/>
+              </w:rPr>
+            </w:pPr>
+            <w:proofErr w:type="spellStart"/>
+            <w:r>
+              <w:rPr>
+                <w:rFonts w:ascii="Avenir Next LT Pro Light" w:hAnsi="Avenir Next LT Pro Light"/>
+              </w:rPr>
+              <w:t>creaUtetenteLoggato</w:t>
+            </w:r>
+            <w:proofErr w:type="spellEnd"/>
+          </w:p>
+        </w:tc>
+        <w:tc>
+          <w:tcPr>
+            <w:tcW w:w="2095" w:type="dxa"/>
+          </w:tcPr>
+          <w:p>
+            <w:pPr>
+              <w:rPr>
+                <w:rFonts w:ascii="Avenir Next LT Pro Light" w:hAnsi="Avenir Next LT Pro Light"/>
+              </w:rPr>
+            </w:pPr>
+          </w:p>
+        </w:tc>
+        <w:tc>
+          <w:tcPr>
+            <w:tcW w:w="2036" w:type="dxa"/>
+          </w:tcPr>
+          <w:p>
+            <w:pPr>
+              <w:jc w:val="both"/>
+              <w:rPr>
+                <w:rFonts w:ascii="Avenir Next LT Pro Light" w:hAnsi="Avenir Next LT Pro Light"/>
+              </w:rPr>
+            </w:pPr>
+            <w:r>
+              <w:rPr>
+                <w:rFonts w:ascii="Avenir Next LT Pro Light" w:hAnsi="Avenir Next LT Pro Light"/>
+              </w:rPr>
+              <w:t xml:space="preserve">cerca un utente nel file degli utenti corrispondente al nome utente e alla password forniti e restituisce un oggetto JUser rappresentante l'utente loggato. </w:t>
+            </w:r>
+          </w:p>
+        </w:tc>
+        <w:tc>
+          <w:tcPr>
+            <w:tcW w:w="2061" w:type="dxa"/>
+          </w:tcPr>
+          <w:p>
+            <w:pPr>
+              <w:jc w:val="both"/>
+              <w:rPr>
+                <w:rFonts w:ascii="Avenir Next LT Pro Light" w:hAnsi="Avenir Next LT Pro Light"/>
+              </w:rPr>
+            </w:pPr>
+            <w:r>
+              <w:rPr>
+                <w:rFonts w:ascii="Avenir Next LT Pro Light" w:hAnsi="Avenir Next LT Pro Light"/>
+              </w:rPr>
+              <w:t>O(n + m), dipende dalla dimensione del file degli utenti</w:t>
+            </w:r>
           </w:p>
         </w:tc>
       </w:tr>
       <w:tr>
         <w:tc>
           <w:tcPr>
-            <w:tcW w:w="2407" w:type="dxa"/>
-          </w:tcPr>
-          <w:p>
-            <w:pPr>
-              <w:rPr>
-                <w:rFonts w:ascii="Avenir Next LT Pro Light" w:hAnsi="Avenir Next LT Pro Light"/>
-              </w:rPr>
-            </w:pPr>
-          </w:p>
-        </w:tc>
-        <w:tc>
-          <w:tcPr>
-            <w:tcW w:w="2407" w:type="dxa"/>
-          </w:tcPr>
-          <w:p>
-            <w:pPr>
-              <w:rPr>
-                <w:rFonts w:ascii="Avenir Next LT Pro Light" w:hAnsi="Avenir Next LT Pro Light"/>
-              </w:rPr>
-            </w:pPr>
-          </w:p>
-        </w:tc>
-        <w:tc>
-          <w:tcPr>
-            <w:tcW w:w="2407" w:type="dxa"/>
-          </w:tcPr>
-          <w:p>
-            <w:pPr>
-              <w:rPr>
-                <w:rFonts w:ascii="Avenir Next LT Pro Light" w:hAnsi="Avenir Next LT Pro Light"/>
-              </w:rPr>
-            </w:pPr>
-          </w:p>
-        </w:tc>
-        <w:tc>
-          <w:tcPr>
-            <w:tcW w:w="2407" w:type="dxa"/>
-          </w:tcPr>
-          <w:p>
-            <w:pPr>
-              <w:rPr>
-                <w:rFonts w:ascii="Avenir Next LT Pro Light" w:hAnsi="Avenir Next LT Pro Light"/>
-              </w:rPr>
-            </w:pPr>
+            <w:tcW w:w="3446" w:type="dxa"/>
+          </w:tcPr>
+          <w:p>
+            <w:pPr>
+              <w:rPr>
+                <w:rFonts w:ascii="Avenir Next LT Pro Light" w:hAnsi="Avenir Next LT Pro Light"/>
+              </w:rPr>
+            </w:pPr>
+            <w:proofErr w:type="spellStart"/>
+            <w:r>
+              <w:rPr>
+                <w:rFonts w:ascii="Avenir Next LT Pro Light" w:hAnsi="Avenir Next LT Pro Light"/>
+              </w:rPr>
+              <w:t>esisteUtente</w:t>
+            </w:r>
+            <w:proofErr w:type="spellEnd"/>
+          </w:p>
+        </w:tc>
+        <w:tc>
+          <w:tcPr>
+            <w:tcW w:w="2095" w:type="dxa"/>
+          </w:tcPr>
+          <w:p>
+            <w:pPr>
+              <w:rPr>
+                <w:rFonts w:ascii="Avenir Next LT Pro Light" w:hAnsi="Avenir Next LT Pro Light"/>
+              </w:rPr>
+            </w:pPr>
+          </w:p>
+        </w:tc>
+        <w:tc>
+          <w:tcPr>
+            <w:tcW w:w="2036" w:type="dxa"/>
+          </w:tcPr>
+          <w:p>
+            <w:pPr>
+              <w:jc w:val="both"/>
+              <w:rPr>
+                <w:rFonts w:ascii="Avenir Next LT Pro Light" w:hAnsi="Avenir Next LT Pro Light"/>
+              </w:rPr>
+            </w:pPr>
+            <w:r>
+              <w:rPr>
+                <w:rFonts w:ascii="Avenir Next LT Pro Light" w:hAnsi="Avenir Next LT Pro Light"/>
+              </w:rPr>
+              <w:t>verifica se esiste un utente nel file degli utenti corrispondente al nome utente e alla password specificati</w:t>
+            </w:r>
+          </w:p>
+        </w:tc>
+        <w:tc>
+          <w:tcPr>
+            <w:tcW w:w="2061" w:type="dxa"/>
+          </w:tcPr>
+          <w:p>
+            <w:pPr>
+              <w:jc w:val="both"/>
+              <w:rPr>
+                <w:rFonts w:ascii="Avenir Next LT Pro Light" w:hAnsi="Avenir Next LT Pro Light"/>
+              </w:rPr>
+            </w:pPr>
+            <w:r>
+              <w:rPr>
+                <w:rFonts w:ascii="Avenir Next LT Pro Light" w:hAnsi="Avenir Next LT Pro Light"/>
+              </w:rPr>
+              <w:t>O(n + m)</w:t>
+            </w:r>
+            <w:r>
+              <w:rPr>
+                <w:rFonts w:ascii="Avenir Next LT Pro Light" w:hAnsi="Avenir Next LT Pro Light"/>
+              </w:rPr>
+              <w:t xml:space="preserve">, </w:t>
+            </w:r>
+            <w:r>
+              <w:rPr>
+                <w:rFonts w:ascii="Avenir Next LT Pro Light" w:hAnsi="Avenir Next LT Pro Light"/>
+              </w:rPr>
+              <w:t>dipende dalla dimensione del file degli utenti</w:t>
+            </w:r>
+            <w:r>
+              <w:rPr>
+                <w:rFonts w:ascii="Avenir Next LT Pro Light" w:hAnsi="Avenir Next LT Pro Light"/>
+              </w:rPr>
+              <w:t xml:space="preserve"> </w:t>
+            </w:r>
           </w:p>
         </w:tc>
       </w:tr>
       <w:tr>
         <w:tc>
           <w:tcPr>
-            <w:tcW w:w="2407" w:type="dxa"/>
-          </w:tcPr>
-          <w:p>
-            <w:pPr>
-              <w:rPr>
-                <w:rFonts w:ascii="Avenir Next LT Pro Light" w:hAnsi="Avenir Next LT Pro Light"/>
-              </w:rPr>
-            </w:pPr>
-          </w:p>
-        </w:tc>
-        <w:tc>
-          <w:tcPr>
-            <w:tcW w:w="2407" w:type="dxa"/>
-          </w:tcPr>
-          <w:p>
-            <w:pPr>
-              <w:rPr>
-                <w:rFonts w:ascii="Avenir Next LT Pro Light" w:hAnsi="Avenir Next LT Pro Light"/>
-              </w:rPr>
-            </w:pPr>
-          </w:p>
-        </w:tc>
-        <w:tc>
-          <w:tcPr>
-            <w:tcW w:w="2407" w:type="dxa"/>
-          </w:tcPr>
-          <w:p>
-            <w:pPr>
-              <w:rPr>
-                <w:rFonts w:ascii="Avenir Next LT Pro Light" w:hAnsi="Avenir Next LT Pro Light"/>
-              </w:rPr>
-            </w:pPr>
-          </w:p>
-        </w:tc>
-        <w:tc>
-          <w:tcPr>
-            <w:tcW w:w="2407" w:type="dxa"/>
-          </w:tcPr>
-          <w:p>
-            <w:pPr>
-              <w:rPr>
-                <w:rFonts w:ascii="Avenir Next LT Pro Light" w:hAnsi="Avenir Next LT Pro Light"/>
-              </w:rPr>
-            </w:pPr>
+            <w:tcW w:w="3446" w:type="dxa"/>
+          </w:tcPr>
+          <w:p>
+            <w:pPr>
+              <w:rPr>
+                <w:rFonts w:ascii="Avenir Next LT Pro Light" w:hAnsi="Avenir Next LT Pro Light"/>
+              </w:rPr>
+            </w:pPr>
+            <w:proofErr w:type="spellStart"/>
+            <w:r>
+              <w:rPr>
+                <w:rFonts w:ascii="Avenir Next LT Pro Light" w:hAnsi="Avenir Next LT Pro Light"/>
+              </w:rPr>
+              <w:t>getAllAreaInteresse</w:t>
+            </w:r>
+            <w:proofErr w:type="spellEnd"/>
+          </w:p>
+        </w:tc>
+        <w:tc>
+          <w:tcPr>
+            <w:tcW w:w="2095" w:type="dxa"/>
+          </w:tcPr>
+          <w:p>
+            <w:pPr>
+              <w:rPr>
+                <w:rFonts w:ascii="Avenir Next LT Pro Light" w:hAnsi="Avenir Next LT Pro Light"/>
+              </w:rPr>
+            </w:pPr>
+          </w:p>
+        </w:tc>
+        <w:tc>
+          <w:tcPr>
+            <w:tcW w:w="2036" w:type="dxa"/>
+          </w:tcPr>
+          <w:p>
+            <w:pPr>
+              <w:jc w:val="both"/>
+              <w:rPr>
+                <w:rFonts w:ascii="Avenir Next LT Pro Light" w:hAnsi="Avenir Next LT Pro Light"/>
+              </w:rPr>
+            </w:pPr>
+            <w:r>
+              <w:rPr>
+                <w:rFonts w:ascii="Avenir Next LT Pro Light" w:hAnsi="Avenir Next LT Pro Light"/>
+              </w:rPr>
+              <w:t xml:space="preserve">restituisce un elenco di oggetti JAreaInteresse corrispondenti a un determinato ID di </w:t>
+            </w:r>
+            <w:proofErr w:type="spellStart"/>
+            <w:r>
+              <w:rPr>
+                <w:rFonts w:ascii="Avenir Next LT Pro Light" w:hAnsi="Avenir Next LT Pro Light"/>
+              </w:rPr>
+              <w:t>Geoname</w:t>
+            </w:r>
+            <w:proofErr w:type="spellEnd"/>
+          </w:p>
+        </w:tc>
+        <w:tc>
+          <w:tcPr>
+            <w:tcW w:w="2061" w:type="dxa"/>
+          </w:tcPr>
+          <w:p>
+            <w:pPr>
+              <w:jc w:val="both"/>
+              <w:rPr>
+                <w:rFonts w:ascii="Avenir Next LT Pro Light" w:hAnsi="Avenir Next LT Pro Light"/>
+              </w:rPr>
+            </w:pPr>
+            <w:r>
+              <w:rPr>
+                <w:rFonts w:ascii="Avenir Next LT Pro Light" w:hAnsi="Avenir Next LT Pro Light"/>
+              </w:rPr>
+              <w:t>O(n + m)</w:t>
+            </w:r>
+            <w:r>
+              <w:rPr>
+                <w:rFonts w:ascii="Avenir Next LT Pro Light" w:hAnsi="Avenir Next LT Pro Light"/>
+              </w:rPr>
+              <w:t xml:space="preserve">, </w:t>
+            </w:r>
+            <w:r>
+              <w:rPr>
+                <w:rFonts w:ascii="Avenir Next LT Pro Light" w:hAnsi="Avenir Next LT Pro Light"/>
+              </w:rPr>
+              <w:t>dipende dalla dimensione del file delle aree di interesse</w:t>
+            </w:r>
           </w:p>
         </w:tc>
       </w:tr>
       <w:tr>
         <w:tc>
           <w:tcPr>
-            <w:tcW w:w="2407" w:type="dxa"/>
-          </w:tcPr>
-          <w:p>
-            <w:pPr>
-              <w:rPr>
-                <w:rFonts w:ascii="Avenir Next LT Pro Light" w:hAnsi="Avenir Next LT Pro Light"/>
-              </w:rPr>
-            </w:pPr>
-          </w:p>
-        </w:tc>
-        <w:tc>
-          <w:tcPr>
-            <w:tcW w:w="2407" w:type="dxa"/>
-          </w:tcPr>
-          <w:p>
-            <w:pPr>
-              <w:rPr>
-                <w:rFonts w:ascii="Avenir Next LT Pro Light" w:hAnsi="Avenir Next LT Pro Light"/>
-              </w:rPr>
-            </w:pPr>
-          </w:p>
-        </w:tc>
-        <w:tc>
-          <w:tcPr>
-            <w:tcW w:w="2407" w:type="dxa"/>
-          </w:tcPr>
-          <w:p>
-            <w:pPr>
-              <w:rPr>
-                <w:rFonts w:ascii="Avenir Next LT Pro Light" w:hAnsi="Avenir Next LT Pro Light"/>
-              </w:rPr>
-            </w:pPr>
-          </w:p>
-        </w:tc>
-        <w:tc>
-          <w:tcPr>
-            <w:tcW w:w="2407" w:type="dxa"/>
-          </w:tcPr>
-          <w:p>
-            <w:pPr>
-              <w:rPr>
-                <w:rFonts w:ascii="Avenir Next LT Pro Light" w:hAnsi="Avenir Next LT Pro Light"/>
-              </w:rPr>
-            </w:pPr>
+            <w:tcW w:w="3446" w:type="dxa"/>
+          </w:tcPr>
+          <w:p>
+            <w:pPr>
+              <w:rPr>
+                <w:rFonts w:ascii="Avenir Next LT Pro Light" w:hAnsi="Avenir Next LT Pro Light"/>
+              </w:rPr>
+            </w:pPr>
+            <w:proofErr w:type="spellStart"/>
+            <w:r>
+              <w:rPr>
+                <w:rFonts w:ascii="Avenir Next LT Pro Light" w:hAnsi="Avenir Next LT Pro Light"/>
+              </w:rPr>
+              <w:t>getNazioni</w:t>
+            </w:r>
+            <w:proofErr w:type="spellEnd"/>
+          </w:p>
+        </w:tc>
+        <w:tc>
+          <w:tcPr>
+            <w:tcW w:w="2095" w:type="dxa"/>
+          </w:tcPr>
+          <w:p>
+            <w:pPr>
+              <w:rPr>
+                <w:rFonts w:ascii="Avenir Next LT Pro Light" w:hAnsi="Avenir Next LT Pro Light"/>
+              </w:rPr>
+            </w:pPr>
+          </w:p>
+        </w:tc>
+        <w:tc>
+          <w:tcPr>
+            <w:tcW w:w="2036" w:type="dxa"/>
+          </w:tcPr>
+          <w:p>
+            <w:pPr>
+              <w:jc w:val="both"/>
+              <w:rPr>
+                <w:rFonts w:ascii="Avenir Next LT Pro Light" w:hAnsi="Avenir Next LT Pro Light"/>
+              </w:rPr>
+            </w:pPr>
+            <w:r>
+              <w:rPr>
+                <w:rFonts w:ascii="Avenir Next LT Pro Light" w:hAnsi="Avenir Next LT Pro Light"/>
+              </w:rPr>
+              <w:t>legge le linee da un file e crea una lista di array di stringhe rappresentanti le nazioni</w:t>
+            </w:r>
+          </w:p>
+        </w:tc>
+        <w:tc>
+          <w:tcPr>
+            <w:tcW w:w="2061" w:type="dxa"/>
+          </w:tcPr>
+          <w:p>
+            <w:pPr>
+              <w:jc w:val="both"/>
+              <w:rPr>
+                <w:rFonts w:ascii="Avenir Next LT Pro Light" w:hAnsi="Avenir Next LT Pro Light"/>
+              </w:rPr>
+            </w:pPr>
+            <w:r>
+              <w:rPr>
+                <w:rFonts w:ascii="Avenir Next LT Pro Light" w:hAnsi="Avenir Next LT Pro Light"/>
+              </w:rPr>
+              <w:t>O(n + m)</w:t>
+            </w:r>
+            <w:r>
+              <w:rPr>
+                <w:rFonts w:ascii="Avenir Next LT Pro Light" w:hAnsi="Avenir Next LT Pro Light"/>
+              </w:rPr>
+              <w:t xml:space="preserve">, </w:t>
+            </w:r>
+            <w:r>
+              <w:rPr>
+                <w:rFonts w:ascii="Avenir Next LT Pro Light" w:hAnsi="Avenir Next LT Pro Light"/>
+              </w:rPr>
+              <w:t>dipende dalla dimensione del file delle nazioni</w:t>
+            </w:r>
           </w:p>
         </w:tc>
       </w:tr>
       <w:tr>
         <w:tc>
           <w:tcPr>
-            <w:tcW w:w="2407" w:type="dxa"/>
-          </w:tcPr>
-          <w:p>
-            <w:pPr>
-              <w:rPr>
-                <w:rFonts w:ascii="Avenir Next LT Pro Light" w:hAnsi="Avenir Next LT Pro Light"/>
-              </w:rPr>
-            </w:pPr>
-          </w:p>
-        </w:tc>
-        <w:tc>
-          <w:tcPr>
-            <w:tcW w:w="2407" w:type="dxa"/>
-          </w:tcPr>
-          <w:p>
-            <w:pPr>
-              <w:rPr>
-                <w:rFonts w:ascii="Avenir Next LT Pro Light" w:hAnsi="Avenir Next LT Pro Light"/>
-              </w:rPr>
-            </w:pPr>
-          </w:p>
-        </w:tc>
-        <w:tc>
-          <w:tcPr>
-            <w:tcW w:w="2407" w:type="dxa"/>
-          </w:tcPr>
-          <w:p>
-            <w:pPr>
-              <w:rPr>
-                <w:rFonts w:ascii="Avenir Next LT Pro Light" w:hAnsi="Avenir Next LT Pro Light"/>
-              </w:rPr>
-            </w:pPr>
-          </w:p>
-        </w:tc>
-        <w:tc>
-          <w:tcPr>
-            <w:tcW w:w="2407" w:type="dxa"/>
-          </w:tcPr>
-          <w:p>
-            <w:pPr>
-              <w:rPr>
-                <w:rFonts w:ascii="Avenir Next LT Pro Light" w:hAnsi="Avenir Next LT Pro Light"/>
-              </w:rPr>
-            </w:pPr>
+            <w:tcW w:w="3446" w:type="dxa"/>
+          </w:tcPr>
+          <w:p>
+            <w:pPr>
+              <w:rPr>
+                <w:rFonts w:ascii="Avenir Next LT Pro Light" w:hAnsi="Avenir Next LT Pro Light"/>
+              </w:rPr>
+            </w:pPr>
+            <w:proofErr w:type="spellStart"/>
+            <w:r>
+              <w:rPr>
+                <w:rFonts w:ascii="Avenir Next LT Pro Light" w:hAnsi="Avenir Next LT Pro Light"/>
+              </w:rPr>
+              <w:t>getNomeStazioneByGeonameId</w:t>
+            </w:r>
+            <w:proofErr w:type="spellEnd"/>
+          </w:p>
+        </w:tc>
+        <w:tc>
+          <w:tcPr>
+            <w:tcW w:w="2095" w:type="dxa"/>
+          </w:tcPr>
+          <w:p>
+            <w:pPr>
+              <w:rPr>
+                <w:rFonts w:ascii="Avenir Next LT Pro Light" w:hAnsi="Avenir Next LT Pro Light"/>
+              </w:rPr>
+            </w:pPr>
+          </w:p>
+        </w:tc>
+        <w:tc>
+          <w:tcPr>
+            <w:tcW w:w="2036" w:type="dxa"/>
+          </w:tcPr>
+          <w:p>
+            <w:pPr>
+              <w:jc w:val="both"/>
+              <w:rPr>
+                <w:rFonts w:ascii="Avenir Next LT Pro Light" w:hAnsi="Avenir Next LT Pro Light"/>
+              </w:rPr>
+            </w:pPr>
+            <w:r>
+              <w:rPr>
+                <w:rFonts w:ascii="Avenir Next LT Pro Light" w:hAnsi="Avenir Next LT Pro Light"/>
+              </w:rPr>
+              <w:t xml:space="preserve">restituisce il nome della stazione corrispondente a un determinato ID di </w:t>
+            </w:r>
+            <w:proofErr w:type="spellStart"/>
+            <w:r>
+              <w:rPr>
+                <w:rFonts w:ascii="Avenir Next LT Pro Light" w:hAnsi="Avenir Next LT Pro Light"/>
+              </w:rPr>
+              <w:t>Geoname</w:t>
+            </w:r>
+            <w:proofErr w:type="spellEnd"/>
+          </w:p>
+        </w:tc>
+        <w:tc>
+          <w:tcPr>
+            <w:tcW w:w="2061" w:type="dxa"/>
+          </w:tcPr>
+          <w:p>
+            <w:pPr>
+              <w:jc w:val="both"/>
+              <w:rPr>
+                <w:rFonts w:ascii="Avenir Next LT Pro Light" w:hAnsi="Avenir Next LT Pro Light"/>
+              </w:rPr>
+            </w:pPr>
+            <w:r>
+              <w:rPr>
+                <w:rFonts w:ascii="Avenir Next LT Pro Light" w:hAnsi="Avenir Next LT Pro Light"/>
+              </w:rPr>
+              <w:t>O(n + m)</w:t>
+            </w:r>
+            <w:r>
+              <w:rPr>
+                <w:rFonts w:ascii="Avenir Next LT Pro Light" w:hAnsi="Avenir Next LT Pro Light"/>
+              </w:rPr>
+              <w:t xml:space="preserve">, </w:t>
+            </w:r>
+            <w:r>
+              <w:rPr>
+                <w:rFonts w:ascii="Avenir Next LT Pro Light" w:hAnsi="Avenir Next LT Pro Light"/>
+              </w:rPr>
+              <w:t>dipende dalla dimensione del file delle aree di interesse</w:t>
+            </w:r>
           </w:p>
         </w:tc>
       </w:tr>
       <w:tr>
         <w:tc>
           <w:tcPr>
-            <w:tcW w:w="2407" w:type="dxa"/>
-          </w:tcPr>
-          <w:p>
-            <w:pPr>
-              <w:rPr>
-                <w:rFonts w:ascii="Avenir Next LT Pro Light" w:hAnsi="Avenir Next LT Pro Light"/>
-              </w:rPr>
-            </w:pPr>
-          </w:p>
-        </w:tc>
-        <w:tc>
-          <w:tcPr>
-            <w:tcW w:w="2407" w:type="dxa"/>
-          </w:tcPr>
-          <w:p>
-            <w:pPr>
-              <w:rPr>
-                <w:rFonts w:ascii="Avenir Next LT Pro Light" w:hAnsi="Avenir Next LT Pro Light"/>
-              </w:rPr>
-            </w:pPr>
-          </w:p>
-        </w:tc>
-        <w:tc>
-          <w:tcPr>
-            <w:tcW w:w="2407" w:type="dxa"/>
-          </w:tcPr>
-          <w:p>
-            <w:pPr>
-              <w:rPr>
-                <w:rFonts w:ascii="Avenir Next LT Pro Light" w:hAnsi="Avenir Next LT Pro Light"/>
-              </w:rPr>
-            </w:pPr>
-          </w:p>
-        </w:tc>
-        <w:tc>
-          <w:tcPr>
-            <w:tcW w:w="2407" w:type="dxa"/>
-          </w:tcPr>
-          <w:p>
-            <w:pPr>
-              <w:rPr>
-                <w:rFonts w:ascii="Avenir Next LT Pro Light" w:hAnsi="Avenir Next LT Pro Light"/>
-              </w:rPr>
-            </w:pPr>
+            <w:tcW w:w="3446" w:type="dxa"/>
+          </w:tcPr>
+          <w:p>
+            <w:pPr>
+              <w:rPr>
+                <w:rFonts w:ascii="Avenir Next LT Pro Light" w:hAnsi="Avenir Next LT Pro Light"/>
+              </w:rPr>
+            </w:pPr>
+            <w:proofErr w:type="spellStart"/>
+            <w:r>
+              <w:rPr>
+                <w:rFonts w:ascii="Avenir Next LT Pro Light" w:hAnsi="Avenir Next LT Pro Light"/>
+              </w:rPr>
+              <w:t>getStazione</w:t>
+            </w:r>
+            <w:proofErr w:type="spellEnd"/>
+          </w:p>
+        </w:tc>
+        <w:tc>
+          <w:tcPr>
+            <w:tcW w:w="2095" w:type="dxa"/>
+          </w:tcPr>
+          <w:p>
+            <w:pPr>
+              <w:rPr>
+                <w:rFonts w:ascii="Avenir Next LT Pro Light" w:hAnsi="Avenir Next LT Pro Light"/>
+              </w:rPr>
+            </w:pPr>
+          </w:p>
+        </w:tc>
+        <w:tc>
+          <w:tcPr>
+            <w:tcW w:w="2036" w:type="dxa"/>
+          </w:tcPr>
+          <w:p>
+            <w:pPr>
+              <w:jc w:val="both"/>
+              <w:rPr>
+                <w:rFonts w:ascii="Avenir Next LT Pro Light" w:hAnsi="Avenir Next LT Pro Light"/>
+              </w:rPr>
+            </w:pPr>
+            <w:r>
+              <w:rPr>
+                <w:rFonts w:ascii="Avenir Next LT Pro Light" w:hAnsi="Avenir Next LT Pro Light"/>
+              </w:rPr>
+              <w:t>C</w:t>
+            </w:r>
+            <w:r>
+              <w:rPr>
+                <w:rFonts w:ascii="Avenir Next LT Pro Light" w:hAnsi="Avenir Next LT Pro Light"/>
+              </w:rPr>
+              <w:t>erca un oggetto JLuogo nella lista di stazioni utilizzando un ID specifico.</w:t>
+            </w:r>
+          </w:p>
+        </w:tc>
+        <w:tc>
+          <w:tcPr>
+            <w:tcW w:w="2061" w:type="dxa"/>
+          </w:tcPr>
+          <w:p>
+            <w:pPr>
+              <w:jc w:val="both"/>
+              <w:rPr>
+                <w:rFonts w:ascii="Avenir Next LT Pro Light" w:hAnsi="Avenir Next LT Pro Light"/>
+              </w:rPr>
+            </w:pPr>
+            <w:r>
+              <w:rPr>
+                <w:rFonts w:ascii="Avenir Next LT Pro Light" w:hAnsi="Avenir Next LT Pro Light"/>
+              </w:rPr>
+              <w:t>O(n + m + k)</w:t>
+            </w:r>
           </w:p>
         </w:tc>
       </w:tr>
       <w:tr>
         <w:tc>
           <w:tcPr>
-            <w:tcW w:w="2407" w:type="dxa"/>
-          </w:tcPr>
-          <w:p>
-            <w:pPr>
-              <w:rPr>
-                <w:rFonts w:ascii="Avenir Next LT Pro Light" w:hAnsi="Avenir Next LT Pro Light"/>
-              </w:rPr>
-            </w:pPr>
-          </w:p>
-        </w:tc>
-        <w:tc>
-          <w:tcPr>
-            <w:tcW w:w="2407" w:type="dxa"/>
-          </w:tcPr>
-          <w:p>
-            <w:pPr>
-              <w:rPr>
-                <w:rFonts w:ascii="Avenir Next LT Pro Light" w:hAnsi="Avenir Next LT Pro Light"/>
-              </w:rPr>
-            </w:pPr>
-          </w:p>
-        </w:tc>
-        <w:tc>
-          <w:tcPr>
-            <w:tcW w:w="2407" w:type="dxa"/>
-          </w:tcPr>
-          <w:p>
-            <w:pPr>
-              <w:rPr>
-                <w:rFonts w:ascii="Avenir Next LT Pro Light" w:hAnsi="Avenir Next LT Pro Light"/>
-              </w:rPr>
-            </w:pPr>
-          </w:p>
-        </w:tc>
-        <w:tc>
-          <w:tcPr>
-            <w:tcW w:w="2407" w:type="dxa"/>
-          </w:tcPr>
-          <w:p>
-            <w:pPr>
-              <w:rPr>
-                <w:rFonts w:ascii="Avenir Next LT Pro Light" w:hAnsi="Avenir Next LT Pro Light"/>
-              </w:rPr>
-            </w:pPr>
-          </w:p>
-        </w:tc>
-      </w:tr>
-      <w:tr>
-        <w:tc>
-          <w:tcPr>
-            <w:tcW w:w="2407" w:type="dxa"/>
-          </w:tcPr>
-          <w:p>
-            <w:pPr>
-              <w:rPr>
-                <w:rFonts w:ascii="Avenir Next LT Pro Light" w:hAnsi="Avenir Next LT Pro Light"/>
-              </w:rPr>
-            </w:pPr>
-          </w:p>
-        </w:tc>
-        <w:tc>
-          <w:tcPr>
-            <w:tcW w:w="2407" w:type="dxa"/>
-          </w:tcPr>
-          <w:p>
-            <w:pPr>
-              <w:rPr>
-                <w:rFonts w:ascii="Avenir Next LT Pro Light" w:hAnsi="Avenir Next LT Pro Light"/>
-              </w:rPr>
-            </w:pPr>
-          </w:p>
-        </w:tc>
-        <w:tc>
-          <w:tcPr>
-            <w:tcW w:w="2407" w:type="dxa"/>
-          </w:tcPr>
-          <w:p>
-            <w:pPr>
-              <w:rPr>
-                <w:rFonts w:ascii="Avenir Next LT Pro Light" w:hAnsi="Avenir Next LT Pro Light"/>
-              </w:rPr>
-            </w:pPr>
-          </w:p>
-        </w:tc>
-        <w:tc>
-          <w:tcPr>
-            <w:tcW w:w="2407" w:type="dxa"/>
-          </w:tcPr>
-          <w:p>
-            <w:pPr>
-              <w:rPr>
-                <w:rFonts w:ascii="Avenir Next LT Pro Light" w:hAnsi="Avenir Next LT Pro Light"/>
-              </w:rPr>
-            </w:pPr>
-          </w:p>
-        </w:tc>
-      </w:tr>
-      <w:tr>
-        <w:tc>
-          <w:tcPr>
-            <w:tcW w:w="2407" w:type="dxa"/>
-          </w:tcPr>
-          <w:p>
-            <w:pPr>
-              <w:rPr>
-                <w:rFonts w:ascii="Avenir Next LT Pro Light" w:hAnsi="Avenir Next LT Pro Light"/>
-              </w:rPr>
-            </w:pPr>
-          </w:p>
-        </w:tc>
-        <w:tc>
-          <w:tcPr>
-            <w:tcW w:w="2407" w:type="dxa"/>
-          </w:tcPr>
-          <w:p>
-            <w:pPr>
-              <w:rPr>
-                <w:rFonts w:ascii="Avenir Next LT Pro Light" w:hAnsi="Avenir Next LT Pro Light"/>
-              </w:rPr>
-            </w:pPr>
-          </w:p>
-        </w:tc>
-        <w:tc>
-          <w:tcPr>
-            <w:tcW w:w="2407" w:type="dxa"/>
-          </w:tcPr>
-          <w:p>
-            <w:pPr>
-              <w:rPr>
-                <w:rFonts w:ascii="Avenir Next LT Pro Light" w:hAnsi="Avenir Next LT Pro Light"/>
-              </w:rPr>
-            </w:pPr>
-          </w:p>
-        </w:tc>
-        <w:tc>
-          <w:tcPr>
-            <w:tcW w:w="2407" w:type="dxa"/>
-          </w:tcPr>
-          <w:p>
-            <w:pPr>
-              <w:rPr>
-                <w:rFonts w:ascii="Avenir Next LT Pro Light" w:hAnsi="Avenir Next LT Pro Light"/>
-              </w:rPr>
-            </w:pPr>
+            <w:tcW w:w="3446" w:type="dxa"/>
+          </w:tcPr>
+          <w:p>
+            <w:pPr>
+              <w:rPr>
+                <w:rFonts w:ascii="Avenir Next LT Pro Light" w:hAnsi="Avenir Next LT Pro Light"/>
+              </w:rPr>
+            </w:pPr>
+            <w:proofErr w:type="spellStart"/>
+            <w:r>
+              <w:rPr>
+                <w:rFonts w:ascii="Avenir Next LT Pro Light" w:hAnsi="Avenir Next LT Pro Light"/>
+              </w:rPr>
+              <w:lastRenderedPageBreak/>
+              <w:t>registraUtente</w:t>
+            </w:r>
+            <w:proofErr w:type="spellEnd"/>
+          </w:p>
+        </w:tc>
+        <w:tc>
+          <w:tcPr>
+            <w:tcW w:w="2095" w:type="dxa"/>
+          </w:tcPr>
+          <w:p>
+            <w:pPr>
+              <w:rPr>
+                <w:rFonts w:ascii="Avenir Next LT Pro Light" w:hAnsi="Avenir Next LT Pro Light"/>
+              </w:rPr>
+            </w:pPr>
+          </w:p>
+        </w:tc>
+        <w:tc>
+          <w:tcPr>
+            <w:tcW w:w="2036" w:type="dxa"/>
+          </w:tcPr>
+          <w:p>
+            <w:pPr>
+              <w:jc w:val="both"/>
+              <w:rPr>
+                <w:rFonts w:ascii="Avenir Next LT Pro Light" w:hAnsi="Avenir Next LT Pro Light"/>
+              </w:rPr>
+            </w:pPr>
+            <w:r>
+              <w:rPr>
+                <w:rFonts w:ascii="Avenir Next LT Pro Light" w:hAnsi="Avenir Next LT Pro Light"/>
+              </w:rPr>
+              <w:t>registra un nuovo utente nel file degli utenti</w:t>
+            </w:r>
+          </w:p>
+        </w:tc>
+        <w:tc>
+          <w:tcPr>
+            <w:tcW w:w="2061" w:type="dxa"/>
+          </w:tcPr>
+          <w:p>
+            <w:pPr>
+              <w:jc w:val="both"/>
+              <w:rPr>
+                <w:rFonts w:ascii="Avenir Next LT Pro Light" w:hAnsi="Avenir Next LT Pro Light"/>
+              </w:rPr>
+            </w:pPr>
+            <w:r>
+              <w:rPr>
+                <w:rFonts w:ascii="Avenir Next LT Pro Light" w:hAnsi="Avenir Next LT Pro Light"/>
+              </w:rPr>
+              <w:t>O(n + m + k)</w:t>
+            </w:r>
+            <w:r>
+              <w:rPr>
+                <w:rFonts w:ascii="Avenir Next LT Pro Light" w:hAnsi="Avenir Next LT Pro Light"/>
+              </w:rPr>
+              <w:t xml:space="preserve">, </w:t>
+            </w:r>
+            <w:r>
+              <w:rPr>
+                <w:rFonts w:ascii="Avenir Next LT Pro Light" w:hAnsi="Avenir Next LT Pro Light"/>
+              </w:rPr>
+              <w:t xml:space="preserve">dipende dalla dimensione del file degli utenti  </w:t>
+            </w:r>
           </w:p>
         </w:tc>
       </w:tr>
     </w:tbl>
-    <w:p>
-      <w:pPr>
-        <w:rPr>
-          <w:rFonts w:ascii="Avenir Next LT Pro Light" w:hAnsi="Avenir Next LT Pro Light"/>
-        </w:rPr>
-      </w:pPr>
-    </w:p>
     <w:p>
       <w:pPr>
         <w:pStyle w:val="Titolo2"/>
@@ -6449,7 +7066,21 @@
         <w:rPr>
           <w:rFonts w:ascii="Avenir Next LT Pro Light" w:hAnsi="Avenir Next LT Pro Light"/>
         </w:rPr>
-        <w:t xml:space="preserve">Nella classe non sono presenti metodi particolari oltre i classici operatori, get/set e il </w:t>
+        <w:t xml:space="preserve">Nella classe non sono presenti metodi particolari oltre i classici operatori, </w:t>
+      </w:r>
+      <w:proofErr w:type="spellStart"/>
+      <w:r>
+        <w:rPr>
+          <w:rFonts w:ascii="Avenir Next LT Pro Light" w:hAnsi="Avenir Next LT Pro Light"/>
+        </w:rPr>
+        <w:t>get</w:t>
+      </w:r>
+      <w:proofErr w:type="spellEnd"/>
+      <w:r>
+        <w:rPr>
+          <w:rFonts w:ascii="Avenir Next LT Pro Light" w:hAnsi="Avenir Next LT Pro Light"/>
+        </w:rPr>
+        <w:t xml:space="preserve">/set e il </w:t>
       </w:r>
       <w:proofErr w:type="spellStart"/>
       <w:r>
@@ -6670,7 +7301,6 @@
               <w:rPr>
                 <w:rFonts w:ascii="Avenir Next LT Pro Light" w:hAnsi="Avenir Next LT Pro Light"/>
               </w:rPr>
-              <w:lastRenderedPageBreak/>
               <w:t>Float</w:t>
             </w:r>
           </w:p>
@@ -7047,6 +7677,7 @@
               <w:rPr>
                 <w:rFonts w:ascii="Avenir Next LT Pro Light" w:hAnsi="Avenir Next LT Pro Light"/>
               </w:rPr>
+              <w:lastRenderedPageBreak/>
               <w:t>O(n), qui la complessità varia a seconda della lunghezza di txt.</w:t>
             </w:r>
           </w:p>
@@ -7164,7 +7795,7 @@
               <w:rPr>
                 <w:rFonts w:ascii="Avenir Next LT Pro Light" w:hAnsi="Avenir Next LT Pro Light"/>
               </w:rPr>
-              <w:t>Tipo attributo</w:t>
+              <w:t>Tipo</w:t>
             </w:r>
           </w:p>
         </w:tc>
@@ -7556,7 +8187,21 @@
         <w:rPr>
           <w:rFonts w:ascii="Avenir Next LT Pro Light" w:hAnsi="Avenir Next LT Pro Light"/>
         </w:rPr>
-        <w:t xml:space="preserve">Nella classe non sono presenti metodi particolari oltre i classici operatori, get/set e il </w:t>
+        <w:t xml:space="preserve">Nella classe non sono presenti metodi particolari oltre i classici operatori, </w:t>
+      </w:r>
+      <w:proofErr w:type="spellStart"/>
+      <w:r>
+        <w:rPr>
+          <w:rFonts w:ascii="Avenir Next LT Pro Light" w:hAnsi="Avenir Next LT Pro Light"/>
+        </w:rPr>
+        <w:t>get</w:t>
+      </w:r>
+      <w:proofErr w:type="spellEnd"/>
+      <w:r>
+        <w:rPr>
+          <w:rFonts w:ascii="Avenir Next LT Pro Light" w:hAnsi="Avenir Next LT Pro Light"/>
+        </w:rPr>
+        <w:t xml:space="preserve">/set e il </w:t>
       </w:r>
       <w:proofErr w:type="spellStart"/>
       <w:r>
@@ -7657,8 +8302,7 @@
               <w:rPr>
                 <w:rFonts w:ascii="Avenir Next LT Pro Light" w:hAnsi="Avenir Next LT Pro Light"/>
               </w:rPr>
-              <w:lastRenderedPageBreak/>
-              <w:t>Tipo attributo</w:t>
+              <w:t>Tipo</w:t>
             </w:r>
           </w:p>
         </w:tc>
@@ -8139,6 +8783,7 @@
               <w:rPr>
                 <w:rFonts w:ascii="Avenir Next LT Pro Light" w:hAnsi="Avenir Next LT Pro Light"/>
               </w:rPr>
+              <w:lastRenderedPageBreak/>
               <w:t>Integer</w:t>
             </w:r>
           </w:p>
@@ -8490,13 +9135,7 @@
               <w:rPr>
                 <w:rFonts w:ascii="Avenir Next LT Pro Light" w:hAnsi="Avenir Next LT Pro Light"/>
               </w:rPr>
-              <w:t>Note, facoltative,  che aggiungo informazioni al valore</w:t>
-            </w:r>
-            <w:r>
-              <w:rPr>
-                <w:rFonts w:ascii="Avenir Next LT Pro Light" w:hAnsi="Avenir Next LT Pro Light"/>
-              </w:rPr>
-              <w:t xml:space="preserve"> pUmidita</w:t>
+              <w:t>Note, facoltative,  che aggiungo informazioni al valore pUmidita</w:t>
             </w:r>
           </w:p>
         </w:tc>
@@ -8555,13 +9194,7 @@
               <w:rPr>
                 <w:rFonts w:ascii="Avenir Next LT Pro Light" w:hAnsi="Avenir Next LT Pro Light"/>
               </w:rPr>
-              <w:t>Note, facoltative,  che aggiungo informazioni al valore</w:t>
-            </w:r>
-            <w:r>
-              <w:rPr>
-                <w:rFonts w:ascii="Avenir Next LT Pro Light" w:hAnsi="Avenir Next LT Pro Light"/>
-              </w:rPr>
-              <w:t xml:space="preserve"> pressione</w:t>
+              <w:t>Note, facoltative,  che aggiungo informazioni al valore pressione</w:t>
             </w:r>
           </w:p>
         </w:tc>
@@ -8620,13 +9253,7 @@
               <w:rPr>
                 <w:rFonts w:ascii="Avenir Next LT Pro Light" w:hAnsi="Avenir Next LT Pro Light"/>
               </w:rPr>
-              <w:t>Note, facoltative,  che aggiungo informazioni al valore</w:t>
-            </w:r>
-            <w:r>
-              <w:rPr>
-                <w:rFonts w:ascii="Avenir Next LT Pro Light" w:hAnsi="Avenir Next LT Pro Light"/>
-              </w:rPr>
-              <w:t xml:space="preserve"> temperatura</w:t>
+              <w:t>Note, facoltative,  che aggiungo informazioni al valore temperatura</w:t>
             </w:r>
           </w:p>
         </w:tc>
@@ -8685,13 +9312,7 @@
               <w:rPr>
                 <w:rFonts w:ascii="Avenir Next LT Pro Light" w:hAnsi="Avenir Next LT Pro Light"/>
               </w:rPr>
-              <w:t>Note, facoltative,  che aggiungo informazioni al valore</w:t>
-            </w:r>
-            <w:r>
-              <w:rPr>
-                <w:rFonts w:ascii="Avenir Next LT Pro Light" w:hAnsi="Avenir Next LT Pro Light"/>
-              </w:rPr>
-              <w:t xml:space="preserve"> precipitazioni</w:t>
+              <w:t>Note, facoltative,  che aggiungo informazioni al valore precipitazioni</w:t>
             </w:r>
           </w:p>
         </w:tc>
@@ -8750,13 +9371,7 @@
               <w:rPr>
                 <w:rFonts w:ascii="Avenir Next LT Pro Light" w:hAnsi="Avenir Next LT Pro Light"/>
               </w:rPr>
-              <w:t>Note, facoltative,  che aggiungo informazioni al valore</w:t>
-            </w:r>
-            <w:r>
-              <w:rPr>
-                <w:rFonts w:ascii="Avenir Next LT Pro Light" w:hAnsi="Avenir Next LT Pro Light"/>
-              </w:rPr>
-              <w:t xml:space="preserve"> aGhiacciai</w:t>
+              <w:t>Note, facoltative,  che aggiungo informazioni al valore aGhiacciai</w:t>
             </w:r>
           </w:p>
         </w:tc>
@@ -8815,13 +9430,7 @@
               <w:rPr>
                 <w:rFonts w:ascii="Avenir Next LT Pro Light" w:hAnsi="Avenir Next LT Pro Light"/>
               </w:rPr>
-              <w:t>Note, facoltative,  che aggiungo informazioni al valore</w:t>
-            </w:r>
-            <w:r>
-              <w:rPr>
-                <w:rFonts w:ascii="Avenir Next LT Pro Light" w:hAnsi="Avenir Next LT Pro Light"/>
-              </w:rPr>
-              <w:t xml:space="preserve"> mGhiacciai</w:t>
+              <w:t>Note, facoltative,  che aggiungo informazioni al valore mGhiacciai</w:t>
             </w:r>
           </w:p>
         </w:tc>
@@ -8838,7 +9447,21 @@
         <w:rPr>
           <w:rFonts w:ascii="Avenir Next LT Pro Light" w:hAnsi="Avenir Next LT Pro Light"/>
         </w:rPr>
-        <w:t xml:space="preserve">Nella classe non sono presenti metodi particolari oltre i classici operatori, get/set e il </w:t>
+        <w:t xml:space="preserve">Nella classe non sono presenti metodi particolari oltre i classici operatori, </w:t>
+      </w:r>
+      <w:proofErr w:type="spellStart"/>
+      <w:r>
+        <w:rPr>
+          <w:rFonts w:ascii="Avenir Next LT Pro Light" w:hAnsi="Avenir Next LT Pro Light"/>
+        </w:rPr>
+        <w:t>get</w:t>
+      </w:r>
+      <w:proofErr w:type="spellEnd"/>
+      <w:r>
+        <w:rPr>
+          <w:rFonts w:ascii="Avenir Next LT Pro Light" w:hAnsi="Avenir Next LT Pro Light"/>
+        </w:rPr>
+        <w:t xml:space="preserve">/set e il </w:t>
       </w:r>
       <w:proofErr w:type="spellStart"/>
       <w:r>
@@ -8862,7 +9485,6 @@
       </w:pPr>
       <w:bookmarkStart w:id="14" w:name="_Toc137743444"/>
       <w:r>
-        <w:lastRenderedPageBreak/>
         <w:t>JUser</w:t>
       </w:r>
       <w:bookmarkEnd w:id="14"/>
@@ -8899,6 +9521,13 @@
       <w:tblPr>
         <w:tblStyle w:val="Grigliatabella"/>
         <w:tblW w:w="0" w:type="auto"/>
+        <w:tblBorders>
+          <w:top w:val="none" w:sz="0" w:space="0" w:color="auto"/>
+          <w:left w:val="none" w:sz="0" w:space="0" w:color="auto"/>
+          <w:bottom w:val="none" w:sz="0" w:space="0" w:color="auto"/>
+          <w:right w:val="none" w:sz="0" w:space="0" w:color="auto"/>
+          <w:insideV w:val="none" w:sz="0" w:space="0" w:color="auto"/>
+        </w:tblBorders>
         <w:tblLook w:val="04A0" w:firstRow="1" w:lastRow="0" w:firstColumn="1" w:lastColumn="0" w:noHBand="0" w:noVBand="1"/>
       </w:tblPr>
       <w:tblGrid>
@@ -8922,7 +9551,7 @@
               <w:rPr>
                 <w:rFonts w:ascii="Avenir Next LT Pro Light" w:hAnsi="Avenir Next LT Pro Light"/>
               </w:rPr>
-              <w:t>Tipo attributo</w:t>
+              <w:t xml:space="preserve">Tipo </w:t>
             </w:r>
           </w:p>
         </w:tc>
@@ -9344,6 +9973,7 @@
               <w:rPr>
                 <w:rFonts w:ascii="Avenir Next LT Pro Light" w:hAnsi="Avenir Next LT Pro Light"/>
               </w:rPr>
+              <w:lastRenderedPageBreak/>
               <w:t>String</w:t>
             </w:r>
           </w:p>
@@ -9536,7 +10166,21 @@
         <w:rPr>
           <w:rFonts w:ascii="Avenir Next LT Pro Light" w:hAnsi="Avenir Next LT Pro Light"/>
         </w:rPr>
-        <w:t xml:space="preserve">Nella classe non sono presenti metodi particolari oltre i classici operatori, get/set e il </w:t>
+        <w:t xml:space="preserve">Nella classe non sono presenti metodi particolari oltre i classici operatori, </w:t>
+      </w:r>
+      <w:proofErr w:type="spellStart"/>
+      <w:r>
+        <w:rPr>
+          <w:rFonts w:ascii="Avenir Next LT Pro Light" w:hAnsi="Avenir Next LT Pro Light"/>
+        </w:rPr>
+        <w:t>get</w:t>
+      </w:r>
+      <w:proofErr w:type="spellEnd"/>
+      <w:r>
+        <w:rPr>
+          <w:rFonts w:ascii="Avenir Next LT Pro Light" w:hAnsi="Avenir Next LT Pro Light"/>
+        </w:rPr>
+        <w:t xml:space="preserve">/set e il </w:t>
       </w:r>
       <w:proofErr w:type="spellStart"/>
       <w:r>
@@ -9568,15 +10212,9 @@
       <w:pPr>
         <w:pStyle w:val="Titolo2"/>
         <w:jc w:val="both"/>
-        <w:rPr>
-          <w:lang w:val="en-GB"/>
-        </w:rPr>
       </w:pPr>
       <w:bookmarkStart w:id="16" w:name="_Toc137743446"/>
       <w:r>
-        <w:rPr>
-          <w:lang w:val="en-GB"/>
-        </w:rPr>
         <w:t>admin_panel</w:t>
       </w:r>
       <w:bookmarkEnd w:id="16"/>
@@ -9586,30 +10224,22 @@
         <w:jc w:val="both"/>
         <w:rPr>
           <w:rFonts w:ascii="Avenir Next LT Pro Light" w:hAnsi="Avenir Next LT Pro Light"/>
-          <w:lang w:val="en-GB"/>
-        </w:rPr>
-      </w:pPr>
-      <w:r>
-        <w:rPr>
-          <w:rFonts w:ascii="Avenir Next LT Pro Light" w:hAnsi="Avenir Next LT Pro Light"/>
-          <w:lang w:val="en-GB"/>
-        </w:rPr>
-        <w:t>p</w:t>
+        </w:rPr>
+      </w:pPr>
+      <w:r>
+        <w:rPr>
+          <w:rFonts w:ascii="Avenir Next LT Pro Light" w:hAnsi="Avenir Next LT Pro Light"/>
+        </w:rPr>
+        <w:t>admin_panel è la classe che si occupa della finestra personale di un operatore ambientale, questa pagina la si raggiunge dopo aver effettuato il login</w:t>
       </w:r>
     </w:p>
     <w:p>
       <w:pPr>
         <w:pStyle w:val="Titolo2"/>
         <w:jc w:val="both"/>
-        <w:rPr>
-          <w:lang w:val="en-GB"/>
-        </w:rPr>
       </w:pPr>
       <w:bookmarkStart w:id="17" w:name="_Toc137743447"/>
       <w:r>
-        <w:rPr>
-          <w:lang w:val="en-GB"/>
-        </w:rPr>
         <w:t>creaStazione</w:t>
       </w:r>
       <w:bookmarkEnd w:id="17"/>
@@ -9619,13 +10249,11 @@
         <w:jc w:val="both"/>
         <w:rPr>
           <w:rFonts w:ascii="Avenir Next LT Pro Light" w:hAnsi="Avenir Next LT Pro Light"/>
-          <w:lang w:val="en-GB"/>
-        </w:rPr>
-      </w:pPr>
-      <w:r>
-        <w:rPr>
-          <w:rFonts w:ascii="Avenir Next LT Pro Light" w:hAnsi="Avenir Next LT Pro Light"/>
-          <w:lang w:val="en-GB"/>
+        </w:rPr>
+      </w:pPr>
+      <w:r>
+        <w:rPr>
+          <w:rFonts w:ascii="Avenir Next LT Pro Light" w:hAnsi="Avenir Next LT Pro Light"/>
         </w:rPr>
         <w:t>p</w:t>
       </w:r>
@@ -9634,15 +10262,9 @@
       <w:pPr>
         <w:pStyle w:val="Titolo2"/>
         <w:jc w:val="both"/>
-        <w:rPr>
-          <w:lang w:val="en-GB"/>
-        </w:rPr>
       </w:pPr>
       <w:bookmarkStart w:id="18" w:name="_Toc137743448"/>
       <w:r>
-        <w:rPr>
-          <w:lang w:val="en-GB"/>
-        </w:rPr>
         <w:t>homepage</w:t>
       </w:r>
       <w:bookmarkEnd w:id="18"/>
@@ -9718,7 +10340,6 @@
       </w:pPr>
       <w:bookmarkStart w:id="21" w:name="_Toc137743451"/>
       <w:r>
-        <w:lastRenderedPageBreak/>
         <w:t>mostraPrevisioni</w:t>
       </w:r>
       <w:bookmarkEnd w:id="21"/>
@@ -9736,6 +10357,16 @@
         </w:rPr>
         <w:t>p</w:t>
       </w:r>
+    </w:p>
+    <w:p>
+      <w:pPr>
+        <w:pStyle w:val="Titolo2"/>
+      </w:pPr>
+      <w:proofErr w:type="spellStart"/>
+      <w:r>
+        <w:t>regisistrazione</w:t>
+      </w:r>
+      <w:proofErr w:type="spellEnd"/>
     </w:p>
     <w:p>
       <w:pPr>
@@ -11686,6 +12317,37 @@
       <w:ind w:left="440"/>
     </w:pPr>
   </w:style>
+  <w:style w:type="character" w:styleId="CodiceHTML">
+    <w:name w:val="HTML Code"/>
+    <w:basedOn w:val="Carpredefinitoparagrafo"/>
+    <w:uiPriority w:val="99"/>
+    <w:semiHidden/>
+    <w:unhideWhenUsed/>
+    <w:rsid w:val="00745AE1"/>
+    <w:rPr>
+      <w:rFonts w:ascii="Courier New" w:eastAsia="Times New Roman" w:hAnsi="Courier New" w:cs="Courier New"/>
+      <w:sz w:val="20"/>
+      <w:szCs w:val="20"/>
+    </w:rPr>
+  </w:style>
+  <w:style w:type="paragraph" w:styleId="NormaleWeb">
+    <w:name w:val="Normal (Web)"/>
+    <w:basedOn w:val="Normale"/>
+    <w:uiPriority w:val="99"/>
+    <w:unhideWhenUsed/>
+    <w:rsid w:val="001E05A3"/>
+    <w:pPr>
+      <w:spacing w:before="100" w:beforeAutospacing="1" w:after="100" w:afterAutospacing="1" w:line="240" w:lineRule="auto"/>
+    </w:pPr>
+    <w:rPr>
+      <w:rFonts w:ascii="Times New Roman" w:eastAsia="Times New Roman" w:hAnsi="Times New Roman" w:cs="Times New Roman"/>
+      <w:kern w:val="0"/>
+      <w:sz w:val="24"/>
+      <w:szCs w:val="24"/>
+      <w:lang w:eastAsia="it-IT"/>
+      <w14:ligatures w14:val="none"/>
+    </w:rPr>
+  </w:style>
 </w:styles>
 </file>
 
@@ -12110,7 +12772,12 @@
 </file>
 
 <file path=customXml/item3.xml><?xml version="1.0" encoding="utf-8"?>
-<b:Sources xmlns:b="http://schemas.openxmlformats.org/officeDocument/2006/bibliography" xmlns="http://schemas.openxmlformats.org/officeDocument/2006/bibliography" SelectedStyle="\APASixthEditionOfficeOnline.xsl" StyleName="APA" Version="6"/>
+<?mso-contentType ?>
+<FormTemplates xmlns="http://schemas.microsoft.com/sharepoint/v3/contenttype/forms">
+  <Display>DocumentLibraryForm</Display>
+  <Edit>DocumentLibraryForm</Edit>
+  <New>DocumentLibraryForm</New>
+</FormTemplates>
 </file>
 
 <file path=customXml/item4.xml><?xml version="1.0" encoding="utf-8"?>
@@ -12120,12 +12787,7 @@
 </file>
 
 <file path=customXml/item5.xml><?xml version="1.0" encoding="utf-8"?>
-<?mso-contentType ?>
-<FormTemplates xmlns="http://schemas.microsoft.com/sharepoint/v3/contenttype/forms">
-  <Display>DocumentLibraryForm</Display>
-  <Edit>DocumentLibraryForm</Edit>
-  <New>DocumentLibraryForm</New>
-</FormTemplates>
+<b:Sources xmlns:b="http://schemas.openxmlformats.org/officeDocument/2006/bibliography" xmlns="http://schemas.openxmlformats.org/officeDocument/2006/bibliography" SelectedStyle="\APASixthEditionOfficeOnline.xsl" StyleName="APA" Version="6"/>
 </file>
 
 <file path=customXml/itemProps1.xml><?xml version="1.0" encoding="utf-8"?>
@@ -12153,9 +12815,9 @@
 </file>
 
 <file path=customXml/itemProps3.xml><?xml version="1.0" encoding="utf-8"?>
-<ds:datastoreItem xmlns:ds="http://schemas.openxmlformats.org/officeDocument/2006/customXml" ds:itemID="{8DB2F1CA-0E0F-4940-8545-FEBECC910D79}">
+<ds:datastoreItem xmlns:ds="http://schemas.openxmlformats.org/officeDocument/2006/customXml" ds:itemID="{3C071FE0-4B7A-4FD0-8877-78CB637B7590}">
   <ds:schemaRefs>
-    <ds:schemaRef ds:uri="http://schemas.openxmlformats.org/officeDocument/2006/bibliography"/>
+    <ds:schemaRef ds:uri="http://schemas.microsoft.com/sharepoint/v3/contenttype/forms"/>
   </ds:schemaRefs>
 </ds:datastoreItem>
 </file>
@@ -12170,9 +12832,9 @@
 </file>
 
 <file path=customXml/itemProps5.xml><?xml version="1.0" encoding="utf-8"?>
-<ds:datastoreItem xmlns:ds="http://schemas.openxmlformats.org/officeDocument/2006/customXml" ds:itemID="{3C071FE0-4B7A-4FD0-8877-78CB637B7590}">
+<ds:datastoreItem xmlns:ds="http://schemas.openxmlformats.org/officeDocument/2006/customXml" ds:itemID="{8DB2F1CA-0E0F-4940-8545-FEBECC910D79}">
   <ds:schemaRefs>
-    <ds:schemaRef ds:uri="http://schemas.microsoft.com/sharepoint/v3/contenttype/forms"/>
+    <ds:schemaRef ds:uri="http://schemas.openxmlformats.org/officeDocument/2006/bibliography"/>
   </ds:schemaRefs>
 </ds:datastoreItem>
 </file>
</xml_diff>

<commit_message>
Revert "Modifiche al manuale tecnico"
This reverts commit 83bc7895eaad0138986492429dd465611c59815d.
</commit_message>
<xml_diff>
--- a/Documentazione/Manuale Tecnico - V1.0 - Climate Monitoring.docx
+++ b/Documentazione/Manuale Tecnico - V1.0 - Climate Monitoring.docx
@@ -164,6 +164,7 @@
                               <w:calendar w:val="gregorian"/>
                             </w:date>
                           </w:sdtPr>
+                          <w:sdtEndPr/>
                           <w:sdtContent>
                             <w:p>
                               <w:pPr>
@@ -1264,6 +1265,7 @@
                                 <w:dataBinding w:prefixMappings="xmlns:ns0='http://purl.org/dc/elements/1.1/' xmlns:ns1='http://schemas.openxmlformats.org/package/2006/metadata/core-properties' " w:xpath="/ns1:coreProperties[1]/ns0:title[1]" w:storeItemID="{6C3C8BC8-F283-45AE-878A-BAB7291924A1}"/>
                                 <w:text/>
                               </w:sdtPr>
+                              <w:sdtEndPr/>
                               <w:sdtContent>
                                 <w:r>
                                   <w:rPr>
@@ -1440,6 +1442,7 @@
                               <w:dataBinding w:prefixMappings="xmlns:ns0='http://schemas.openxmlformats.org/officeDocument/2006/extended-properties' " w:xpath="/ns0:Properties[1]/ns0:Company[1]" w:storeItemID="{6668398D-A668-4E3E-A5EB-62B293D839F1}"/>
                               <w:text/>
                             </w:sdtPr>
+                            <w:sdtEndPr/>
                             <w:sdtContent>
                               <w:r>
                                 <w:rPr>
@@ -4372,9 +4375,6 @@
         <w:t>Organizzazione dei file</w:t>
       </w:r>
       <w:bookmarkEnd w:id="9"/>
-      <w:r>
-        <w:t xml:space="preserve"> (attributi classe)</w:t>
-      </w:r>
     </w:p>
     <w:p>
       <w:pPr>
@@ -4912,7 +4912,21 @@
               <w:rPr>
                 <w:rFonts w:ascii="Avenir Next LT Pro Light" w:hAnsi="Avenir Next LT Pro Light"/>
               </w:rPr>
-              <w:t>geoname_id, citta, cod_nazione,</w:t>
+              <w:t xml:space="preserve">geoname_id, </w:t>
+            </w:r>
+            <w:proofErr w:type="gramStart"/>
+            <w:r>
+              <w:rPr>
+                <w:rFonts w:ascii="Avenir Next LT Pro Light" w:hAnsi="Avenir Next LT Pro Light"/>
+              </w:rPr>
+              <w:t>citta</w:t>
+            </w:r>
+            <w:proofErr w:type="gramEnd"/>
+            <w:r>
+              <w:rPr>
+                <w:rFonts w:ascii="Avenir Next LT Pro Light" w:hAnsi="Avenir Next LT Pro Light"/>
+              </w:rPr>
+              <w:t>, cod_nazione,</w:t>
             </w:r>
             <w:r>
               <w:rPr>
@@ -5039,25 +5053,18 @@
       <w:tblPr>
         <w:tblStyle w:val="Grigliatabella"/>
         <w:tblW w:w="0" w:type="auto"/>
-        <w:tblBorders>
-          <w:top w:val="none" w:sz="0" w:space="0" w:color="auto"/>
-          <w:left w:val="none" w:sz="0" w:space="0" w:color="auto"/>
-          <w:bottom w:val="none" w:sz="0" w:space="0" w:color="auto"/>
-          <w:right w:val="none" w:sz="0" w:space="0" w:color="auto"/>
-          <w:insideV w:val="none" w:sz="0" w:space="0" w:color="auto"/>
-        </w:tblBorders>
         <w:tblLook w:val="04A0" w:firstRow="1" w:lastRow="0" w:firstColumn="1" w:lastColumn="0" w:noHBand="0" w:noVBand="1"/>
       </w:tblPr>
       <w:tblGrid>
-        <w:gridCol w:w="3446"/>
-        <w:gridCol w:w="2095"/>
-        <w:gridCol w:w="2036"/>
-        <w:gridCol w:w="2061"/>
+        <w:gridCol w:w="2407"/>
+        <w:gridCol w:w="2407"/>
+        <w:gridCol w:w="2407"/>
+        <w:gridCol w:w="2407"/>
       </w:tblGrid>
       <w:tr>
         <w:tc>
           <w:tcPr>
-            <w:tcW w:w="3446" w:type="dxa"/>
+            <w:tcW w:w="2407" w:type="dxa"/>
           </w:tcPr>
           <w:p>
             <w:pPr>
@@ -5076,7 +5083,7 @@
         </w:tc>
         <w:tc>
           <w:tcPr>
-            <w:tcW w:w="2095" w:type="dxa"/>
+            <w:tcW w:w="2407" w:type="dxa"/>
           </w:tcPr>
           <w:p>
             <w:pPr>
@@ -5095,7 +5102,7 @@
         </w:tc>
         <w:tc>
           <w:tcPr>
-            <w:tcW w:w="2036" w:type="dxa"/>
+            <w:tcW w:w="2407" w:type="dxa"/>
           </w:tcPr>
           <w:p>
             <w:pPr>
@@ -5114,7 +5121,7 @@
         </w:tc>
         <w:tc>
           <w:tcPr>
-            <w:tcW w:w="2061" w:type="dxa"/>
+            <w:tcW w:w="2407" w:type="dxa"/>
           </w:tcPr>
           <w:p>
             <w:pPr>
@@ -5135,1585 +5142,961 @@
       <w:tr>
         <w:tc>
           <w:tcPr>
-            <w:tcW w:w="3446" w:type="dxa"/>
-          </w:tcPr>
-          <w:p>
-            <w:pPr>
-              <w:rPr>
-                <w:rFonts w:ascii="Avenir Next LT Pro Light" w:hAnsi="Avenir Next LT Pro Light"/>
-              </w:rPr>
-            </w:pPr>
-            <w:proofErr w:type="spellStart"/>
-            <w:r>
-              <w:rPr>
-                <w:rFonts w:ascii="Avenir Next LT Pro Light" w:hAnsi="Avenir Next LT Pro Light"/>
-              </w:rPr>
-              <w:t>aggiungiAreaInteresse</w:t>
-            </w:r>
-            <w:proofErr w:type="spellEnd"/>
-          </w:p>
-        </w:tc>
-        <w:tc>
-          <w:tcPr>
-            <w:tcW w:w="2095" w:type="dxa"/>
-          </w:tcPr>
-          <w:p>
-            <w:pPr>
-              <w:rPr>
-                <w:rFonts w:ascii="Avenir Next LT Pro Light" w:hAnsi="Avenir Next LT Pro Light"/>
-              </w:rPr>
-            </w:pPr>
-            <w:r>
-              <w:rPr>
-                <w:rFonts w:ascii="Avenir Next LT Pro Light" w:hAnsi="Avenir Next LT Pro Light"/>
-              </w:rPr>
-              <w:t>Integer geoname_id:</w:t>
-            </w:r>
-          </w:p>
-          <w:p>
-            <w:pPr>
-              <w:rPr>
-                <w:rFonts w:ascii="Avenir Next LT Pro Light" w:hAnsi="Avenir Next LT Pro Light"/>
-              </w:rPr>
-            </w:pPr>
-            <w:r>
-              <w:rPr>
-                <w:rFonts w:ascii="Avenir Next LT Pro Light" w:hAnsi="Avenir Next LT Pro Light"/>
-              </w:rPr>
-              <w:t>String nome</w:t>
-            </w:r>
-          </w:p>
-        </w:tc>
-        <w:tc>
-          <w:tcPr>
-            <w:tcW w:w="2036" w:type="dxa"/>
-          </w:tcPr>
-          <w:p>
-            <w:pPr>
-              <w:jc w:val="both"/>
-              <w:rPr>
-                <w:rFonts w:ascii="Avenir Next LT Pro Light" w:hAnsi="Avenir Next LT Pro Light"/>
-              </w:rPr>
-            </w:pPr>
-            <w:r>
-              <w:rPr>
-                <w:rFonts w:ascii="Avenir Next LT Pro Light" w:hAnsi="Avenir Next LT Pro Light"/>
-              </w:rPr>
-              <w:t>aggiunge una nuova area di interesse al file delle aree di interesse</w:t>
-            </w:r>
-          </w:p>
-        </w:tc>
-        <w:tc>
-          <w:tcPr>
-            <w:tcW w:w="2061" w:type="dxa"/>
-          </w:tcPr>
-          <w:p>
-            <w:pPr>
-              <w:jc w:val="both"/>
-              <w:rPr>
-                <w:rFonts w:ascii="Avenir Next LT Pro Light" w:hAnsi="Avenir Next LT Pro Light"/>
-              </w:rPr>
-            </w:pPr>
-            <w:r>
-              <w:rPr>
-                <w:rFonts w:ascii="Avenir Next LT Pro Light" w:hAnsi="Avenir Next LT Pro Light"/>
-              </w:rPr>
-              <w:t>O(n + m</w:t>
-            </w:r>
-            <w:r>
-              <w:rPr>
-                <w:rFonts w:ascii="Avenir Next LT Pro Light" w:hAnsi="Avenir Next LT Pro Light"/>
-              </w:rPr>
-              <w:t xml:space="preserve"> ), </w:t>
-            </w:r>
-            <w:r>
-              <w:rPr>
-                <w:rFonts w:ascii="Avenir Next LT Pro Light" w:hAnsi="Avenir Next LT Pro Light"/>
-              </w:rPr>
-              <w:t>dipende dalla dimensione del file delle aree di interesse</w:t>
-            </w:r>
+            <w:tcW w:w="2407" w:type="dxa"/>
+          </w:tcPr>
+          <w:p>
+            <w:pPr>
+              <w:rPr>
+                <w:rFonts w:ascii="Avenir Next LT Pro Light" w:hAnsi="Avenir Next LT Pro Light"/>
+              </w:rPr>
+            </w:pPr>
+          </w:p>
+        </w:tc>
+        <w:tc>
+          <w:tcPr>
+            <w:tcW w:w="2407" w:type="dxa"/>
+          </w:tcPr>
+          <w:p>
+            <w:pPr>
+              <w:rPr>
+                <w:rFonts w:ascii="Avenir Next LT Pro Light" w:hAnsi="Avenir Next LT Pro Light"/>
+              </w:rPr>
+            </w:pPr>
+          </w:p>
+        </w:tc>
+        <w:tc>
+          <w:tcPr>
+            <w:tcW w:w="2407" w:type="dxa"/>
+          </w:tcPr>
+          <w:p>
+            <w:pPr>
+              <w:rPr>
+                <w:rFonts w:ascii="Avenir Next LT Pro Light" w:hAnsi="Avenir Next LT Pro Light"/>
+              </w:rPr>
+            </w:pPr>
+          </w:p>
+        </w:tc>
+        <w:tc>
+          <w:tcPr>
+            <w:tcW w:w="2407" w:type="dxa"/>
+          </w:tcPr>
+          <w:p>
+            <w:pPr>
+              <w:rPr>
+                <w:rFonts w:ascii="Avenir Next LT Pro Light" w:hAnsi="Avenir Next LT Pro Light"/>
+              </w:rPr>
+            </w:pPr>
           </w:p>
         </w:tc>
       </w:tr>
       <w:tr>
         <w:tc>
           <w:tcPr>
-            <w:tcW w:w="3446" w:type="dxa"/>
-          </w:tcPr>
-          <w:p>
-            <w:pPr>
-              <w:rPr>
-                <w:rFonts w:ascii="Avenir Next LT Pro Light" w:hAnsi="Avenir Next LT Pro Light"/>
-              </w:rPr>
-            </w:pPr>
-            <w:proofErr w:type="spellStart"/>
-            <w:r>
-              <w:rPr>
-                <w:rFonts w:ascii="Avenir Next LT Pro Light" w:hAnsi="Avenir Next LT Pro Light"/>
-              </w:rPr>
-              <w:t>aggiungiPrevisione</w:t>
-            </w:r>
-            <w:proofErr w:type="spellEnd"/>
-          </w:p>
-        </w:tc>
-        <w:tc>
-          <w:tcPr>
-            <w:tcW w:w="2095" w:type="dxa"/>
-          </w:tcPr>
-          <w:p>
-            <w:pPr>
-              <w:rPr>
-                <w:rFonts w:ascii="Avenir Next LT Pro Light" w:hAnsi="Avenir Next LT Pro Light"/>
-              </w:rPr>
-            </w:pPr>
-            <w:proofErr w:type="spellStart"/>
-            <w:r>
-              <w:rPr>
-                <w:rFonts w:ascii="Avenir Next LT Pro Light" w:hAnsi="Avenir Next LT Pro Light"/>
-              </w:rPr>
-              <w:t>JPrevisione</w:t>
-            </w:r>
-            <w:proofErr w:type="spellEnd"/>
-            <w:r>
-              <w:rPr>
-                <w:rFonts w:ascii="Avenir Next LT Pro Light" w:hAnsi="Avenir Next LT Pro Light"/>
-              </w:rPr>
-              <w:t xml:space="preserve"> previsione</w:t>
-            </w:r>
-          </w:p>
-        </w:tc>
-        <w:tc>
-          <w:tcPr>
-            <w:tcW w:w="2036" w:type="dxa"/>
-          </w:tcPr>
-          <w:p>
-            <w:pPr>
-              <w:jc w:val="both"/>
-              <w:rPr>
-                <w:rFonts w:ascii="Avenir Next LT Pro Light" w:hAnsi="Avenir Next LT Pro Light"/>
-              </w:rPr>
-            </w:pPr>
-            <w:r>
-              <w:rPr>
-                <w:rFonts w:ascii="Avenir Next LT Pro Light" w:hAnsi="Avenir Next LT Pro Light"/>
-              </w:rPr>
-              <w:t>aggiunge una nuova previsione al file delle previsioni</w:t>
-            </w:r>
-          </w:p>
-        </w:tc>
-        <w:tc>
-          <w:tcPr>
-            <w:tcW w:w="2061" w:type="dxa"/>
-          </w:tcPr>
-          <w:p>
-            <w:pPr>
-              <w:jc w:val="both"/>
-              <w:rPr>
-                <w:rFonts w:ascii="Avenir Next LT Pro Light" w:hAnsi="Avenir Next LT Pro Light"/>
-              </w:rPr>
-            </w:pPr>
-            <w:r>
-              <w:rPr>
-                <w:rFonts w:ascii="Avenir Next LT Pro Light" w:hAnsi="Avenir Next LT Pro Light"/>
-              </w:rPr>
-              <w:t>O(n + m), dipende dalla dimensione del file delle previsioni</w:t>
-            </w:r>
+            <w:tcW w:w="2407" w:type="dxa"/>
+          </w:tcPr>
+          <w:p>
+            <w:pPr>
+              <w:rPr>
+                <w:rFonts w:ascii="Avenir Next LT Pro Light" w:hAnsi="Avenir Next LT Pro Light"/>
+              </w:rPr>
+            </w:pPr>
+          </w:p>
+        </w:tc>
+        <w:tc>
+          <w:tcPr>
+            <w:tcW w:w="2407" w:type="dxa"/>
+          </w:tcPr>
+          <w:p>
+            <w:pPr>
+              <w:rPr>
+                <w:rFonts w:ascii="Avenir Next LT Pro Light" w:hAnsi="Avenir Next LT Pro Light"/>
+              </w:rPr>
+            </w:pPr>
+          </w:p>
+        </w:tc>
+        <w:tc>
+          <w:tcPr>
+            <w:tcW w:w="2407" w:type="dxa"/>
+          </w:tcPr>
+          <w:p>
+            <w:pPr>
+              <w:rPr>
+                <w:rFonts w:ascii="Avenir Next LT Pro Light" w:hAnsi="Avenir Next LT Pro Light"/>
+              </w:rPr>
+            </w:pPr>
+          </w:p>
+        </w:tc>
+        <w:tc>
+          <w:tcPr>
+            <w:tcW w:w="2407" w:type="dxa"/>
+          </w:tcPr>
+          <w:p>
+            <w:pPr>
+              <w:rPr>
+                <w:rFonts w:ascii="Avenir Next LT Pro Light" w:hAnsi="Avenir Next LT Pro Light"/>
+              </w:rPr>
+            </w:pPr>
           </w:p>
         </w:tc>
       </w:tr>
       <w:tr>
         <w:tc>
           <w:tcPr>
-            <w:tcW w:w="3446" w:type="dxa"/>
-          </w:tcPr>
-          <w:p>
-            <w:pPr>
-              <w:rPr>
-                <w:rFonts w:ascii="Avenir Next LT Pro Light" w:hAnsi="Avenir Next LT Pro Light"/>
-              </w:rPr>
-            </w:pPr>
-            <w:proofErr w:type="spellStart"/>
-            <w:r>
-              <w:rPr>
-                <w:rFonts w:ascii="Avenir Next LT Pro Light" w:hAnsi="Avenir Next LT Pro Light"/>
-              </w:rPr>
-              <w:t>cercaPerArea</w:t>
-            </w:r>
-            <w:proofErr w:type="spellEnd"/>
-          </w:p>
-        </w:tc>
-        <w:tc>
-          <w:tcPr>
-            <w:tcW w:w="2095" w:type="dxa"/>
-          </w:tcPr>
-          <w:p>
-            <w:pPr>
-              <w:rPr>
-                <w:rFonts w:ascii="Avenir Next LT Pro Light" w:hAnsi="Avenir Next LT Pro Light"/>
-              </w:rPr>
-            </w:pPr>
-            <w:r>
-              <w:rPr>
-                <w:rFonts w:ascii="Avenir Next LT Pro Light" w:hAnsi="Avenir Next LT Pro Light"/>
-              </w:rPr>
-              <w:t>String citta</w:t>
-            </w:r>
-          </w:p>
-        </w:tc>
-        <w:tc>
-          <w:tcPr>
-            <w:tcW w:w="2036" w:type="dxa"/>
-          </w:tcPr>
-          <w:p>
-            <w:pPr>
-              <w:jc w:val="both"/>
-              <w:rPr>
-                <w:rFonts w:ascii="Avenir Next LT Pro Light" w:hAnsi="Avenir Next LT Pro Light"/>
-              </w:rPr>
-            </w:pPr>
-            <w:r>
-              <w:rPr>
-                <w:rFonts w:ascii="Avenir Next LT Pro Light" w:hAnsi="Avenir Next LT Pro Light"/>
-              </w:rPr>
-              <w:t>cerca le aree di interesse in base al nome della città fornita come parametro</w:t>
-            </w:r>
-          </w:p>
-        </w:tc>
-        <w:tc>
-          <w:tcPr>
-            <w:tcW w:w="2061" w:type="dxa"/>
-          </w:tcPr>
-          <w:p>
-            <w:pPr>
-              <w:jc w:val="both"/>
-              <w:rPr>
-                <w:rFonts w:ascii="Avenir Next LT Pro Light" w:hAnsi="Avenir Next LT Pro Light"/>
-              </w:rPr>
-            </w:pPr>
-            <w:r>
-              <w:rPr>
-                <w:rFonts w:ascii="Avenir Next LT Pro Light" w:hAnsi="Avenir Next LT Pro Light"/>
-              </w:rPr>
-              <w:t>O(n + m)</w:t>
-            </w:r>
-            <w:r>
-              <w:rPr>
-                <w:rFonts w:ascii="Avenir Next LT Pro Light" w:hAnsi="Avenir Next LT Pro Light"/>
-              </w:rPr>
-              <w:t xml:space="preserve">, </w:t>
-            </w:r>
-            <w:r>
-              <w:rPr>
-                <w:rFonts w:ascii="Avenir Next LT Pro Light" w:hAnsi="Avenir Next LT Pro Light"/>
-              </w:rPr>
-              <w:t>dipende dalla dimensione del file delle aree di interesse</w:t>
-            </w:r>
+            <w:tcW w:w="2407" w:type="dxa"/>
+          </w:tcPr>
+          <w:p>
+            <w:pPr>
+              <w:rPr>
+                <w:rFonts w:ascii="Avenir Next LT Pro Light" w:hAnsi="Avenir Next LT Pro Light"/>
+              </w:rPr>
+            </w:pPr>
+          </w:p>
+        </w:tc>
+        <w:tc>
+          <w:tcPr>
+            <w:tcW w:w="2407" w:type="dxa"/>
+          </w:tcPr>
+          <w:p>
+            <w:pPr>
+              <w:rPr>
+                <w:rFonts w:ascii="Avenir Next LT Pro Light" w:hAnsi="Avenir Next LT Pro Light"/>
+              </w:rPr>
+            </w:pPr>
+          </w:p>
+        </w:tc>
+        <w:tc>
+          <w:tcPr>
+            <w:tcW w:w="2407" w:type="dxa"/>
+          </w:tcPr>
+          <w:p>
+            <w:pPr>
+              <w:rPr>
+                <w:rFonts w:ascii="Avenir Next LT Pro Light" w:hAnsi="Avenir Next LT Pro Light"/>
+              </w:rPr>
+            </w:pPr>
+          </w:p>
+        </w:tc>
+        <w:tc>
+          <w:tcPr>
+            <w:tcW w:w="2407" w:type="dxa"/>
+          </w:tcPr>
+          <w:p>
+            <w:pPr>
+              <w:rPr>
+                <w:rFonts w:ascii="Avenir Next LT Pro Light" w:hAnsi="Avenir Next LT Pro Light"/>
+              </w:rPr>
+            </w:pPr>
           </w:p>
         </w:tc>
       </w:tr>
       <w:tr>
         <w:tc>
           <w:tcPr>
-            <w:tcW w:w="3446" w:type="dxa"/>
-          </w:tcPr>
-          <w:p>
-            <w:pPr>
-              <w:rPr>
-                <w:rFonts w:ascii="Avenir Next LT Pro Light" w:hAnsi="Avenir Next LT Pro Light"/>
-              </w:rPr>
-            </w:pPr>
-            <w:proofErr w:type="spellStart"/>
-            <w:r>
-              <w:rPr>
-                <w:rFonts w:ascii="Avenir Next LT Pro Light" w:hAnsi="Avenir Next LT Pro Light"/>
-              </w:rPr>
-              <w:t>cercaPerStazione</w:t>
-            </w:r>
-            <w:proofErr w:type="spellEnd"/>
-          </w:p>
-        </w:tc>
-        <w:tc>
-          <w:tcPr>
-            <w:tcW w:w="2095" w:type="dxa"/>
-          </w:tcPr>
-          <w:p>
-            <w:pPr>
-              <w:rPr>
-                <w:rFonts w:ascii="Avenir Next LT Pro Light" w:hAnsi="Avenir Next LT Pro Light"/>
-              </w:rPr>
-            </w:pPr>
-            <w:r>
-              <w:rPr>
-                <w:rFonts w:ascii="Avenir Next LT Pro Light" w:hAnsi="Avenir Next LT Pro Light"/>
-              </w:rPr>
-              <w:t>String citta</w:t>
-            </w:r>
-          </w:p>
-          <w:p>
-            <w:pPr>
-              <w:rPr>
-                <w:rFonts w:ascii="Avenir Next LT Pro Light" w:hAnsi="Avenir Next LT Pro Light"/>
-              </w:rPr>
-            </w:pPr>
-            <w:r>
-              <w:rPr>
-                <w:rFonts w:ascii="Avenir Next LT Pro Light" w:hAnsi="Avenir Next LT Pro Light"/>
-              </w:rPr>
-              <w:t>JCoordinate coordinata</w:t>
-            </w:r>
-          </w:p>
-          <w:p>
-            <w:pPr>
-              <w:rPr>
-                <w:rFonts w:ascii="Avenir Next LT Pro Light" w:hAnsi="Avenir Next LT Pro Light"/>
-              </w:rPr>
-            </w:pPr>
-            <w:r>
-              <w:rPr>
-                <w:rFonts w:ascii="Avenir Next LT Pro Light" w:hAnsi="Avenir Next LT Pro Light"/>
-              </w:rPr>
-              <w:t>Integer Distanza</w:t>
-            </w:r>
-          </w:p>
-        </w:tc>
-        <w:tc>
-          <w:tcPr>
-            <w:tcW w:w="2036" w:type="dxa"/>
-          </w:tcPr>
-          <w:p>
-            <w:pPr>
-              <w:jc w:val="both"/>
-              <w:rPr>
-                <w:rFonts w:ascii="Avenir Next LT Pro Light" w:hAnsi="Avenir Next LT Pro Light"/>
-              </w:rPr>
-            </w:pPr>
-            <w:r>
-              <w:rPr>
-                <w:rFonts w:ascii="Avenir Next LT Pro Light" w:hAnsi="Avenir Next LT Pro Light"/>
-              </w:rPr>
-              <w:t>cerca i luoghi (stazioni) in base alla città o alle coordinate fornite come parametri</w:t>
-            </w:r>
-          </w:p>
-        </w:tc>
-        <w:tc>
-          <w:tcPr>
-            <w:tcW w:w="2061" w:type="dxa"/>
-          </w:tcPr>
-          <w:p>
-            <w:pPr>
-              <w:jc w:val="both"/>
-              <w:rPr>
-                <w:rFonts w:ascii="Avenir Next LT Pro Light" w:hAnsi="Avenir Next LT Pro Light"/>
-              </w:rPr>
-            </w:pPr>
-            <w:r>
-              <w:rPr>
-                <w:rFonts w:ascii="Avenir Next LT Pro Light" w:hAnsi="Avenir Next LT Pro Light"/>
-              </w:rPr>
-              <w:t>O(n + m)</w:t>
-            </w:r>
-            <w:r>
-              <w:rPr>
-                <w:rFonts w:ascii="Avenir Next LT Pro Light" w:hAnsi="Avenir Next LT Pro Light"/>
-              </w:rPr>
-              <w:t xml:space="preserve">, </w:t>
-            </w:r>
-            <w:r>
-              <w:rPr>
-                <w:rFonts w:ascii="Avenir Next LT Pro Light" w:hAnsi="Avenir Next LT Pro Light"/>
-              </w:rPr>
-              <w:t>dipende principalmente dalla dimensione del file delle stazioni</w:t>
-            </w:r>
+            <w:tcW w:w="2407" w:type="dxa"/>
+          </w:tcPr>
+          <w:p>
+            <w:pPr>
+              <w:rPr>
+                <w:rFonts w:ascii="Avenir Next LT Pro Light" w:hAnsi="Avenir Next LT Pro Light"/>
+              </w:rPr>
+            </w:pPr>
+          </w:p>
+        </w:tc>
+        <w:tc>
+          <w:tcPr>
+            <w:tcW w:w="2407" w:type="dxa"/>
+          </w:tcPr>
+          <w:p>
+            <w:pPr>
+              <w:rPr>
+                <w:rFonts w:ascii="Avenir Next LT Pro Light" w:hAnsi="Avenir Next LT Pro Light"/>
+              </w:rPr>
+            </w:pPr>
+          </w:p>
+        </w:tc>
+        <w:tc>
+          <w:tcPr>
+            <w:tcW w:w="2407" w:type="dxa"/>
+          </w:tcPr>
+          <w:p>
+            <w:pPr>
+              <w:rPr>
+                <w:rFonts w:ascii="Avenir Next LT Pro Light" w:hAnsi="Avenir Next LT Pro Light"/>
+              </w:rPr>
+            </w:pPr>
+          </w:p>
+        </w:tc>
+        <w:tc>
+          <w:tcPr>
+            <w:tcW w:w="2407" w:type="dxa"/>
+          </w:tcPr>
+          <w:p>
+            <w:pPr>
+              <w:rPr>
+                <w:rFonts w:ascii="Avenir Next LT Pro Light" w:hAnsi="Avenir Next LT Pro Light"/>
+              </w:rPr>
+            </w:pPr>
           </w:p>
         </w:tc>
       </w:tr>
       <w:tr>
         <w:tc>
           <w:tcPr>
-            <w:tcW w:w="3446" w:type="dxa"/>
-          </w:tcPr>
-          <w:p>
-            <w:pPr>
-              <w:rPr>
-                <w:rFonts w:ascii="Avenir Next LT Pro Light" w:hAnsi="Avenir Next LT Pro Light"/>
-              </w:rPr>
-            </w:pPr>
-            <w:proofErr w:type="spellStart"/>
-            <w:r>
-              <w:rPr>
-                <w:rFonts w:ascii="Avenir Next LT Pro Light" w:hAnsi="Avenir Next LT Pro Light"/>
-              </w:rPr>
-              <w:t>checkCodiceOperatore</w:t>
-            </w:r>
-            <w:proofErr w:type="spellEnd"/>
-          </w:p>
-        </w:tc>
-        <w:tc>
-          <w:tcPr>
-            <w:tcW w:w="2095" w:type="dxa"/>
-          </w:tcPr>
-          <w:p>
-            <w:pPr>
-              <w:rPr>
-                <w:rFonts w:ascii="Avenir Next LT Pro Light" w:hAnsi="Avenir Next LT Pro Light"/>
-              </w:rPr>
-            </w:pPr>
-          </w:p>
-        </w:tc>
-        <w:tc>
-          <w:tcPr>
-            <w:tcW w:w="2036" w:type="dxa"/>
-          </w:tcPr>
-          <w:p>
-            <w:pPr>
-              <w:jc w:val="both"/>
-              <w:rPr>
-                <w:rFonts w:ascii="Avenir Next LT Pro Light" w:hAnsi="Avenir Next LT Pro Light"/>
-              </w:rPr>
-            </w:pPr>
-            <w:r>
-              <w:rPr>
-                <w:rFonts w:ascii="Avenir Next LT Pro Light" w:hAnsi="Avenir Next LT Pro Light"/>
-              </w:rPr>
-              <w:t>verifica se un determinato codice operatore esiste nel file degli operatori</w:t>
-            </w:r>
-          </w:p>
-        </w:tc>
-        <w:tc>
-          <w:tcPr>
-            <w:tcW w:w="2061" w:type="dxa"/>
-          </w:tcPr>
-          <w:p>
-            <w:pPr>
-              <w:jc w:val="both"/>
-              <w:rPr>
-                <w:rFonts w:ascii="Avenir Next LT Pro Light" w:hAnsi="Avenir Next LT Pro Light"/>
-              </w:rPr>
-            </w:pPr>
-            <w:r>
-              <w:rPr>
-                <w:rFonts w:ascii="Avenir Next LT Pro Light" w:hAnsi="Avenir Next LT Pro Light"/>
-              </w:rPr>
-              <w:t>O(n + m</w:t>
-            </w:r>
-            <w:r>
-              <w:rPr>
-                <w:rFonts w:ascii="Avenir Next LT Pro Light" w:hAnsi="Avenir Next LT Pro Light"/>
-              </w:rPr>
-              <w:t xml:space="preserve"> + k</w:t>
-            </w:r>
-            <w:r>
-              <w:rPr>
-                <w:rFonts w:ascii="Avenir Next LT Pro Light" w:hAnsi="Avenir Next LT Pro Light"/>
-              </w:rPr>
-              <w:t>)</w:t>
-            </w:r>
-            <w:r>
-              <w:rPr>
-                <w:rFonts w:ascii="Avenir Next LT Pro Light" w:hAnsi="Avenir Next LT Pro Light"/>
-              </w:rPr>
-              <w:t xml:space="preserve">, </w:t>
-            </w:r>
-            <w:r>
-              <w:rPr>
-                <w:rFonts w:ascii="Avenir Next LT Pro Light" w:hAnsi="Avenir Next LT Pro Light"/>
-              </w:rPr>
-              <w:t>dipende dalla dimensione del file degli operatori e dalla lunghezza del codice operatore</w:t>
-            </w:r>
+            <w:tcW w:w="2407" w:type="dxa"/>
+          </w:tcPr>
+          <w:p>
+            <w:pPr>
+              <w:rPr>
+                <w:rFonts w:ascii="Avenir Next LT Pro Light" w:hAnsi="Avenir Next LT Pro Light"/>
+              </w:rPr>
+            </w:pPr>
+          </w:p>
+        </w:tc>
+        <w:tc>
+          <w:tcPr>
+            <w:tcW w:w="2407" w:type="dxa"/>
+          </w:tcPr>
+          <w:p>
+            <w:pPr>
+              <w:rPr>
+                <w:rFonts w:ascii="Avenir Next LT Pro Light" w:hAnsi="Avenir Next LT Pro Light"/>
+              </w:rPr>
+            </w:pPr>
+          </w:p>
+        </w:tc>
+        <w:tc>
+          <w:tcPr>
+            <w:tcW w:w="2407" w:type="dxa"/>
+          </w:tcPr>
+          <w:p>
+            <w:pPr>
+              <w:rPr>
+                <w:rFonts w:ascii="Avenir Next LT Pro Light" w:hAnsi="Avenir Next LT Pro Light"/>
+              </w:rPr>
+            </w:pPr>
+          </w:p>
+        </w:tc>
+        <w:tc>
+          <w:tcPr>
+            <w:tcW w:w="2407" w:type="dxa"/>
+          </w:tcPr>
+          <w:p>
+            <w:pPr>
+              <w:rPr>
+                <w:rFonts w:ascii="Avenir Next LT Pro Light" w:hAnsi="Avenir Next LT Pro Light"/>
+              </w:rPr>
+            </w:pPr>
           </w:p>
         </w:tc>
       </w:tr>
       <w:tr>
         <w:tc>
           <w:tcPr>
-            <w:tcW w:w="3446" w:type="dxa"/>
-          </w:tcPr>
-          <w:p>
-            <w:pPr>
-              <w:rPr>
-                <w:rFonts w:ascii="Avenir Next LT Pro Light" w:hAnsi="Avenir Next LT Pro Light"/>
-              </w:rPr>
-            </w:pPr>
-            <w:proofErr w:type="spellStart"/>
-            <w:r>
-              <w:rPr>
-                <w:rFonts w:ascii="Avenir Next LT Pro Light" w:hAnsi="Avenir Next LT Pro Light"/>
-              </w:rPr>
-              <w:t>creaListaPrevisioni</w:t>
-            </w:r>
-            <w:proofErr w:type="spellEnd"/>
-          </w:p>
-        </w:tc>
-        <w:tc>
-          <w:tcPr>
-            <w:tcW w:w="2095" w:type="dxa"/>
-          </w:tcPr>
-          <w:p>
-            <w:pPr>
-              <w:rPr>
-                <w:rFonts w:ascii="Avenir Next LT Pro Light" w:hAnsi="Avenir Next LT Pro Light"/>
-              </w:rPr>
-            </w:pPr>
-            <w:r>
-              <w:rPr>
-                <w:rFonts w:ascii="Avenir Next LT Pro Light" w:hAnsi="Avenir Next LT Pro Light"/>
-              </w:rPr>
-              <w:t>Integer id_area</w:t>
-            </w:r>
-          </w:p>
-        </w:tc>
-        <w:tc>
-          <w:tcPr>
-            <w:tcW w:w="2036" w:type="dxa"/>
-          </w:tcPr>
-          <w:p>
-            <w:pPr>
-              <w:jc w:val="both"/>
-              <w:rPr>
-                <w:rFonts w:ascii="Avenir Next LT Pro Light" w:hAnsi="Avenir Next LT Pro Light"/>
-              </w:rPr>
-            </w:pPr>
-            <w:r>
-              <w:rPr>
-                <w:rFonts w:ascii="Avenir Next LT Pro Light" w:hAnsi="Avenir Next LT Pro Light"/>
-              </w:rPr>
-              <w:t>legge le previsioni dal file delle previsioni e crea un'</w:t>
-            </w:r>
-            <w:proofErr w:type="spellStart"/>
-            <w:r>
-              <w:rPr>
-                <w:rFonts w:ascii="Avenir Next LT Pro Light" w:hAnsi="Avenir Next LT Pro Light"/>
-              </w:rPr>
-              <w:t>ArrayList</w:t>
-            </w:r>
-            <w:proofErr w:type="spellEnd"/>
-            <w:r>
-              <w:rPr>
-                <w:rFonts w:ascii="Avenir Next LT Pro Light" w:hAnsi="Avenir Next LT Pro Light"/>
-              </w:rPr>
-              <w:t xml:space="preserve"> di oggetti JPrevisioni corrispondenti all'area specificata</w:t>
-            </w:r>
-          </w:p>
-        </w:tc>
-        <w:tc>
-          <w:tcPr>
-            <w:tcW w:w="2061" w:type="dxa"/>
-          </w:tcPr>
-          <w:p>
-            <w:pPr>
-              <w:jc w:val="both"/>
-              <w:rPr>
-                <w:rFonts w:ascii="Avenir Next LT Pro Light" w:hAnsi="Avenir Next LT Pro Light"/>
-              </w:rPr>
-            </w:pPr>
-            <w:r>
-              <w:rPr>
-                <w:rFonts w:ascii="Avenir Next LT Pro Light" w:hAnsi="Avenir Next LT Pro Light"/>
-              </w:rPr>
-              <w:t>O(n + m)</w:t>
-            </w:r>
-            <w:r>
-              <w:rPr>
-                <w:rFonts w:ascii="Avenir Next LT Pro Light" w:hAnsi="Avenir Next LT Pro Light"/>
-              </w:rPr>
-              <w:t xml:space="preserve">, </w:t>
-            </w:r>
-            <w:r>
-              <w:rPr>
-                <w:rFonts w:ascii="Avenir Next LT Pro Light" w:hAnsi="Avenir Next LT Pro Light"/>
-              </w:rPr>
-              <w:t xml:space="preserve">dipende dalla dimensione del file delle previsioni </w:t>
-            </w:r>
+            <w:tcW w:w="2407" w:type="dxa"/>
+          </w:tcPr>
+          <w:p>
+            <w:pPr>
+              <w:rPr>
+                <w:rFonts w:ascii="Avenir Next LT Pro Light" w:hAnsi="Avenir Next LT Pro Light"/>
+              </w:rPr>
+            </w:pPr>
+          </w:p>
+        </w:tc>
+        <w:tc>
+          <w:tcPr>
+            <w:tcW w:w="2407" w:type="dxa"/>
+          </w:tcPr>
+          <w:p>
+            <w:pPr>
+              <w:rPr>
+                <w:rFonts w:ascii="Avenir Next LT Pro Light" w:hAnsi="Avenir Next LT Pro Light"/>
+              </w:rPr>
+            </w:pPr>
+          </w:p>
+        </w:tc>
+        <w:tc>
+          <w:tcPr>
+            <w:tcW w:w="2407" w:type="dxa"/>
+          </w:tcPr>
+          <w:p>
+            <w:pPr>
+              <w:rPr>
+                <w:rFonts w:ascii="Avenir Next LT Pro Light" w:hAnsi="Avenir Next LT Pro Light"/>
+              </w:rPr>
+            </w:pPr>
+          </w:p>
+        </w:tc>
+        <w:tc>
+          <w:tcPr>
+            <w:tcW w:w="2407" w:type="dxa"/>
+          </w:tcPr>
+          <w:p>
+            <w:pPr>
+              <w:rPr>
+                <w:rFonts w:ascii="Avenir Next LT Pro Light" w:hAnsi="Avenir Next LT Pro Light"/>
+              </w:rPr>
+            </w:pPr>
           </w:p>
         </w:tc>
       </w:tr>
       <w:tr>
         <w:tc>
           <w:tcPr>
-            <w:tcW w:w="3446" w:type="dxa"/>
-          </w:tcPr>
-          <w:p>
-            <w:pPr>
-              <w:rPr>
-                <w:rFonts w:ascii="Avenir Next LT Pro Light" w:hAnsi="Avenir Next LT Pro Light"/>
-              </w:rPr>
-            </w:pPr>
-            <w:proofErr w:type="spellStart"/>
-            <w:r>
-              <w:rPr>
-                <w:rFonts w:ascii="Avenir Next LT Pro Light" w:hAnsi="Avenir Next LT Pro Light"/>
-              </w:rPr>
-              <w:t>creaListaPrevisioniByDate</w:t>
-            </w:r>
-            <w:proofErr w:type="spellEnd"/>
-          </w:p>
-        </w:tc>
-        <w:tc>
-          <w:tcPr>
-            <w:tcW w:w="2095" w:type="dxa"/>
-          </w:tcPr>
-          <w:p>
-            <w:pPr>
-              <w:rPr>
-                <w:rFonts w:ascii="Avenir Next LT Pro Light" w:hAnsi="Avenir Next LT Pro Light"/>
-              </w:rPr>
-            </w:pPr>
-            <w:r>
-              <w:rPr>
-                <w:rFonts w:ascii="Avenir Next LT Pro Light" w:hAnsi="Avenir Next LT Pro Light"/>
-              </w:rPr>
-              <w:t>Integer id_area</w:t>
-            </w:r>
-          </w:p>
-          <w:p>
-            <w:pPr>
-              <w:rPr>
-                <w:rFonts w:ascii="Avenir Next LT Pro Light" w:hAnsi="Avenir Next LT Pro Light"/>
-              </w:rPr>
-            </w:pPr>
-            <w:r>
-              <w:rPr>
-                <w:rFonts w:ascii="Avenir Next LT Pro Light" w:hAnsi="Avenir Next LT Pro Light"/>
-              </w:rPr>
-              <w:t xml:space="preserve">String </w:t>
-            </w:r>
-            <w:proofErr w:type="spellStart"/>
-            <w:r>
-              <w:rPr>
-                <w:rFonts w:ascii="Avenir Next LT Pro Light" w:hAnsi="Avenir Next LT Pro Light"/>
-              </w:rPr>
-              <w:t>strData</w:t>
-            </w:r>
-            <w:proofErr w:type="spellEnd"/>
-          </w:p>
-        </w:tc>
-        <w:tc>
-          <w:tcPr>
-            <w:tcW w:w="2036" w:type="dxa"/>
-          </w:tcPr>
-          <w:p>
-            <w:pPr>
-              <w:jc w:val="both"/>
-              <w:rPr>
-                <w:rFonts w:ascii="Avenir Next LT Pro Light" w:hAnsi="Avenir Next LT Pro Light"/>
-              </w:rPr>
-            </w:pPr>
-            <w:r>
-              <w:rPr>
-                <w:rFonts w:ascii="Avenir Next LT Pro Light" w:hAnsi="Avenir Next LT Pro Light"/>
-              </w:rPr>
-              <w:t>legge le previsioni dal file delle previsioni e crea un'</w:t>
-            </w:r>
-            <w:proofErr w:type="spellStart"/>
-            <w:r>
-              <w:rPr>
-                <w:rFonts w:ascii="Avenir Next LT Pro Light" w:hAnsi="Avenir Next LT Pro Light"/>
-              </w:rPr>
-              <w:t>ArrayList</w:t>
-            </w:r>
-            <w:proofErr w:type="spellEnd"/>
-            <w:r>
-              <w:rPr>
-                <w:rFonts w:ascii="Avenir Next LT Pro Light" w:hAnsi="Avenir Next LT Pro Light"/>
-              </w:rPr>
-              <w:t xml:space="preserve"> di oggetti JPrevisioni corrispondenti all'area specificata e alla data specificata</w:t>
-            </w:r>
-          </w:p>
-        </w:tc>
-        <w:tc>
-          <w:tcPr>
-            <w:tcW w:w="2061" w:type="dxa"/>
-          </w:tcPr>
-          <w:p>
-            <w:pPr>
-              <w:jc w:val="both"/>
-              <w:rPr>
-                <w:rFonts w:ascii="Avenir Next LT Pro Light" w:hAnsi="Avenir Next LT Pro Light"/>
-              </w:rPr>
-            </w:pPr>
-            <w:r>
-              <w:rPr>
-                <w:rFonts w:ascii="Avenir Next LT Pro Light" w:hAnsi="Avenir Next LT Pro Light"/>
-              </w:rPr>
-              <w:t>dipende principalmente dalla dimensione del file delle previsioni e può essere approssimata a O(n + m</w:t>
-            </w:r>
+            <w:tcW w:w="2407" w:type="dxa"/>
+          </w:tcPr>
+          <w:p>
+            <w:pPr>
+              <w:rPr>
+                <w:rFonts w:ascii="Avenir Next LT Pro Light" w:hAnsi="Avenir Next LT Pro Light"/>
+              </w:rPr>
+            </w:pPr>
+          </w:p>
+        </w:tc>
+        <w:tc>
+          <w:tcPr>
+            <w:tcW w:w="2407" w:type="dxa"/>
+          </w:tcPr>
+          <w:p>
+            <w:pPr>
+              <w:rPr>
+                <w:rFonts w:ascii="Avenir Next LT Pro Light" w:hAnsi="Avenir Next LT Pro Light"/>
+              </w:rPr>
+            </w:pPr>
+          </w:p>
+        </w:tc>
+        <w:tc>
+          <w:tcPr>
+            <w:tcW w:w="2407" w:type="dxa"/>
+          </w:tcPr>
+          <w:p>
+            <w:pPr>
+              <w:rPr>
+                <w:rFonts w:ascii="Avenir Next LT Pro Light" w:hAnsi="Avenir Next LT Pro Light"/>
+              </w:rPr>
+            </w:pPr>
+          </w:p>
+        </w:tc>
+        <w:tc>
+          <w:tcPr>
+            <w:tcW w:w="2407" w:type="dxa"/>
+          </w:tcPr>
+          <w:p>
+            <w:pPr>
+              <w:rPr>
+                <w:rFonts w:ascii="Avenir Next LT Pro Light" w:hAnsi="Avenir Next LT Pro Light"/>
+              </w:rPr>
+            </w:pPr>
           </w:p>
         </w:tc>
       </w:tr>
       <w:tr>
         <w:tc>
           <w:tcPr>
-            <w:tcW w:w="3446" w:type="dxa"/>
-          </w:tcPr>
-          <w:p>
-            <w:pPr>
-              <w:rPr>
-                <w:rFonts w:ascii="Avenir Next LT Pro Light" w:hAnsi="Avenir Next LT Pro Light"/>
-              </w:rPr>
-            </w:pPr>
-            <w:proofErr w:type="spellStart"/>
-            <w:r>
-              <w:rPr>
-                <w:rFonts w:ascii="Avenir Next LT Pro Light" w:hAnsi="Avenir Next LT Pro Light"/>
-              </w:rPr>
-              <w:t>creaListaPrevisioniUniqueDate</w:t>
-            </w:r>
-            <w:proofErr w:type="spellEnd"/>
-          </w:p>
-        </w:tc>
-        <w:tc>
-          <w:tcPr>
-            <w:tcW w:w="2095" w:type="dxa"/>
-          </w:tcPr>
-          <w:p>
-            <w:pPr>
-              <w:rPr>
-                <w:rFonts w:ascii="Avenir Next LT Pro Light" w:hAnsi="Avenir Next LT Pro Light"/>
-              </w:rPr>
-            </w:pPr>
-          </w:p>
-        </w:tc>
-        <w:tc>
-          <w:tcPr>
-            <w:tcW w:w="2036" w:type="dxa"/>
-          </w:tcPr>
-          <w:p>
-            <w:pPr>
-              <w:jc w:val="both"/>
-              <w:rPr>
-                <w:rFonts w:ascii="Avenir Next LT Pro Light" w:hAnsi="Avenir Next LT Pro Light"/>
-              </w:rPr>
-            </w:pPr>
-            <w:r>
-              <w:rPr>
-                <w:rFonts w:ascii="Avenir Next LT Pro Light" w:hAnsi="Avenir Next LT Pro Light"/>
-              </w:rPr>
-              <w:t>legge le previsioni dal file delle previsioni e crea un'</w:t>
-            </w:r>
-            <w:proofErr w:type="spellStart"/>
-            <w:r>
-              <w:rPr>
-                <w:rFonts w:ascii="Avenir Next LT Pro Light" w:hAnsi="Avenir Next LT Pro Light"/>
-              </w:rPr>
-              <w:t>ArrayList</w:t>
-            </w:r>
-            <w:proofErr w:type="spellEnd"/>
-            <w:r>
-              <w:rPr>
-                <w:rFonts w:ascii="Avenir Next LT Pro Light" w:hAnsi="Avenir Next LT Pro Light"/>
-              </w:rPr>
-              <w:t xml:space="preserve"> di oggetti JPrevisioni corrispondenti all'area </w:t>
-            </w:r>
-            <w:r>
-              <w:rPr>
-                <w:rFonts w:ascii="Avenir Next LT Pro Light" w:hAnsi="Avenir Next LT Pro Light"/>
-              </w:rPr>
-              <w:lastRenderedPageBreak/>
-              <w:t>specificata, con date univoche</w:t>
-            </w:r>
-          </w:p>
-        </w:tc>
-        <w:tc>
-          <w:tcPr>
-            <w:tcW w:w="2061" w:type="dxa"/>
-          </w:tcPr>
-          <w:p>
-            <w:pPr>
-              <w:jc w:val="both"/>
-              <w:rPr>
-                <w:rFonts w:ascii="Avenir Next LT Pro Light" w:hAnsi="Avenir Next LT Pro Light"/>
-              </w:rPr>
-            </w:pPr>
-            <w:r>
-              <w:rPr>
-                <w:rFonts w:ascii="Avenir Next LT Pro Light" w:hAnsi="Avenir Next LT Pro Light"/>
-              </w:rPr>
-              <w:lastRenderedPageBreak/>
-              <w:t>O(n + m + k)</w:t>
-            </w:r>
-            <w:r>
-              <w:rPr>
-                <w:rFonts w:ascii="Avenir Next LT Pro Light" w:hAnsi="Avenir Next LT Pro Light"/>
-              </w:rPr>
-              <w:t xml:space="preserve">, </w:t>
-            </w:r>
-            <w:r>
-              <w:rPr>
-                <w:rFonts w:ascii="Avenir Next LT Pro Light" w:hAnsi="Avenir Next LT Pro Light"/>
-              </w:rPr>
-              <w:t xml:space="preserve">dipende dalla dimensione del file delle previsioni e dalla dimensione della </w:t>
-            </w:r>
-            <w:r>
-              <w:rPr>
-                <w:rFonts w:ascii="Avenir Next LT Pro Light" w:hAnsi="Avenir Next LT Pro Light"/>
-              </w:rPr>
-              <w:lastRenderedPageBreak/>
-              <w:t>lista l di previsioni univoche</w:t>
-            </w:r>
+            <w:tcW w:w="2407" w:type="dxa"/>
+          </w:tcPr>
+          <w:p>
+            <w:pPr>
+              <w:rPr>
+                <w:rFonts w:ascii="Avenir Next LT Pro Light" w:hAnsi="Avenir Next LT Pro Light"/>
+              </w:rPr>
+            </w:pPr>
+          </w:p>
+        </w:tc>
+        <w:tc>
+          <w:tcPr>
+            <w:tcW w:w="2407" w:type="dxa"/>
+          </w:tcPr>
+          <w:p>
+            <w:pPr>
+              <w:rPr>
+                <w:rFonts w:ascii="Avenir Next LT Pro Light" w:hAnsi="Avenir Next LT Pro Light"/>
+              </w:rPr>
+            </w:pPr>
+          </w:p>
+        </w:tc>
+        <w:tc>
+          <w:tcPr>
+            <w:tcW w:w="2407" w:type="dxa"/>
+          </w:tcPr>
+          <w:p>
+            <w:pPr>
+              <w:rPr>
+                <w:rFonts w:ascii="Avenir Next LT Pro Light" w:hAnsi="Avenir Next LT Pro Light"/>
+              </w:rPr>
+            </w:pPr>
+          </w:p>
+        </w:tc>
+        <w:tc>
+          <w:tcPr>
+            <w:tcW w:w="2407" w:type="dxa"/>
+          </w:tcPr>
+          <w:p>
+            <w:pPr>
+              <w:rPr>
+                <w:rFonts w:ascii="Avenir Next LT Pro Light" w:hAnsi="Avenir Next LT Pro Light"/>
+              </w:rPr>
+            </w:pPr>
           </w:p>
         </w:tc>
       </w:tr>
       <w:tr>
         <w:tc>
           <w:tcPr>
-            <w:tcW w:w="3446" w:type="dxa"/>
-          </w:tcPr>
-          <w:p>
-            <w:pPr>
-              <w:rPr>
-                <w:rFonts w:ascii="Avenir Next LT Pro Light" w:hAnsi="Avenir Next LT Pro Light"/>
-              </w:rPr>
-            </w:pPr>
-            <w:proofErr w:type="spellStart"/>
-            <w:r>
-              <w:rPr>
-                <w:rFonts w:ascii="Avenir Next LT Pro Light" w:hAnsi="Avenir Next LT Pro Light"/>
-              </w:rPr>
-              <w:lastRenderedPageBreak/>
-              <w:t>creaListaStazioni</w:t>
-            </w:r>
-            <w:proofErr w:type="spellEnd"/>
-          </w:p>
-        </w:tc>
-        <w:tc>
-          <w:tcPr>
-            <w:tcW w:w="2095" w:type="dxa"/>
-          </w:tcPr>
-          <w:p>
-            <w:pPr>
-              <w:rPr>
-                <w:rFonts w:ascii="Avenir Next LT Pro Light" w:hAnsi="Avenir Next LT Pro Light"/>
-              </w:rPr>
-            </w:pPr>
-          </w:p>
-        </w:tc>
-        <w:tc>
-          <w:tcPr>
-            <w:tcW w:w="2036" w:type="dxa"/>
-          </w:tcPr>
-          <w:p>
-            <w:pPr>
-              <w:jc w:val="both"/>
-              <w:rPr>
-                <w:rFonts w:ascii="Avenir Next LT Pro Light" w:hAnsi="Avenir Next LT Pro Light"/>
-              </w:rPr>
-            </w:pPr>
-            <w:r>
-              <w:rPr>
-                <w:rFonts w:ascii="Avenir Next LT Pro Light" w:hAnsi="Avenir Next LT Pro Light"/>
-              </w:rPr>
-              <w:t>C</w:t>
-            </w:r>
-            <w:r>
-              <w:rPr>
-                <w:rFonts w:ascii="Avenir Next LT Pro Light" w:hAnsi="Avenir Next LT Pro Light"/>
-              </w:rPr>
-              <w:t>rea una lista di oggetti JLuogo leggendo le linee da un file e inizializzando un nuovo oggetto JLuogo per ogni linea letta.</w:t>
-            </w:r>
-          </w:p>
-        </w:tc>
-        <w:tc>
-          <w:tcPr>
-            <w:tcW w:w="2061" w:type="dxa"/>
-          </w:tcPr>
-          <w:p>
-            <w:pPr>
-              <w:jc w:val="both"/>
-              <w:rPr>
-                <w:rFonts w:ascii="Avenir Next LT Pro Light" w:hAnsi="Avenir Next LT Pro Light"/>
-              </w:rPr>
-            </w:pPr>
-            <w:r>
-              <w:rPr>
-                <w:rFonts w:ascii="Avenir Next LT Pro Light" w:hAnsi="Avenir Next LT Pro Light"/>
-              </w:rPr>
-              <w:t>O(n + m), dove n è la dimensione del file e m è il numero di linee lette</w:t>
-            </w:r>
+            <w:tcW w:w="2407" w:type="dxa"/>
+          </w:tcPr>
+          <w:p>
+            <w:pPr>
+              <w:rPr>
+                <w:rFonts w:ascii="Avenir Next LT Pro Light" w:hAnsi="Avenir Next LT Pro Light"/>
+              </w:rPr>
+            </w:pPr>
+          </w:p>
+        </w:tc>
+        <w:tc>
+          <w:tcPr>
+            <w:tcW w:w="2407" w:type="dxa"/>
+          </w:tcPr>
+          <w:p>
+            <w:pPr>
+              <w:rPr>
+                <w:rFonts w:ascii="Avenir Next LT Pro Light" w:hAnsi="Avenir Next LT Pro Light"/>
+              </w:rPr>
+            </w:pPr>
+          </w:p>
+        </w:tc>
+        <w:tc>
+          <w:tcPr>
+            <w:tcW w:w="2407" w:type="dxa"/>
+          </w:tcPr>
+          <w:p>
+            <w:pPr>
+              <w:rPr>
+                <w:rFonts w:ascii="Avenir Next LT Pro Light" w:hAnsi="Avenir Next LT Pro Light"/>
+              </w:rPr>
+            </w:pPr>
+          </w:p>
+        </w:tc>
+        <w:tc>
+          <w:tcPr>
+            <w:tcW w:w="2407" w:type="dxa"/>
+          </w:tcPr>
+          <w:p>
+            <w:pPr>
+              <w:rPr>
+                <w:rFonts w:ascii="Avenir Next LT Pro Light" w:hAnsi="Avenir Next LT Pro Light"/>
+              </w:rPr>
+            </w:pPr>
           </w:p>
         </w:tc>
       </w:tr>
       <w:tr>
         <w:tc>
           <w:tcPr>
-            <w:tcW w:w="3446" w:type="dxa"/>
-          </w:tcPr>
-          <w:p>
-            <w:pPr>
-              <w:rPr>
-                <w:rFonts w:ascii="Avenir Next LT Pro Light" w:hAnsi="Avenir Next LT Pro Light"/>
-              </w:rPr>
-            </w:pPr>
-            <w:r>
-              <w:rPr>
-                <w:rFonts w:ascii="Avenir Next LT Pro Light" w:hAnsi="Avenir Next LT Pro Light"/>
-              </w:rPr>
-              <w:t>creaStazione</w:t>
-            </w:r>
-          </w:p>
-        </w:tc>
-        <w:tc>
-          <w:tcPr>
-            <w:tcW w:w="2095" w:type="dxa"/>
-          </w:tcPr>
-          <w:p>
-            <w:pPr>
-              <w:rPr>
-                <w:rFonts w:ascii="Avenir Next LT Pro Light" w:hAnsi="Avenir Next LT Pro Light"/>
-              </w:rPr>
-            </w:pPr>
-          </w:p>
-        </w:tc>
-        <w:tc>
-          <w:tcPr>
-            <w:tcW w:w="2036" w:type="dxa"/>
-          </w:tcPr>
-          <w:p>
-            <w:pPr>
-              <w:jc w:val="both"/>
-              <w:rPr>
-                <w:rFonts w:ascii="Avenir Next LT Pro Light" w:hAnsi="Avenir Next LT Pro Light"/>
-              </w:rPr>
-            </w:pPr>
-            <w:r>
-              <w:rPr>
-                <w:rFonts w:ascii="Avenir Next LT Pro Light" w:hAnsi="Avenir Next LT Pro Light"/>
-              </w:rPr>
-              <w:t>Crea</w:t>
-            </w:r>
-            <w:r>
-              <w:rPr>
-                <w:rFonts w:ascii="Avenir Next LT Pro Light" w:hAnsi="Avenir Next LT Pro Light"/>
-              </w:rPr>
-              <w:t xml:space="preserve"> una nuova riga nel file delle stazioni con i dati specificati.</w:t>
-            </w:r>
-          </w:p>
-        </w:tc>
-        <w:tc>
-          <w:tcPr>
-            <w:tcW w:w="2061" w:type="dxa"/>
-          </w:tcPr>
-          <w:p>
-            <w:pPr>
-              <w:jc w:val="both"/>
-              <w:rPr>
-                <w:rFonts w:ascii="Avenir Next LT Pro Light" w:hAnsi="Avenir Next LT Pro Light"/>
-              </w:rPr>
-            </w:pPr>
-            <w:r>
-              <w:rPr>
-                <w:rFonts w:ascii="Avenir Next LT Pro Light" w:hAnsi="Avenir Next LT Pro Light"/>
-              </w:rPr>
-              <w:t>O(k)</w:t>
-            </w:r>
-            <w:r>
-              <w:rPr>
-                <w:rFonts w:ascii="Avenir Next LT Pro Light" w:hAnsi="Avenir Next LT Pro Light"/>
-              </w:rPr>
-              <w:t xml:space="preserve">, </w:t>
-            </w:r>
-            <w:r>
-              <w:rPr>
-                <w:rFonts w:ascii="Avenir Next LT Pro Light" w:hAnsi="Avenir Next LT Pro Light"/>
-              </w:rPr>
-              <w:t xml:space="preserve">dipende dalla dimensione della riga </w:t>
-            </w:r>
+            <w:tcW w:w="2407" w:type="dxa"/>
+          </w:tcPr>
+          <w:p>
+            <w:pPr>
+              <w:rPr>
+                <w:rFonts w:ascii="Avenir Next LT Pro Light" w:hAnsi="Avenir Next LT Pro Light"/>
+              </w:rPr>
+            </w:pPr>
+          </w:p>
+        </w:tc>
+        <w:tc>
+          <w:tcPr>
+            <w:tcW w:w="2407" w:type="dxa"/>
+          </w:tcPr>
+          <w:p>
+            <w:pPr>
+              <w:rPr>
+                <w:rFonts w:ascii="Avenir Next LT Pro Light" w:hAnsi="Avenir Next LT Pro Light"/>
+              </w:rPr>
+            </w:pPr>
+          </w:p>
+        </w:tc>
+        <w:tc>
+          <w:tcPr>
+            <w:tcW w:w="2407" w:type="dxa"/>
+          </w:tcPr>
+          <w:p>
+            <w:pPr>
+              <w:rPr>
+                <w:rFonts w:ascii="Avenir Next LT Pro Light" w:hAnsi="Avenir Next LT Pro Light"/>
+              </w:rPr>
+            </w:pPr>
+          </w:p>
+        </w:tc>
+        <w:tc>
+          <w:tcPr>
+            <w:tcW w:w="2407" w:type="dxa"/>
+          </w:tcPr>
+          <w:p>
+            <w:pPr>
+              <w:rPr>
+                <w:rFonts w:ascii="Avenir Next LT Pro Light" w:hAnsi="Avenir Next LT Pro Light"/>
+              </w:rPr>
+            </w:pPr>
           </w:p>
         </w:tc>
       </w:tr>
       <w:tr>
         <w:tc>
           <w:tcPr>
-            <w:tcW w:w="3446" w:type="dxa"/>
-          </w:tcPr>
-          <w:p>
-            <w:pPr>
-              <w:rPr>
-                <w:rFonts w:ascii="Avenir Next LT Pro Light" w:hAnsi="Avenir Next LT Pro Light"/>
-              </w:rPr>
-            </w:pPr>
-            <w:proofErr w:type="spellStart"/>
-            <w:r>
-              <w:rPr>
-                <w:rFonts w:ascii="Avenir Next LT Pro Light" w:hAnsi="Avenir Next LT Pro Light"/>
-              </w:rPr>
-              <w:t>creaUtetenteLoggato</w:t>
-            </w:r>
-            <w:proofErr w:type="spellEnd"/>
-          </w:p>
-        </w:tc>
-        <w:tc>
-          <w:tcPr>
-            <w:tcW w:w="2095" w:type="dxa"/>
-          </w:tcPr>
-          <w:p>
-            <w:pPr>
-              <w:rPr>
-                <w:rFonts w:ascii="Avenir Next LT Pro Light" w:hAnsi="Avenir Next LT Pro Light"/>
-              </w:rPr>
-            </w:pPr>
-          </w:p>
-        </w:tc>
-        <w:tc>
-          <w:tcPr>
-            <w:tcW w:w="2036" w:type="dxa"/>
-          </w:tcPr>
-          <w:p>
-            <w:pPr>
-              <w:jc w:val="both"/>
-              <w:rPr>
-                <w:rFonts w:ascii="Avenir Next LT Pro Light" w:hAnsi="Avenir Next LT Pro Light"/>
-              </w:rPr>
-            </w:pPr>
-            <w:r>
-              <w:rPr>
-                <w:rFonts w:ascii="Avenir Next LT Pro Light" w:hAnsi="Avenir Next LT Pro Light"/>
-              </w:rPr>
-              <w:t xml:space="preserve">cerca un utente nel file degli utenti corrispondente al nome utente e alla password forniti e restituisce un oggetto JUser rappresentante l'utente loggato. </w:t>
-            </w:r>
-          </w:p>
-        </w:tc>
-        <w:tc>
-          <w:tcPr>
-            <w:tcW w:w="2061" w:type="dxa"/>
-          </w:tcPr>
-          <w:p>
-            <w:pPr>
-              <w:jc w:val="both"/>
-              <w:rPr>
-                <w:rFonts w:ascii="Avenir Next LT Pro Light" w:hAnsi="Avenir Next LT Pro Light"/>
-              </w:rPr>
-            </w:pPr>
-            <w:r>
-              <w:rPr>
-                <w:rFonts w:ascii="Avenir Next LT Pro Light" w:hAnsi="Avenir Next LT Pro Light"/>
-              </w:rPr>
-              <w:t>O(n + m), dipende dalla dimensione del file degli utenti</w:t>
-            </w:r>
+            <w:tcW w:w="2407" w:type="dxa"/>
+          </w:tcPr>
+          <w:p>
+            <w:pPr>
+              <w:rPr>
+                <w:rFonts w:ascii="Avenir Next LT Pro Light" w:hAnsi="Avenir Next LT Pro Light"/>
+              </w:rPr>
+            </w:pPr>
+          </w:p>
+        </w:tc>
+        <w:tc>
+          <w:tcPr>
+            <w:tcW w:w="2407" w:type="dxa"/>
+          </w:tcPr>
+          <w:p>
+            <w:pPr>
+              <w:rPr>
+                <w:rFonts w:ascii="Avenir Next LT Pro Light" w:hAnsi="Avenir Next LT Pro Light"/>
+              </w:rPr>
+            </w:pPr>
+          </w:p>
+        </w:tc>
+        <w:tc>
+          <w:tcPr>
+            <w:tcW w:w="2407" w:type="dxa"/>
+          </w:tcPr>
+          <w:p>
+            <w:pPr>
+              <w:rPr>
+                <w:rFonts w:ascii="Avenir Next LT Pro Light" w:hAnsi="Avenir Next LT Pro Light"/>
+              </w:rPr>
+            </w:pPr>
+          </w:p>
+        </w:tc>
+        <w:tc>
+          <w:tcPr>
+            <w:tcW w:w="2407" w:type="dxa"/>
+          </w:tcPr>
+          <w:p>
+            <w:pPr>
+              <w:rPr>
+                <w:rFonts w:ascii="Avenir Next LT Pro Light" w:hAnsi="Avenir Next LT Pro Light"/>
+              </w:rPr>
+            </w:pPr>
           </w:p>
         </w:tc>
       </w:tr>
       <w:tr>
         <w:tc>
           <w:tcPr>
-            <w:tcW w:w="3446" w:type="dxa"/>
-          </w:tcPr>
-          <w:p>
-            <w:pPr>
-              <w:rPr>
-                <w:rFonts w:ascii="Avenir Next LT Pro Light" w:hAnsi="Avenir Next LT Pro Light"/>
-              </w:rPr>
-            </w:pPr>
-            <w:proofErr w:type="spellStart"/>
-            <w:r>
-              <w:rPr>
-                <w:rFonts w:ascii="Avenir Next LT Pro Light" w:hAnsi="Avenir Next LT Pro Light"/>
-              </w:rPr>
-              <w:t>esisteUtente</w:t>
-            </w:r>
-            <w:proofErr w:type="spellEnd"/>
-          </w:p>
-        </w:tc>
-        <w:tc>
-          <w:tcPr>
-            <w:tcW w:w="2095" w:type="dxa"/>
-          </w:tcPr>
-          <w:p>
-            <w:pPr>
-              <w:rPr>
-                <w:rFonts w:ascii="Avenir Next LT Pro Light" w:hAnsi="Avenir Next LT Pro Light"/>
-              </w:rPr>
-            </w:pPr>
-          </w:p>
-        </w:tc>
-        <w:tc>
-          <w:tcPr>
-            <w:tcW w:w="2036" w:type="dxa"/>
-          </w:tcPr>
-          <w:p>
-            <w:pPr>
-              <w:jc w:val="both"/>
-              <w:rPr>
-                <w:rFonts w:ascii="Avenir Next LT Pro Light" w:hAnsi="Avenir Next LT Pro Light"/>
-              </w:rPr>
-            </w:pPr>
-            <w:r>
-              <w:rPr>
-                <w:rFonts w:ascii="Avenir Next LT Pro Light" w:hAnsi="Avenir Next LT Pro Light"/>
-              </w:rPr>
-              <w:t>verifica se esiste un utente nel file degli utenti corrispondente al nome utente e alla password specificati</w:t>
-            </w:r>
-          </w:p>
-        </w:tc>
-        <w:tc>
-          <w:tcPr>
-            <w:tcW w:w="2061" w:type="dxa"/>
-          </w:tcPr>
-          <w:p>
-            <w:pPr>
-              <w:jc w:val="both"/>
-              <w:rPr>
-                <w:rFonts w:ascii="Avenir Next LT Pro Light" w:hAnsi="Avenir Next LT Pro Light"/>
-              </w:rPr>
-            </w:pPr>
-            <w:r>
-              <w:rPr>
-                <w:rFonts w:ascii="Avenir Next LT Pro Light" w:hAnsi="Avenir Next LT Pro Light"/>
-              </w:rPr>
-              <w:t>O(n + m)</w:t>
-            </w:r>
-            <w:r>
-              <w:rPr>
-                <w:rFonts w:ascii="Avenir Next LT Pro Light" w:hAnsi="Avenir Next LT Pro Light"/>
-              </w:rPr>
-              <w:t xml:space="preserve">, </w:t>
-            </w:r>
-            <w:r>
-              <w:rPr>
-                <w:rFonts w:ascii="Avenir Next LT Pro Light" w:hAnsi="Avenir Next LT Pro Light"/>
-              </w:rPr>
-              <w:t>dipende dalla dimensione del file degli utenti</w:t>
-            </w:r>
-            <w:r>
-              <w:rPr>
-                <w:rFonts w:ascii="Avenir Next LT Pro Light" w:hAnsi="Avenir Next LT Pro Light"/>
-              </w:rPr>
-              <w:t xml:space="preserve"> </w:t>
-            </w:r>
+            <w:tcW w:w="2407" w:type="dxa"/>
+          </w:tcPr>
+          <w:p>
+            <w:pPr>
+              <w:rPr>
+                <w:rFonts w:ascii="Avenir Next LT Pro Light" w:hAnsi="Avenir Next LT Pro Light"/>
+              </w:rPr>
+            </w:pPr>
+          </w:p>
+        </w:tc>
+        <w:tc>
+          <w:tcPr>
+            <w:tcW w:w="2407" w:type="dxa"/>
+          </w:tcPr>
+          <w:p>
+            <w:pPr>
+              <w:rPr>
+                <w:rFonts w:ascii="Avenir Next LT Pro Light" w:hAnsi="Avenir Next LT Pro Light"/>
+              </w:rPr>
+            </w:pPr>
+          </w:p>
+        </w:tc>
+        <w:tc>
+          <w:tcPr>
+            <w:tcW w:w="2407" w:type="dxa"/>
+          </w:tcPr>
+          <w:p>
+            <w:pPr>
+              <w:rPr>
+                <w:rFonts w:ascii="Avenir Next LT Pro Light" w:hAnsi="Avenir Next LT Pro Light"/>
+              </w:rPr>
+            </w:pPr>
+          </w:p>
+        </w:tc>
+        <w:tc>
+          <w:tcPr>
+            <w:tcW w:w="2407" w:type="dxa"/>
+          </w:tcPr>
+          <w:p>
+            <w:pPr>
+              <w:rPr>
+                <w:rFonts w:ascii="Avenir Next LT Pro Light" w:hAnsi="Avenir Next LT Pro Light"/>
+              </w:rPr>
+            </w:pPr>
           </w:p>
         </w:tc>
       </w:tr>
       <w:tr>
         <w:tc>
           <w:tcPr>
-            <w:tcW w:w="3446" w:type="dxa"/>
-          </w:tcPr>
-          <w:p>
-            <w:pPr>
-              <w:rPr>
-                <w:rFonts w:ascii="Avenir Next LT Pro Light" w:hAnsi="Avenir Next LT Pro Light"/>
-              </w:rPr>
-            </w:pPr>
-            <w:proofErr w:type="spellStart"/>
-            <w:r>
-              <w:rPr>
-                <w:rFonts w:ascii="Avenir Next LT Pro Light" w:hAnsi="Avenir Next LT Pro Light"/>
-              </w:rPr>
-              <w:t>getAllAreaInteresse</w:t>
-            </w:r>
-            <w:proofErr w:type="spellEnd"/>
-          </w:p>
-        </w:tc>
-        <w:tc>
-          <w:tcPr>
-            <w:tcW w:w="2095" w:type="dxa"/>
-          </w:tcPr>
-          <w:p>
-            <w:pPr>
-              <w:rPr>
-                <w:rFonts w:ascii="Avenir Next LT Pro Light" w:hAnsi="Avenir Next LT Pro Light"/>
-              </w:rPr>
-            </w:pPr>
-          </w:p>
-        </w:tc>
-        <w:tc>
-          <w:tcPr>
-            <w:tcW w:w="2036" w:type="dxa"/>
-          </w:tcPr>
-          <w:p>
-            <w:pPr>
-              <w:jc w:val="both"/>
-              <w:rPr>
-                <w:rFonts w:ascii="Avenir Next LT Pro Light" w:hAnsi="Avenir Next LT Pro Light"/>
-              </w:rPr>
-            </w:pPr>
-            <w:r>
-              <w:rPr>
-                <w:rFonts w:ascii="Avenir Next LT Pro Light" w:hAnsi="Avenir Next LT Pro Light"/>
-              </w:rPr>
-              <w:t xml:space="preserve">restituisce un elenco di oggetti JAreaInteresse corrispondenti a un determinato ID di </w:t>
-            </w:r>
-            <w:proofErr w:type="spellStart"/>
-            <w:r>
-              <w:rPr>
-                <w:rFonts w:ascii="Avenir Next LT Pro Light" w:hAnsi="Avenir Next LT Pro Light"/>
-              </w:rPr>
-              <w:t>Geoname</w:t>
-            </w:r>
-            <w:proofErr w:type="spellEnd"/>
-          </w:p>
-        </w:tc>
-        <w:tc>
-          <w:tcPr>
-            <w:tcW w:w="2061" w:type="dxa"/>
-          </w:tcPr>
-          <w:p>
-            <w:pPr>
-              <w:jc w:val="both"/>
-              <w:rPr>
-                <w:rFonts w:ascii="Avenir Next LT Pro Light" w:hAnsi="Avenir Next LT Pro Light"/>
-              </w:rPr>
-            </w:pPr>
-            <w:r>
-              <w:rPr>
-                <w:rFonts w:ascii="Avenir Next LT Pro Light" w:hAnsi="Avenir Next LT Pro Light"/>
-              </w:rPr>
-              <w:t>O(n + m)</w:t>
-            </w:r>
-            <w:r>
-              <w:rPr>
-                <w:rFonts w:ascii="Avenir Next LT Pro Light" w:hAnsi="Avenir Next LT Pro Light"/>
-              </w:rPr>
-              <w:t xml:space="preserve">, </w:t>
-            </w:r>
-            <w:r>
-              <w:rPr>
-                <w:rFonts w:ascii="Avenir Next LT Pro Light" w:hAnsi="Avenir Next LT Pro Light"/>
-              </w:rPr>
-              <w:t>dipende dalla dimensione del file delle aree di interesse</w:t>
-            </w:r>
+            <w:tcW w:w="2407" w:type="dxa"/>
+          </w:tcPr>
+          <w:p>
+            <w:pPr>
+              <w:rPr>
+                <w:rFonts w:ascii="Avenir Next LT Pro Light" w:hAnsi="Avenir Next LT Pro Light"/>
+              </w:rPr>
+            </w:pPr>
+          </w:p>
+        </w:tc>
+        <w:tc>
+          <w:tcPr>
+            <w:tcW w:w="2407" w:type="dxa"/>
+          </w:tcPr>
+          <w:p>
+            <w:pPr>
+              <w:rPr>
+                <w:rFonts w:ascii="Avenir Next LT Pro Light" w:hAnsi="Avenir Next LT Pro Light"/>
+              </w:rPr>
+            </w:pPr>
+          </w:p>
+        </w:tc>
+        <w:tc>
+          <w:tcPr>
+            <w:tcW w:w="2407" w:type="dxa"/>
+          </w:tcPr>
+          <w:p>
+            <w:pPr>
+              <w:rPr>
+                <w:rFonts w:ascii="Avenir Next LT Pro Light" w:hAnsi="Avenir Next LT Pro Light"/>
+              </w:rPr>
+            </w:pPr>
+          </w:p>
+        </w:tc>
+        <w:tc>
+          <w:tcPr>
+            <w:tcW w:w="2407" w:type="dxa"/>
+          </w:tcPr>
+          <w:p>
+            <w:pPr>
+              <w:rPr>
+                <w:rFonts w:ascii="Avenir Next LT Pro Light" w:hAnsi="Avenir Next LT Pro Light"/>
+              </w:rPr>
+            </w:pPr>
           </w:p>
         </w:tc>
       </w:tr>
       <w:tr>
         <w:tc>
           <w:tcPr>
-            <w:tcW w:w="3446" w:type="dxa"/>
-          </w:tcPr>
-          <w:p>
-            <w:pPr>
-              <w:rPr>
-                <w:rFonts w:ascii="Avenir Next LT Pro Light" w:hAnsi="Avenir Next LT Pro Light"/>
-              </w:rPr>
-            </w:pPr>
-            <w:proofErr w:type="spellStart"/>
-            <w:r>
-              <w:rPr>
-                <w:rFonts w:ascii="Avenir Next LT Pro Light" w:hAnsi="Avenir Next LT Pro Light"/>
-              </w:rPr>
-              <w:t>getNazioni</w:t>
-            </w:r>
-            <w:proofErr w:type="spellEnd"/>
-          </w:p>
-        </w:tc>
-        <w:tc>
-          <w:tcPr>
-            <w:tcW w:w="2095" w:type="dxa"/>
-          </w:tcPr>
-          <w:p>
-            <w:pPr>
-              <w:rPr>
-                <w:rFonts w:ascii="Avenir Next LT Pro Light" w:hAnsi="Avenir Next LT Pro Light"/>
-              </w:rPr>
-            </w:pPr>
-          </w:p>
-        </w:tc>
-        <w:tc>
-          <w:tcPr>
-            <w:tcW w:w="2036" w:type="dxa"/>
-          </w:tcPr>
-          <w:p>
-            <w:pPr>
-              <w:jc w:val="both"/>
-              <w:rPr>
-                <w:rFonts w:ascii="Avenir Next LT Pro Light" w:hAnsi="Avenir Next LT Pro Light"/>
-              </w:rPr>
-            </w:pPr>
-            <w:r>
-              <w:rPr>
-                <w:rFonts w:ascii="Avenir Next LT Pro Light" w:hAnsi="Avenir Next LT Pro Light"/>
-              </w:rPr>
-              <w:t>legge le linee da un file e crea una lista di array di stringhe rappresentanti le nazioni</w:t>
-            </w:r>
-          </w:p>
-        </w:tc>
-        <w:tc>
-          <w:tcPr>
-            <w:tcW w:w="2061" w:type="dxa"/>
-          </w:tcPr>
-          <w:p>
-            <w:pPr>
-              <w:jc w:val="both"/>
-              <w:rPr>
-                <w:rFonts w:ascii="Avenir Next LT Pro Light" w:hAnsi="Avenir Next LT Pro Light"/>
-              </w:rPr>
-            </w:pPr>
-            <w:r>
-              <w:rPr>
-                <w:rFonts w:ascii="Avenir Next LT Pro Light" w:hAnsi="Avenir Next LT Pro Light"/>
-              </w:rPr>
-              <w:t>O(n + m)</w:t>
-            </w:r>
-            <w:r>
-              <w:rPr>
-                <w:rFonts w:ascii="Avenir Next LT Pro Light" w:hAnsi="Avenir Next LT Pro Light"/>
-              </w:rPr>
-              <w:t xml:space="preserve">, </w:t>
-            </w:r>
-            <w:r>
-              <w:rPr>
-                <w:rFonts w:ascii="Avenir Next LT Pro Light" w:hAnsi="Avenir Next LT Pro Light"/>
-              </w:rPr>
-              <w:t>dipende dalla dimensione del file delle nazioni</w:t>
-            </w:r>
+            <w:tcW w:w="2407" w:type="dxa"/>
+          </w:tcPr>
+          <w:p>
+            <w:pPr>
+              <w:rPr>
+                <w:rFonts w:ascii="Avenir Next LT Pro Light" w:hAnsi="Avenir Next LT Pro Light"/>
+              </w:rPr>
+            </w:pPr>
+          </w:p>
+        </w:tc>
+        <w:tc>
+          <w:tcPr>
+            <w:tcW w:w="2407" w:type="dxa"/>
+          </w:tcPr>
+          <w:p>
+            <w:pPr>
+              <w:rPr>
+                <w:rFonts w:ascii="Avenir Next LT Pro Light" w:hAnsi="Avenir Next LT Pro Light"/>
+              </w:rPr>
+            </w:pPr>
+          </w:p>
+        </w:tc>
+        <w:tc>
+          <w:tcPr>
+            <w:tcW w:w="2407" w:type="dxa"/>
+          </w:tcPr>
+          <w:p>
+            <w:pPr>
+              <w:rPr>
+                <w:rFonts w:ascii="Avenir Next LT Pro Light" w:hAnsi="Avenir Next LT Pro Light"/>
+              </w:rPr>
+            </w:pPr>
+          </w:p>
+        </w:tc>
+        <w:tc>
+          <w:tcPr>
+            <w:tcW w:w="2407" w:type="dxa"/>
+          </w:tcPr>
+          <w:p>
+            <w:pPr>
+              <w:rPr>
+                <w:rFonts w:ascii="Avenir Next LT Pro Light" w:hAnsi="Avenir Next LT Pro Light"/>
+              </w:rPr>
+            </w:pPr>
           </w:p>
         </w:tc>
       </w:tr>
       <w:tr>
         <w:tc>
           <w:tcPr>
-            <w:tcW w:w="3446" w:type="dxa"/>
-          </w:tcPr>
-          <w:p>
-            <w:pPr>
-              <w:rPr>
-                <w:rFonts w:ascii="Avenir Next LT Pro Light" w:hAnsi="Avenir Next LT Pro Light"/>
-              </w:rPr>
-            </w:pPr>
-            <w:proofErr w:type="spellStart"/>
-            <w:r>
-              <w:rPr>
-                <w:rFonts w:ascii="Avenir Next LT Pro Light" w:hAnsi="Avenir Next LT Pro Light"/>
-              </w:rPr>
-              <w:t>getNomeStazioneByGeonameId</w:t>
-            </w:r>
-            <w:proofErr w:type="spellEnd"/>
-          </w:p>
-        </w:tc>
-        <w:tc>
-          <w:tcPr>
-            <w:tcW w:w="2095" w:type="dxa"/>
-          </w:tcPr>
-          <w:p>
-            <w:pPr>
-              <w:rPr>
-                <w:rFonts w:ascii="Avenir Next LT Pro Light" w:hAnsi="Avenir Next LT Pro Light"/>
-              </w:rPr>
-            </w:pPr>
-          </w:p>
-        </w:tc>
-        <w:tc>
-          <w:tcPr>
-            <w:tcW w:w="2036" w:type="dxa"/>
-          </w:tcPr>
-          <w:p>
-            <w:pPr>
-              <w:jc w:val="both"/>
-              <w:rPr>
-                <w:rFonts w:ascii="Avenir Next LT Pro Light" w:hAnsi="Avenir Next LT Pro Light"/>
-              </w:rPr>
-            </w:pPr>
-            <w:r>
-              <w:rPr>
-                <w:rFonts w:ascii="Avenir Next LT Pro Light" w:hAnsi="Avenir Next LT Pro Light"/>
-              </w:rPr>
-              <w:t xml:space="preserve">restituisce il nome della stazione corrispondente a un determinato ID di </w:t>
-            </w:r>
-            <w:proofErr w:type="spellStart"/>
-            <w:r>
-              <w:rPr>
-                <w:rFonts w:ascii="Avenir Next LT Pro Light" w:hAnsi="Avenir Next LT Pro Light"/>
-              </w:rPr>
-              <w:t>Geoname</w:t>
-            </w:r>
-            <w:proofErr w:type="spellEnd"/>
-          </w:p>
-        </w:tc>
-        <w:tc>
-          <w:tcPr>
-            <w:tcW w:w="2061" w:type="dxa"/>
-          </w:tcPr>
-          <w:p>
-            <w:pPr>
-              <w:jc w:val="both"/>
-              <w:rPr>
-                <w:rFonts w:ascii="Avenir Next LT Pro Light" w:hAnsi="Avenir Next LT Pro Light"/>
-              </w:rPr>
-            </w:pPr>
-            <w:r>
-              <w:rPr>
-                <w:rFonts w:ascii="Avenir Next LT Pro Light" w:hAnsi="Avenir Next LT Pro Light"/>
-              </w:rPr>
-              <w:t>O(n + m)</w:t>
-            </w:r>
-            <w:r>
-              <w:rPr>
-                <w:rFonts w:ascii="Avenir Next LT Pro Light" w:hAnsi="Avenir Next LT Pro Light"/>
-              </w:rPr>
-              <w:t xml:space="preserve">, </w:t>
-            </w:r>
-            <w:r>
-              <w:rPr>
-                <w:rFonts w:ascii="Avenir Next LT Pro Light" w:hAnsi="Avenir Next LT Pro Light"/>
-              </w:rPr>
-              <w:t>dipende dalla dimensione del file delle aree di interesse</w:t>
-            </w:r>
+            <w:tcW w:w="2407" w:type="dxa"/>
+          </w:tcPr>
+          <w:p>
+            <w:pPr>
+              <w:rPr>
+                <w:rFonts w:ascii="Avenir Next LT Pro Light" w:hAnsi="Avenir Next LT Pro Light"/>
+              </w:rPr>
+            </w:pPr>
+          </w:p>
+        </w:tc>
+        <w:tc>
+          <w:tcPr>
+            <w:tcW w:w="2407" w:type="dxa"/>
+          </w:tcPr>
+          <w:p>
+            <w:pPr>
+              <w:rPr>
+                <w:rFonts w:ascii="Avenir Next LT Pro Light" w:hAnsi="Avenir Next LT Pro Light"/>
+              </w:rPr>
+            </w:pPr>
+          </w:p>
+        </w:tc>
+        <w:tc>
+          <w:tcPr>
+            <w:tcW w:w="2407" w:type="dxa"/>
+          </w:tcPr>
+          <w:p>
+            <w:pPr>
+              <w:rPr>
+                <w:rFonts w:ascii="Avenir Next LT Pro Light" w:hAnsi="Avenir Next LT Pro Light"/>
+              </w:rPr>
+            </w:pPr>
+          </w:p>
+        </w:tc>
+        <w:tc>
+          <w:tcPr>
+            <w:tcW w:w="2407" w:type="dxa"/>
+          </w:tcPr>
+          <w:p>
+            <w:pPr>
+              <w:rPr>
+                <w:rFonts w:ascii="Avenir Next LT Pro Light" w:hAnsi="Avenir Next LT Pro Light"/>
+              </w:rPr>
+            </w:pPr>
           </w:p>
         </w:tc>
       </w:tr>
       <w:tr>
         <w:tc>
           <w:tcPr>
-            <w:tcW w:w="3446" w:type="dxa"/>
-          </w:tcPr>
-          <w:p>
-            <w:pPr>
-              <w:rPr>
-                <w:rFonts w:ascii="Avenir Next LT Pro Light" w:hAnsi="Avenir Next LT Pro Light"/>
-              </w:rPr>
-            </w:pPr>
-            <w:proofErr w:type="spellStart"/>
-            <w:r>
-              <w:rPr>
-                <w:rFonts w:ascii="Avenir Next LT Pro Light" w:hAnsi="Avenir Next LT Pro Light"/>
-              </w:rPr>
-              <w:t>getStazione</w:t>
-            </w:r>
-            <w:proofErr w:type="spellEnd"/>
-          </w:p>
-        </w:tc>
-        <w:tc>
-          <w:tcPr>
-            <w:tcW w:w="2095" w:type="dxa"/>
-          </w:tcPr>
-          <w:p>
-            <w:pPr>
-              <w:rPr>
-                <w:rFonts w:ascii="Avenir Next LT Pro Light" w:hAnsi="Avenir Next LT Pro Light"/>
-              </w:rPr>
-            </w:pPr>
-          </w:p>
-        </w:tc>
-        <w:tc>
-          <w:tcPr>
-            <w:tcW w:w="2036" w:type="dxa"/>
-          </w:tcPr>
-          <w:p>
-            <w:pPr>
-              <w:jc w:val="both"/>
-              <w:rPr>
-                <w:rFonts w:ascii="Avenir Next LT Pro Light" w:hAnsi="Avenir Next LT Pro Light"/>
-              </w:rPr>
-            </w:pPr>
-            <w:r>
-              <w:rPr>
-                <w:rFonts w:ascii="Avenir Next LT Pro Light" w:hAnsi="Avenir Next LT Pro Light"/>
-              </w:rPr>
-              <w:t>C</w:t>
-            </w:r>
-            <w:r>
-              <w:rPr>
-                <w:rFonts w:ascii="Avenir Next LT Pro Light" w:hAnsi="Avenir Next LT Pro Light"/>
-              </w:rPr>
-              <w:t>erca un oggetto JLuogo nella lista di stazioni utilizzando un ID specifico.</w:t>
-            </w:r>
-          </w:p>
-        </w:tc>
-        <w:tc>
-          <w:tcPr>
-            <w:tcW w:w="2061" w:type="dxa"/>
-          </w:tcPr>
-          <w:p>
-            <w:pPr>
-              <w:jc w:val="both"/>
-              <w:rPr>
-                <w:rFonts w:ascii="Avenir Next LT Pro Light" w:hAnsi="Avenir Next LT Pro Light"/>
-              </w:rPr>
-            </w:pPr>
-            <w:r>
-              <w:rPr>
-                <w:rFonts w:ascii="Avenir Next LT Pro Light" w:hAnsi="Avenir Next LT Pro Light"/>
-              </w:rPr>
-              <w:t>O(n + m + k)</w:t>
-            </w:r>
+            <w:tcW w:w="2407" w:type="dxa"/>
+          </w:tcPr>
+          <w:p>
+            <w:pPr>
+              <w:rPr>
+                <w:rFonts w:ascii="Avenir Next LT Pro Light" w:hAnsi="Avenir Next LT Pro Light"/>
+              </w:rPr>
+            </w:pPr>
+          </w:p>
+        </w:tc>
+        <w:tc>
+          <w:tcPr>
+            <w:tcW w:w="2407" w:type="dxa"/>
+          </w:tcPr>
+          <w:p>
+            <w:pPr>
+              <w:rPr>
+                <w:rFonts w:ascii="Avenir Next LT Pro Light" w:hAnsi="Avenir Next LT Pro Light"/>
+              </w:rPr>
+            </w:pPr>
+          </w:p>
+        </w:tc>
+        <w:tc>
+          <w:tcPr>
+            <w:tcW w:w="2407" w:type="dxa"/>
+          </w:tcPr>
+          <w:p>
+            <w:pPr>
+              <w:rPr>
+                <w:rFonts w:ascii="Avenir Next LT Pro Light" w:hAnsi="Avenir Next LT Pro Light"/>
+              </w:rPr>
+            </w:pPr>
+          </w:p>
+        </w:tc>
+        <w:tc>
+          <w:tcPr>
+            <w:tcW w:w="2407" w:type="dxa"/>
+          </w:tcPr>
+          <w:p>
+            <w:pPr>
+              <w:rPr>
+                <w:rFonts w:ascii="Avenir Next LT Pro Light" w:hAnsi="Avenir Next LT Pro Light"/>
+              </w:rPr>
+            </w:pPr>
           </w:p>
         </w:tc>
       </w:tr>
       <w:tr>
         <w:tc>
           <w:tcPr>
-            <w:tcW w:w="3446" w:type="dxa"/>
-          </w:tcPr>
-          <w:p>
-            <w:pPr>
-              <w:rPr>
-                <w:rFonts w:ascii="Avenir Next LT Pro Light" w:hAnsi="Avenir Next LT Pro Light"/>
-              </w:rPr>
-            </w:pPr>
-            <w:proofErr w:type="spellStart"/>
-            <w:r>
-              <w:rPr>
-                <w:rFonts w:ascii="Avenir Next LT Pro Light" w:hAnsi="Avenir Next LT Pro Light"/>
-              </w:rPr>
-              <w:lastRenderedPageBreak/>
-              <w:t>registraUtente</w:t>
-            </w:r>
-            <w:proofErr w:type="spellEnd"/>
-          </w:p>
-        </w:tc>
-        <w:tc>
-          <w:tcPr>
-            <w:tcW w:w="2095" w:type="dxa"/>
-          </w:tcPr>
-          <w:p>
-            <w:pPr>
-              <w:rPr>
-                <w:rFonts w:ascii="Avenir Next LT Pro Light" w:hAnsi="Avenir Next LT Pro Light"/>
-              </w:rPr>
-            </w:pPr>
-          </w:p>
-        </w:tc>
-        <w:tc>
-          <w:tcPr>
-            <w:tcW w:w="2036" w:type="dxa"/>
-          </w:tcPr>
-          <w:p>
-            <w:pPr>
-              <w:jc w:val="both"/>
-              <w:rPr>
-                <w:rFonts w:ascii="Avenir Next LT Pro Light" w:hAnsi="Avenir Next LT Pro Light"/>
-              </w:rPr>
-            </w:pPr>
-            <w:r>
-              <w:rPr>
-                <w:rFonts w:ascii="Avenir Next LT Pro Light" w:hAnsi="Avenir Next LT Pro Light"/>
-              </w:rPr>
-              <w:t>registra un nuovo utente nel file degli utenti</w:t>
-            </w:r>
-          </w:p>
-        </w:tc>
-        <w:tc>
-          <w:tcPr>
-            <w:tcW w:w="2061" w:type="dxa"/>
-          </w:tcPr>
-          <w:p>
-            <w:pPr>
-              <w:jc w:val="both"/>
-              <w:rPr>
-                <w:rFonts w:ascii="Avenir Next LT Pro Light" w:hAnsi="Avenir Next LT Pro Light"/>
-              </w:rPr>
-            </w:pPr>
-            <w:r>
-              <w:rPr>
-                <w:rFonts w:ascii="Avenir Next LT Pro Light" w:hAnsi="Avenir Next LT Pro Light"/>
-              </w:rPr>
-              <w:t>O(n + m + k)</w:t>
-            </w:r>
-            <w:r>
-              <w:rPr>
-                <w:rFonts w:ascii="Avenir Next LT Pro Light" w:hAnsi="Avenir Next LT Pro Light"/>
-              </w:rPr>
-              <w:t xml:space="preserve">, </w:t>
-            </w:r>
-            <w:r>
-              <w:rPr>
-                <w:rFonts w:ascii="Avenir Next LT Pro Light" w:hAnsi="Avenir Next LT Pro Light"/>
-              </w:rPr>
-              <w:t xml:space="preserve">dipende dalla dimensione del file degli utenti  </w:t>
-            </w:r>
+            <w:tcW w:w="2407" w:type="dxa"/>
+          </w:tcPr>
+          <w:p>
+            <w:pPr>
+              <w:rPr>
+                <w:rFonts w:ascii="Avenir Next LT Pro Light" w:hAnsi="Avenir Next LT Pro Light"/>
+              </w:rPr>
+            </w:pPr>
+          </w:p>
+        </w:tc>
+        <w:tc>
+          <w:tcPr>
+            <w:tcW w:w="2407" w:type="dxa"/>
+          </w:tcPr>
+          <w:p>
+            <w:pPr>
+              <w:rPr>
+                <w:rFonts w:ascii="Avenir Next LT Pro Light" w:hAnsi="Avenir Next LT Pro Light"/>
+              </w:rPr>
+            </w:pPr>
+          </w:p>
+        </w:tc>
+        <w:tc>
+          <w:tcPr>
+            <w:tcW w:w="2407" w:type="dxa"/>
+          </w:tcPr>
+          <w:p>
+            <w:pPr>
+              <w:rPr>
+                <w:rFonts w:ascii="Avenir Next LT Pro Light" w:hAnsi="Avenir Next LT Pro Light"/>
+              </w:rPr>
+            </w:pPr>
+          </w:p>
+        </w:tc>
+        <w:tc>
+          <w:tcPr>
+            <w:tcW w:w="2407" w:type="dxa"/>
+          </w:tcPr>
+          <w:p>
+            <w:pPr>
+              <w:rPr>
+                <w:rFonts w:ascii="Avenir Next LT Pro Light" w:hAnsi="Avenir Next LT Pro Light"/>
+              </w:rPr>
+            </w:pPr>
+          </w:p>
+        </w:tc>
+      </w:tr>
+      <w:tr>
+        <w:tc>
+          <w:tcPr>
+            <w:tcW w:w="2407" w:type="dxa"/>
+          </w:tcPr>
+          <w:p>
+            <w:pPr>
+              <w:rPr>
+                <w:rFonts w:ascii="Avenir Next LT Pro Light" w:hAnsi="Avenir Next LT Pro Light"/>
+              </w:rPr>
+            </w:pPr>
+          </w:p>
+        </w:tc>
+        <w:tc>
+          <w:tcPr>
+            <w:tcW w:w="2407" w:type="dxa"/>
+          </w:tcPr>
+          <w:p>
+            <w:pPr>
+              <w:rPr>
+                <w:rFonts w:ascii="Avenir Next LT Pro Light" w:hAnsi="Avenir Next LT Pro Light"/>
+              </w:rPr>
+            </w:pPr>
+          </w:p>
+        </w:tc>
+        <w:tc>
+          <w:tcPr>
+            <w:tcW w:w="2407" w:type="dxa"/>
+          </w:tcPr>
+          <w:p>
+            <w:pPr>
+              <w:rPr>
+                <w:rFonts w:ascii="Avenir Next LT Pro Light" w:hAnsi="Avenir Next LT Pro Light"/>
+              </w:rPr>
+            </w:pPr>
+          </w:p>
+        </w:tc>
+        <w:tc>
+          <w:tcPr>
+            <w:tcW w:w="2407" w:type="dxa"/>
+          </w:tcPr>
+          <w:p>
+            <w:pPr>
+              <w:rPr>
+                <w:rFonts w:ascii="Avenir Next LT Pro Light" w:hAnsi="Avenir Next LT Pro Light"/>
+              </w:rPr>
+            </w:pPr>
+          </w:p>
+        </w:tc>
+      </w:tr>
+      <w:tr>
+        <w:tc>
+          <w:tcPr>
+            <w:tcW w:w="2407" w:type="dxa"/>
+          </w:tcPr>
+          <w:p>
+            <w:pPr>
+              <w:rPr>
+                <w:rFonts w:ascii="Avenir Next LT Pro Light" w:hAnsi="Avenir Next LT Pro Light"/>
+              </w:rPr>
+            </w:pPr>
+          </w:p>
+        </w:tc>
+        <w:tc>
+          <w:tcPr>
+            <w:tcW w:w="2407" w:type="dxa"/>
+          </w:tcPr>
+          <w:p>
+            <w:pPr>
+              <w:rPr>
+                <w:rFonts w:ascii="Avenir Next LT Pro Light" w:hAnsi="Avenir Next LT Pro Light"/>
+              </w:rPr>
+            </w:pPr>
+          </w:p>
+        </w:tc>
+        <w:tc>
+          <w:tcPr>
+            <w:tcW w:w="2407" w:type="dxa"/>
+          </w:tcPr>
+          <w:p>
+            <w:pPr>
+              <w:rPr>
+                <w:rFonts w:ascii="Avenir Next LT Pro Light" w:hAnsi="Avenir Next LT Pro Light"/>
+              </w:rPr>
+            </w:pPr>
+          </w:p>
+        </w:tc>
+        <w:tc>
+          <w:tcPr>
+            <w:tcW w:w="2407" w:type="dxa"/>
+          </w:tcPr>
+          <w:p>
+            <w:pPr>
+              <w:rPr>
+                <w:rFonts w:ascii="Avenir Next LT Pro Light" w:hAnsi="Avenir Next LT Pro Light"/>
+              </w:rPr>
+            </w:pPr>
           </w:p>
         </w:tc>
       </w:tr>
     </w:tbl>
+    <w:p>
+      <w:pPr>
+        <w:rPr>
+          <w:rFonts w:ascii="Avenir Next LT Pro Light" w:hAnsi="Avenir Next LT Pro Light"/>
+        </w:rPr>
+      </w:pPr>
+    </w:p>
     <w:p>
       <w:pPr>
         <w:pStyle w:val="Titolo2"/>
@@ -7066,21 +6449,7 @@
         <w:rPr>
           <w:rFonts w:ascii="Avenir Next LT Pro Light" w:hAnsi="Avenir Next LT Pro Light"/>
         </w:rPr>
-        <w:t xml:space="preserve">Nella classe non sono presenti metodi particolari oltre i classici operatori, </w:t>
-      </w:r>
-      <w:proofErr w:type="spellStart"/>
-      <w:r>
-        <w:rPr>
-          <w:rFonts w:ascii="Avenir Next LT Pro Light" w:hAnsi="Avenir Next LT Pro Light"/>
-        </w:rPr>
-        <w:t>get</w:t>
-      </w:r>
-      <w:proofErr w:type="spellEnd"/>
-      <w:r>
-        <w:rPr>
-          <w:rFonts w:ascii="Avenir Next LT Pro Light" w:hAnsi="Avenir Next LT Pro Light"/>
-        </w:rPr>
-        <w:t xml:space="preserve">/set e il </w:t>
+        <w:t xml:space="preserve">Nella classe non sono presenti metodi particolari oltre i classici operatori, get/set e il </w:t>
       </w:r>
       <w:proofErr w:type="spellStart"/>
       <w:r>
@@ -7301,6 +6670,7 @@
               <w:rPr>
                 <w:rFonts w:ascii="Avenir Next LT Pro Light" w:hAnsi="Avenir Next LT Pro Light"/>
               </w:rPr>
+              <w:lastRenderedPageBreak/>
               <w:t>Float</w:t>
             </w:r>
           </w:p>
@@ -7677,7 +7047,6 @@
               <w:rPr>
                 <w:rFonts w:ascii="Avenir Next LT Pro Light" w:hAnsi="Avenir Next LT Pro Light"/>
               </w:rPr>
-              <w:lastRenderedPageBreak/>
               <w:t>O(n), qui la complessità varia a seconda della lunghezza di txt.</w:t>
             </w:r>
           </w:p>
@@ -7795,7 +7164,7 @@
               <w:rPr>
                 <w:rFonts w:ascii="Avenir Next LT Pro Light" w:hAnsi="Avenir Next LT Pro Light"/>
               </w:rPr>
-              <w:t>Tipo</w:t>
+              <w:t>Tipo attributo</w:t>
             </w:r>
           </w:p>
         </w:tc>
@@ -8187,21 +7556,7 @@
         <w:rPr>
           <w:rFonts w:ascii="Avenir Next LT Pro Light" w:hAnsi="Avenir Next LT Pro Light"/>
         </w:rPr>
-        <w:t xml:space="preserve">Nella classe non sono presenti metodi particolari oltre i classici operatori, </w:t>
-      </w:r>
-      <w:proofErr w:type="spellStart"/>
-      <w:r>
-        <w:rPr>
-          <w:rFonts w:ascii="Avenir Next LT Pro Light" w:hAnsi="Avenir Next LT Pro Light"/>
-        </w:rPr>
-        <w:t>get</w:t>
-      </w:r>
-      <w:proofErr w:type="spellEnd"/>
-      <w:r>
-        <w:rPr>
-          <w:rFonts w:ascii="Avenir Next LT Pro Light" w:hAnsi="Avenir Next LT Pro Light"/>
-        </w:rPr>
-        <w:t xml:space="preserve">/set e il </w:t>
+        <w:t xml:space="preserve">Nella classe non sono presenti metodi particolari oltre i classici operatori, get/set e il </w:t>
       </w:r>
       <w:proofErr w:type="spellStart"/>
       <w:r>
@@ -8302,7 +7657,8 @@
               <w:rPr>
                 <w:rFonts w:ascii="Avenir Next LT Pro Light" w:hAnsi="Avenir Next LT Pro Light"/>
               </w:rPr>
-              <w:t>Tipo</w:t>
+              <w:lastRenderedPageBreak/>
+              <w:t>Tipo attributo</w:t>
             </w:r>
           </w:p>
         </w:tc>
@@ -8783,7 +8139,6 @@
               <w:rPr>
                 <w:rFonts w:ascii="Avenir Next LT Pro Light" w:hAnsi="Avenir Next LT Pro Light"/>
               </w:rPr>
-              <w:lastRenderedPageBreak/>
               <w:t>Integer</w:t>
             </w:r>
           </w:p>
@@ -9135,7 +8490,13 @@
               <w:rPr>
                 <w:rFonts w:ascii="Avenir Next LT Pro Light" w:hAnsi="Avenir Next LT Pro Light"/>
               </w:rPr>
-              <w:t>Note, facoltative,  che aggiungo informazioni al valore pUmidita</w:t>
+              <w:t>Note, facoltative,  che aggiungo informazioni al valore</w:t>
+            </w:r>
+            <w:r>
+              <w:rPr>
+                <w:rFonts w:ascii="Avenir Next LT Pro Light" w:hAnsi="Avenir Next LT Pro Light"/>
+              </w:rPr>
+              <w:t xml:space="preserve"> pUmidita</w:t>
             </w:r>
           </w:p>
         </w:tc>
@@ -9194,7 +8555,13 @@
               <w:rPr>
                 <w:rFonts w:ascii="Avenir Next LT Pro Light" w:hAnsi="Avenir Next LT Pro Light"/>
               </w:rPr>
-              <w:t>Note, facoltative,  che aggiungo informazioni al valore pressione</w:t>
+              <w:t>Note, facoltative,  che aggiungo informazioni al valore</w:t>
+            </w:r>
+            <w:r>
+              <w:rPr>
+                <w:rFonts w:ascii="Avenir Next LT Pro Light" w:hAnsi="Avenir Next LT Pro Light"/>
+              </w:rPr>
+              <w:t xml:space="preserve"> pressione</w:t>
             </w:r>
           </w:p>
         </w:tc>
@@ -9253,7 +8620,13 @@
               <w:rPr>
                 <w:rFonts w:ascii="Avenir Next LT Pro Light" w:hAnsi="Avenir Next LT Pro Light"/>
               </w:rPr>
-              <w:t>Note, facoltative,  che aggiungo informazioni al valore temperatura</w:t>
+              <w:t>Note, facoltative,  che aggiungo informazioni al valore</w:t>
+            </w:r>
+            <w:r>
+              <w:rPr>
+                <w:rFonts w:ascii="Avenir Next LT Pro Light" w:hAnsi="Avenir Next LT Pro Light"/>
+              </w:rPr>
+              <w:t xml:space="preserve"> temperatura</w:t>
             </w:r>
           </w:p>
         </w:tc>
@@ -9312,7 +8685,13 @@
               <w:rPr>
                 <w:rFonts w:ascii="Avenir Next LT Pro Light" w:hAnsi="Avenir Next LT Pro Light"/>
               </w:rPr>
-              <w:t>Note, facoltative,  che aggiungo informazioni al valore precipitazioni</w:t>
+              <w:t>Note, facoltative,  che aggiungo informazioni al valore</w:t>
+            </w:r>
+            <w:r>
+              <w:rPr>
+                <w:rFonts w:ascii="Avenir Next LT Pro Light" w:hAnsi="Avenir Next LT Pro Light"/>
+              </w:rPr>
+              <w:t xml:space="preserve"> precipitazioni</w:t>
             </w:r>
           </w:p>
         </w:tc>
@@ -9371,7 +8750,13 @@
               <w:rPr>
                 <w:rFonts w:ascii="Avenir Next LT Pro Light" w:hAnsi="Avenir Next LT Pro Light"/>
               </w:rPr>
-              <w:t>Note, facoltative,  che aggiungo informazioni al valore aGhiacciai</w:t>
+              <w:t>Note, facoltative,  che aggiungo informazioni al valore</w:t>
+            </w:r>
+            <w:r>
+              <w:rPr>
+                <w:rFonts w:ascii="Avenir Next LT Pro Light" w:hAnsi="Avenir Next LT Pro Light"/>
+              </w:rPr>
+              <w:t xml:space="preserve"> aGhiacciai</w:t>
             </w:r>
           </w:p>
         </w:tc>
@@ -9430,7 +8815,13 @@
               <w:rPr>
                 <w:rFonts w:ascii="Avenir Next LT Pro Light" w:hAnsi="Avenir Next LT Pro Light"/>
               </w:rPr>
-              <w:t>Note, facoltative,  che aggiungo informazioni al valore mGhiacciai</w:t>
+              <w:t>Note, facoltative,  che aggiungo informazioni al valore</w:t>
+            </w:r>
+            <w:r>
+              <w:rPr>
+                <w:rFonts w:ascii="Avenir Next LT Pro Light" w:hAnsi="Avenir Next LT Pro Light"/>
+              </w:rPr>
+              <w:t xml:space="preserve"> mGhiacciai</w:t>
             </w:r>
           </w:p>
         </w:tc>
@@ -9447,21 +8838,7 @@
         <w:rPr>
           <w:rFonts w:ascii="Avenir Next LT Pro Light" w:hAnsi="Avenir Next LT Pro Light"/>
         </w:rPr>
-        <w:t xml:space="preserve">Nella classe non sono presenti metodi particolari oltre i classici operatori, </w:t>
-      </w:r>
-      <w:proofErr w:type="spellStart"/>
-      <w:r>
-        <w:rPr>
-          <w:rFonts w:ascii="Avenir Next LT Pro Light" w:hAnsi="Avenir Next LT Pro Light"/>
-        </w:rPr>
-        <w:t>get</w:t>
-      </w:r>
-      <w:proofErr w:type="spellEnd"/>
-      <w:r>
-        <w:rPr>
-          <w:rFonts w:ascii="Avenir Next LT Pro Light" w:hAnsi="Avenir Next LT Pro Light"/>
-        </w:rPr>
-        <w:t xml:space="preserve">/set e il </w:t>
+        <w:t xml:space="preserve">Nella classe non sono presenti metodi particolari oltre i classici operatori, get/set e il </w:t>
       </w:r>
       <w:proofErr w:type="spellStart"/>
       <w:r>
@@ -9485,6 +8862,7 @@
       </w:pPr>
       <w:bookmarkStart w:id="14" w:name="_Toc137743444"/>
       <w:r>
+        <w:lastRenderedPageBreak/>
         <w:t>JUser</w:t>
       </w:r>
       <w:bookmarkEnd w:id="14"/>
@@ -9521,13 +8899,6 @@
       <w:tblPr>
         <w:tblStyle w:val="Grigliatabella"/>
         <w:tblW w:w="0" w:type="auto"/>
-        <w:tblBorders>
-          <w:top w:val="none" w:sz="0" w:space="0" w:color="auto"/>
-          <w:left w:val="none" w:sz="0" w:space="0" w:color="auto"/>
-          <w:bottom w:val="none" w:sz="0" w:space="0" w:color="auto"/>
-          <w:right w:val="none" w:sz="0" w:space="0" w:color="auto"/>
-          <w:insideV w:val="none" w:sz="0" w:space="0" w:color="auto"/>
-        </w:tblBorders>
         <w:tblLook w:val="04A0" w:firstRow="1" w:lastRow="0" w:firstColumn="1" w:lastColumn="0" w:noHBand="0" w:noVBand="1"/>
       </w:tblPr>
       <w:tblGrid>
@@ -9551,7 +8922,7 @@
               <w:rPr>
                 <w:rFonts w:ascii="Avenir Next LT Pro Light" w:hAnsi="Avenir Next LT Pro Light"/>
               </w:rPr>
-              <w:t xml:space="preserve">Tipo </w:t>
+              <w:t>Tipo attributo</w:t>
             </w:r>
           </w:p>
         </w:tc>
@@ -9973,7 +9344,6 @@
               <w:rPr>
                 <w:rFonts w:ascii="Avenir Next LT Pro Light" w:hAnsi="Avenir Next LT Pro Light"/>
               </w:rPr>
-              <w:lastRenderedPageBreak/>
               <w:t>String</w:t>
             </w:r>
           </w:p>
@@ -10166,21 +9536,7 @@
         <w:rPr>
           <w:rFonts w:ascii="Avenir Next LT Pro Light" w:hAnsi="Avenir Next LT Pro Light"/>
         </w:rPr>
-        <w:t xml:space="preserve">Nella classe non sono presenti metodi particolari oltre i classici operatori, </w:t>
-      </w:r>
-      <w:proofErr w:type="spellStart"/>
-      <w:r>
-        <w:rPr>
-          <w:rFonts w:ascii="Avenir Next LT Pro Light" w:hAnsi="Avenir Next LT Pro Light"/>
-        </w:rPr>
-        <w:t>get</w:t>
-      </w:r>
-      <w:proofErr w:type="spellEnd"/>
-      <w:r>
-        <w:rPr>
-          <w:rFonts w:ascii="Avenir Next LT Pro Light" w:hAnsi="Avenir Next LT Pro Light"/>
-        </w:rPr>
-        <w:t xml:space="preserve">/set e il </w:t>
+        <w:t xml:space="preserve">Nella classe non sono presenti metodi particolari oltre i classici operatori, get/set e il </w:t>
       </w:r>
       <w:proofErr w:type="spellStart"/>
       <w:r>
@@ -10212,9 +9568,15 @@
       <w:pPr>
         <w:pStyle w:val="Titolo2"/>
         <w:jc w:val="both"/>
+        <w:rPr>
+          <w:lang w:val="en-GB"/>
+        </w:rPr>
       </w:pPr>
       <w:bookmarkStart w:id="16" w:name="_Toc137743446"/>
       <w:r>
+        <w:rPr>
+          <w:lang w:val="en-GB"/>
+        </w:rPr>
         <w:t>admin_panel</w:t>
       </w:r>
       <w:bookmarkEnd w:id="16"/>
@@ -10224,22 +9586,30 @@
         <w:jc w:val="both"/>
         <w:rPr>
           <w:rFonts w:ascii="Avenir Next LT Pro Light" w:hAnsi="Avenir Next LT Pro Light"/>
-        </w:rPr>
-      </w:pPr>
-      <w:r>
-        <w:rPr>
-          <w:rFonts w:ascii="Avenir Next LT Pro Light" w:hAnsi="Avenir Next LT Pro Light"/>
-        </w:rPr>
-        <w:t>admin_panel è la classe che si occupa della finestra personale di un operatore ambientale, questa pagina la si raggiunge dopo aver effettuato il login</w:t>
+          <w:lang w:val="en-GB"/>
+        </w:rPr>
+      </w:pPr>
+      <w:r>
+        <w:rPr>
+          <w:rFonts w:ascii="Avenir Next LT Pro Light" w:hAnsi="Avenir Next LT Pro Light"/>
+          <w:lang w:val="en-GB"/>
+        </w:rPr>
+        <w:t>p</w:t>
       </w:r>
     </w:p>
     <w:p>
       <w:pPr>
         <w:pStyle w:val="Titolo2"/>
         <w:jc w:val="both"/>
+        <w:rPr>
+          <w:lang w:val="en-GB"/>
+        </w:rPr>
       </w:pPr>
       <w:bookmarkStart w:id="17" w:name="_Toc137743447"/>
       <w:r>
+        <w:rPr>
+          <w:lang w:val="en-GB"/>
+        </w:rPr>
         <w:t>creaStazione</w:t>
       </w:r>
       <w:bookmarkEnd w:id="17"/>
@@ -10249,11 +9619,13 @@
         <w:jc w:val="both"/>
         <w:rPr>
           <w:rFonts w:ascii="Avenir Next LT Pro Light" w:hAnsi="Avenir Next LT Pro Light"/>
-        </w:rPr>
-      </w:pPr>
-      <w:r>
-        <w:rPr>
-          <w:rFonts w:ascii="Avenir Next LT Pro Light" w:hAnsi="Avenir Next LT Pro Light"/>
+          <w:lang w:val="en-GB"/>
+        </w:rPr>
+      </w:pPr>
+      <w:r>
+        <w:rPr>
+          <w:rFonts w:ascii="Avenir Next LT Pro Light" w:hAnsi="Avenir Next LT Pro Light"/>
+          <w:lang w:val="en-GB"/>
         </w:rPr>
         <w:t>p</w:t>
       </w:r>
@@ -10262,9 +9634,15 @@
       <w:pPr>
         <w:pStyle w:val="Titolo2"/>
         <w:jc w:val="both"/>
+        <w:rPr>
+          <w:lang w:val="en-GB"/>
+        </w:rPr>
       </w:pPr>
       <w:bookmarkStart w:id="18" w:name="_Toc137743448"/>
       <w:r>
+        <w:rPr>
+          <w:lang w:val="en-GB"/>
+        </w:rPr>
         <w:t>homepage</w:t>
       </w:r>
       <w:bookmarkEnd w:id="18"/>
@@ -10340,6 +9718,7 @@
       </w:pPr>
       <w:bookmarkStart w:id="21" w:name="_Toc137743451"/>
       <w:r>
+        <w:lastRenderedPageBreak/>
         <w:t>mostraPrevisioni</w:t>
       </w:r>
       <w:bookmarkEnd w:id="21"/>
@@ -10357,16 +9736,6 @@
         </w:rPr>
         <w:t>p</w:t>
       </w:r>
-    </w:p>
-    <w:p>
-      <w:pPr>
-        <w:pStyle w:val="Titolo2"/>
-      </w:pPr>
-      <w:proofErr w:type="spellStart"/>
-      <w:r>
-        <w:t>regisistrazione</w:t>
-      </w:r>
-      <w:proofErr w:type="spellEnd"/>
     </w:p>
     <w:p>
       <w:pPr>
@@ -12317,37 +11686,6 @@
       <w:ind w:left="440"/>
     </w:pPr>
   </w:style>
-  <w:style w:type="character" w:styleId="CodiceHTML">
-    <w:name w:val="HTML Code"/>
-    <w:basedOn w:val="Carpredefinitoparagrafo"/>
-    <w:uiPriority w:val="99"/>
-    <w:semiHidden/>
-    <w:unhideWhenUsed/>
-    <w:rsid w:val="00745AE1"/>
-    <w:rPr>
-      <w:rFonts w:ascii="Courier New" w:eastAsia="Times New Roman" w:hAnsi="Courier New" w:cs="Courier New"/>
-      <w:sz w:val="20"/>
-      <w:szCs w:val="20"/>
-    </w:rPr>
-  </w:style>
-  <w:style w:type="paragraph" w:styleId="NormaleWeb">
-    <w:name w:val="Normal (Web)"/>
-    <w:basedOn w:val="Normale"/>
-    <w:uiPriority w:val="99"/>
-    <w:unhideWhenUsed/>
-    <w:rsid w:val="001E05A3"/>
-    <w:pPr>
-      <w:spacing w:before="100" w:beforeAutospacing="1" w:after="100" w:afterAutospacing="1" w:line="240" w:lineRule="auto"/>
-    </w:pPr>
-    <w:rPr>
-      <w:rFonts w:ascii="Times New Roman" w:eastAsia="Times New Roman" w:hAnsi="Times New Roman" w:cs="Times New Roman"/>
-      <w:kern w:val="0"/>
-      <w:sz w:val="24"/>
-      <w:szCs w:val="24"/>
-      <w:lang w:eastAsia="it-IT"/>
-      <w14:ligatures w14:val="none"/>
-    </w:rPr>
-  </w:style>
 </w:styles>
 </file>
 
@@ -12772,12 +12110,7 @@
 </file>
 
 <file path=customXml/item3.xml><?xml version="1.0" encoding="utf-8"?>
-<?mso-contentType ?>
-<FormTemplates xmlns="http://schemas.microsoft.com/sharepoint/v3/contenttype/forms">
-  <Display>DocumentLibraryForm</Display>
-  <Edit>DocumentLibraryForm</Edit>
-  <New>DocumentLibraryForm</New>
-</FormTemplates>
+<b:Sources xmlns:b="http://schemas.openxmlformats.org/officeDocument/2006/bibliography" xmlns="http://schemas.openxmlformats.org/officeDocument/2006/bibliography" SelectedStyle="\APASixthEditionOfficeOnline.xsl" StyleName="APA" Version="6"/>
 </file>
 
 <file path=customXml/item4.xml><?xml version="1.0" encoding="utf-8"?>
@@ -12787,7 +12120,12 @@
 </file>
 
 <file path=customXml/item5.xml><?xml version="1.0" encoding="utf-8"?>
-<b:Sources xmlns:b="http://schemas.openxmlformats.org/officeDocument/2006/bibliography" xmlns="http://schemas.openxmlformats.org/officeDocument/2006/bibliography" SelectedStyle="\APASixthEditionOfficeOnline.xsl" StyleName="APA" Version="6"/>
+<?mso-contentType ?>
+<FormTemplates xmlns="http://schemas.microsoft.com/sharepoint/v3/contenttype/forms">
+  <Display>DocumentLibraryForm</Display>
+  <Edit>DocumentLibraryForm</Edit>
+  <New>DocumentLibraryForm</New>
+</FormTemplates>
 </file>
 
 <file path=customXml/itemProps1.xml><?xml version="1.0" encoding="utf-8"?>
@@ -12815,9 +12153,9 @@
 </file>
 
 <file path=customXml/itemProps3.xml><?xml version="1.0" encoding="utf-8"?>
-<ds:datastoreItem xmlns:ds="http://schemas.openxmlformats.org/officeDocument/2006/customXml" ds:itemID="{3C071FE0-4B7A-4FD0-8877-78CB637B7590}">
+<ds:datastoreItem xmlns:ds="http://schemas.openxmlformats.org/officeDocument/2006/customXml" ds:itemID="{8DB2F1CA-0E0F-4940-8545-FEBECC910D79}">
   <ds:schemaRefs>
-    <ds:schemaRef ds:uri="http://schemas.microsoft.com/sharepoint/v3/contenttype/forms"/>
+    <ds:schemaRef ds:uri="http://schemas.openxmlformats.org/officeDocument/2006/bibliography"/>
   </ds:schemaRefs>
 </ds:datastoreItem>
 </file>
@@ -12832,9 +12170,9 @@
 </file>
 
 <file path=customXml/itemProps5.xml><?xml version="1.0" encoding="utf-8"?>
-<ds:datastoreItem xmlns:ds="http://schemas.openxmlformats.org/officeDocument/2006/customXml" ds:itemID="{8DB2F1CA-0E0F-4940-8545-FEBECC910D79}">
+<ds:datastoreItem xmlns:ds="http://schemas.openxmlformats.org/officeDocument/2006/customXml" ds:itemID="{3C071FE0-4B7A-4FD0-8877-78CB637B7590}">
   <ds:schemaRefs>
-    <ds:schemaRef ds:uri="http://schemas.openxmlformats.org/officeDocument/2006/bibliography"/>
+    <ds:schemaRef ds:uri="http://schemas.microsoft.com/sharepoint/v3/contenttype/forms"/>
   </ds:schemaRefs>
 </ds:datastoreItem>
 </file>
</xml_diff>